<commit_message>
Added 7-segment driver and adapter requirements, pending review
</commit_message>
<xml_diff>
--- a/Documentation/Stopwatch_Requirements.docx
+++ b/Documentation/Stopwatch_Requirements.docx
@@ -1,150 +1,102 @@
 
-<file path=word/document2.xml><?xml version="1.0" encoding="utf-8"?>
-<w:document xmlns:wpc="http://schemas.microsoft.com/office/word/2010/wordprocessingCanvas" xmlns:mc="http://schemas.openxmlformats.org/markup-compatibility/2006" xmlns:o="urn:schemas-microsoft-com:office:office" xmlns:r="http://schemas.openxmlformats.org/officeDocument/2006/relationships" xmlns:m="http://schemas.openxmlformats.org/officeDocument/2006/math" xmlns:v="urn:schemas-microsoft-com:vml" xmlns:wp14="http://schemas.microsoft.com/office/word/2010/wordprocessingDrawing" xmlns:wp="http://schemas.openxmlformats.org/drawingml/2006/wordprocessingDrawing" xmlns:w10="urn:schemas-microsoft-com:office:word" xmlns:w="http://schemas.openxmlformats.org/wordprocessingml/2006/main" xmlns:w14="http://schemas.microsoft.com/office/word/2010/wordml" xmlns:w15="http://schemas.microsoft.com/office/word/2012/wordml" xmlns:wpg="http://schemas.microsoft.com/office/word/2010/wordprocessingGroup" xmlns:wpi="http://schemas.microsoft.com/office/word/2010/wordprocessingInk" xmlns:wne="http://schemas.microsoft.com/office/word/2006/wordml" xmlns:wps="http://schemas.microsoft.com/office/word/2010/wordprocessingShape" mc:Ignorable="w14 w15 wp14">
+<file path=word/document.xml><?xml version="1.0" encoding="utf-8"?>
+<w:document xmlns:wpc="http://schemas.microsoft.com/office/word/2010/wordprocessingCanvas" xmlns:cx="http://schemas.microsoft.com/office/drawing/2014/chartex" xmlns:cx1="http://schemas.microsoft.com/office/drawing/2015/9/8/chartex" xmlns:cx2="http://schemas.microsoft.com/office/drawing/2015/10/21/chartex" xmlns:cx3="http://schemas.microsoft.com/office/drawing/2016/5/9/chartex" xmlns:cx4="http://schemas.microsoft.com/office/drawing/2016/5/10/chartex" xmlns:cx5="http://schemas.microsoft.com/office/drawing/2016/5/11/chartex" xmlns:cx6="http://schemas.microsoft.com/office/drawing/2016/5/12/chartex" xmlns:cx7="http://schemas.microsoft.com/office/drawing/2016/5/13/chartex" xmlns:cx8="http://schemas.microsoft.com/office/drawing/2016/5/14/chartex" xmlns:mc="http://schemas.openxmlformats.org/markup-compatibility/2006" xmlns:aink="http://schemas.microsoft.com/office/drawing/2016/ink" xmlns:am3d="http://schemas.microsoft.com/office/drawing/2017/model3d" xmlns:o="urn:schemas-microsoft-com:office:office" xmlns:r="http://schemas.openxmlformats.org/officeDocument/2006/relationships" xmlns:m="http://schemas.openxmlformats.org/officeDocument/2006/math" xmlns:v="urn:schemas-microsoft-com:vml" xmlns:wp14="http://schemas.microsoft.com/office/word/2010/wordprocessingDrawing" xmlns:wp="http://schemas.openxmlformats.org/drawingml/2006/wordprocessingDrawing" xmlns:w10="urn:schemas-microsoft-com:office:word" xmlns:w="http://schemas.openxmlformats.org/wordprocessingml/2006/main" xmlns:w14="http://schemas.microsoft.com/office/word/2010/wordml" xmlns:w15="http://schemas.microsoft.com/office/word/2012/wordml" xmlns:w16cex="http://schemas.microsoft.com/office/word/2018/wordml/cex" xmlns:w16cid="http://schemas.microsoft.com/office/word/2016/wordml/cid" xmlns:w16="http://schemas.microsoft.com/office/word/2018/wordml" xmlns:w16se="http://schemas.microsoft.com/office/word/2015/wordml/symex" xmlns:wpg="http://schemas.microsoft.com/office/word/2010/wordprocessingGroup" xmlns:wpi="http://schemas.microsoft.com/office/word/2010/wordprocessingInk" xmlns:wne="http://schemas.microsoft.com/office/word/2006/wordml" xmlns:wps="http://schemas.microsoft.com/office/word/2010/wordprocessingShape" mc:Ignorable="w14 w15 w16se w16cid w16 w16cex wp14">
   <w:body>
     <w:p>
       <w:pPr>
-        <w:pStyle w:val="Normal"/>
-        <w:rPr>
-          <w:b w:val="1"/>
-          <w:bCs w:val="1"/>
-        </w:rPr>
-      </w:pPr>
-      <w:r>
-        <w:rPr>
-          <w:b w:val="1"/>
-          <w:bCs w:val="1"/>
+        <w:rPr>
+          <w:b/>
+          <w:bCs/>
+        </w:rPr>
+      </w:pPr>
+      <w:r>
+        <w:rPr>
+          <w:b/>
+          <w:bCs/>
         </w:rPr>
         <w:t>Purpose:</w:t>
       </w:r>
     </w:p>
     <w:p>
       <w:pPr>
-        <w:pStyle w:val="Normal"/>
-        <w:rPr>
-          <w:b w:val="1"/>
-          <w:bCs w:val="1"/>
-        </w:rPr>
-      </w:pPr>
-      <w:r>
-        <w:rPr>
-          <w:b w:val="0"/>
-          <w:bCs w:val="0"/>
-        </w:rPr>
+        <w:rPr>
+          <w:b/>
+          <w:bCs/>
+        </w:rPr>
+      </w:pPr>
+      <w:r>
         <w:t>Create a stop-watch module in Verilog that runs on the Nexys A7 development board</w:t>
       </w:r>
       <w:r>
-        <w:rPr>
-          <w:b w:val="0"/>
-          <w:bCs w:val="0"/>
-        </w:rPr>
         <w:t>.</w:t>
       </w:r>
     </w:p>
     <w:p>
       <w:pPr>
-        <w:pStyle w:val="Normal"/>
-        <w:rPr>
-          <w:b w:val="1"/>
-          <w:bCs w:val="1"/>
-        </w:rPr>
-      </w:pPr>
-      <w:r>
-        <w:rPr>
-          <w:b w:val="1"/>
-          <w:bCs w:val="1"/>
+        <w:rPr>
+          <w:b/>
+          <w:bCs/>
+        </w:rPr>
+      </w:pPr>
+      <w:r>
+        <w:rPr>
+          <w:b/>
+          <w:bCs/>
         </w:rPr>
         <w:t>Scope:</w:t>
       </w:r>
     </w:p>
     <w:p>
-      <w:pPr>
-        <w:pStyle w:val="Normal"/>
-        <w:rPr>
-          <w:b w:val="0"/>
-          <w:bCs w:val="0"/>
-        </w:rPr>
-      </w:pPr>
-      <w:r>
-        <w:rPr>
-          <w:b w:val="0"/>
-          <w:bCs w:val="0"/>
-        </w:rPr>
+      <w:r>
         <w:t xml:space="preserve">A stop-watch that runs from 0:00:00 to 9:59:99 </w:t>
       </w:r>
       <w:r>
-        <w:rPr>
-          <w:b w:val="0"/>
-          <w:bCs w:val="0"/>
-        </w:rPr>
         <w:t xml:space="preserve">formatted </w:t>
       </w:r>
       <w:r>
-        <w:rPr>
-          <w:b w:val="0"/>
-          <w:bCs w:val="0"/>
-        </w:rPr>
         <w:t>as</w:t>
       </w:r>
       <w:r>
-        <w:rPr>
-          <w:b w:val="0"/>
-          <w:bCs w:val="0"/>
-        </w:rPr>
         <w:t xml:space="preserve"> </w:t>
       </w:r>
-      <w:proofErr w:type="spellStart"/>
-      <w:r>
-        <w:rPr>
-          <w:b w:val="0"/>
-          <w:bCs w:val="0"/>
-        </w:rPr>
-        <w:t>M:ss:mm</w:t>
-      </w:r>
-      <w:proofErr w:type="spellEnd"/>
-      <w:r>
-        <w:rPr>
-          <w:b w:val="0"/>
-          <w:bCs w:val="0"/>
-        </w:rPr>
-        <w:t xml:space="preserve"> (M: minute, s: second, m: milli-second) </w:t>
-      </w:r>
-      <w:r>
-        <w:rPr>
-          <w:b w:val="0"/>
-          <w:bCs w:val="0"/>
-        </w:rPr>
+      <w:proofErr w:type="gramStart"/>
+      <w:r>
+        <w:t>M:ss</w:t>
+      </w:r>
+      <w:proofErr w:type="gramEnd"/>
+      <w:r>
+        <w:t xml:space="preserve">:mm (M: minute, s: second, m: milli-second) </w:t>
+      </w:r>
+      <w:r>
         <w:t>, with one button to reset and one button to stop/start count.</w:t>
       </w:r>
     </w:p>
     <w:p>
       <w:pPr>
-        <w:pStyle w:val="Normal"/>
-        <w:rPr>
-          <w:b w:val="1"/>
-          <w:bCs w:val="1"/>
-        </w:rPr>
-      </w:pPr>
-    </w:p>
-    <w:p>
-      <w:pPr>
-        <w:pStyle w:val="Normal"/>
-        <w:rPr>
-          <w:b w:val="1"/>
-          <w:bCs w:val="1"/>
-        </w:rPr>
-      </w:pPr>
-      <w:r>
-        <w:rPr>
-          <w:b w:val="1"/>
-          <w:bCs w:val="1"/>
+        <w:rPr>
+          <w:b/>
+          <w:bCs/>
+        </w:rPr>
+      </w:pPr>
+    </w:p>
+    <w:p>
+      <w:pPr>
+        <w:rPr>
+          <w:b/>
+          <w:bCs/>
+        </w:rPr>
+      </w:pPr>
+      <w:r>
+        <w:rPr>
+          <w:b/>
+          <w:bCs/>
         </w:rPr>
         <w:t xml:space="preserve">General </w:t>
       </w:r>
       <w:r>
         <w:rPr>
-          <w:b w:val="1"/>
-          <w:bCs w:val="1"/>
+          <w:b/>
+          <w:bCs/>
         </w:rPr>
         <w:t>Requirements:</w:t>
       </w:r>
@@ -154,156 +106,466 @@
         <w:pStyle w:val="ListParagraph"/>
         <w:numPr>
           <w:ilvl w:val="0"/>
-          <w:numId w:val="4"/>
+          <w:numId w:val="1"/>
         </w:numPr>
         <w:rPr>
-          <w:rFonts w:ascii="Calibri" w:hAnsi="Calibri" w:eastAsia="Calibri" w:cs="Calibri" w:asciiTheme="minorAscii" w:hAnsiTheme="minorAscii" w:eastAsiaTheme="minorAscii" w:cstheme="minorAscii"/>
-          <w:b w:val="0"/>
-          <w:bCs w:val="0"/>
-          <w:sz w:val="22"/>
-          <w:szCs w:val="22"/>
-        </w:rPr>
-      </w:pPr>
-    </w:p>
-    <w:p>
-      <w:pPr>
-        <w:pStyle w:val="Normal"/>
-      </w:pPr>
-      <w:r>
-        <w:rPr>
-          <w:b w:val="1"/>
-          <w:bCs w:val="1"/>
-        </w:rPr>
-        <w:t>T</w:t>
-      </w:r>
-      <w:r>
-        <w:rPr>
-          <w:b w:val="1"/>
-          <w:bCs w:val="1"/>
-        </w:rPr>
-        <w:t>rigger Detection Circuit</w:t>
-      </w:r>
-    </w:p>
-    <w:p>
-      <w:pPr>
-        <w:pStyle w:val="Normal"/>
-        <w:rPr>
-          <w:b w:val="1"/>
-          <w:bCs w:val="1"/>
-        </w:rPr>
-      </w:pPr>
-    </w:p>
-    <w:p>
-      <w:pPr>
-        <w:pStyle w:val="Normal"/>
-        <w:rPr>
-          <w:b w:val="1"/>
-          <w:bCs w:val="1"/>
-        </w:rPr>
-      </w:pPr>
-      <w:r>
-        <w:rPr>
-          <w:b w:val="1"/>
-          <w:bCs w:val="1"/>
+          <w:rFonts w:eastAsiaTheme="minorEastAsia"/>
+        </w:rPr>
+      </w:pPr>
+    </w:p>
+    <w:p>
+      <w:r>
+        <w:rPr>
+          <w:b/>
+          <w:bCs/>
+        </w:rPr>
+        <w:t>Trigger Detection Circuit</w:t>
+      </w:r>
+    </w:p>
+    <w:p>
+      <w:pPr>
+        <w:rPr>
+          <w:b/>
+          <w:bCs/>
+        </w:rPr>
+      </w:pPr>
+    </w:p>
+    <w:p>
+      <w:pPr>
+        <w:rPr>
+          <w:b/>
+          <w:bCs/>
+        </w:rPr>
+      </w:pPr>
+      <w:r>
+        <w:rPr>
+          <w:b/>
+          <w:bCs/>
         </w:rPr>
         <w:t>1 Second Timer</w:t>
       </w:r>
     </w:p>
     <w:p>
       <w:pPr>
-        <w:pStyle w:val="Normal"/>
-        <w:rPr>
-          <w:b w:val="1"/>
-          <w:bCs w:val="1"/>
-        </w:rPr>
-      </w:pPr>
-    </w:p>
-    <w:p>
-      <w:pPr>
-        <w:pStyle w:val="Normal"/>
-        <w:rPr>
-          <w:b w:val="1"/>
-          <w:bCs w:val="1"/>
-        </w:rPr>
-      </w:pPr>
-      <w:r>
-        <w:rPr>
-          <w:b w:val="1"/>
-          <w:bCs w:val="1"/>
+        <w:rPr>
+          <w:b/>
+          <w:bCs/>
+        </w:rPr>
+      </w:pPr>
+    </w:p>
+    <w:p>
+      <w:pPr>
+        <w:rPr>
+          <w:b/>
+          <w:bCs/>
+        </w:rPr>
+      </w:pPr>
+      <w:r>
+        <w:rPr>
+          <w:b/>
+          <w:bCs/>
         </w:rPr>
         <w:t>12 Bit Up Counter</w:t>
       </w:r>
     </w:p>
     <w:p>
       <w:pPr>
-        <w:pStyle w:val="Normal"/>
-        <w:rPr>
-          <w:b w:val="1"/>
-          <w:bCs w:val="1"/>
-        </w:rPr>
-      </w:pPr>
-    </w:p>
-    <w:p>
-      <w:pPr>
-        <w:pStyle w:val="Normal"/>
-        <w:rPr>
-          <w:b w:val="1"/>
-          <w:bCs w:val="1"/>
-        </w:rPr>
-      </w:pPr>
-      <w:r>
-        <w:rPr>
-          <w:b w:val="1"/>
-          <w:bCs w:val="1"/>
+        <w:rPr>
+          <w:b/>
+          <w:bCs/>
+        </w:rPr>
+      </w:pPr>
+    </w:p>
+    <w:p>
+      <w:pPr>
+        <w:rPr>
+          <w:b/>
+          <w:bCs/>
+        </w:rPr>
+      </w:pPr>
+      <w:r>
+        <w:rPr>
+          <w:b/>
+          <w:bCs/>
         </w:rPr>
         <w:t>7-Segment Display</w:t>
       </w:r>
     </w:p>
     <w:p>
       <w:pPr>
-        <w:pStyle w:val="Normal"/>
-        <w:rPr>
-          <w:b w:val="1"/>
-          <w:bCs w:val="1"/>
-        </w:rPr>
-      </w:pPr>
-    </w:p>
-    <w:p>
-      <w:pPr>
-        <w:pStyle w:val="Normal"/>
-        <w:rPr>
-          <w:b w:val="1"/>
-          <w:bCs w:val="1"/>
-        </w:rPr>
-      </w:pPr>
-    </w:p>
-    <w:p>
-      <w:pPr>
-        <w:pStyle w:val="Normal"/>
-        <w:rPr>
-          <w:b w:val="1"/>
-          <w:bCs w:val="1"/>
-        </w:rPr>
-      </w:pPr>
-      <w:r>
-        <w:rPr>
-          <w:b w:val="1"/>
-          <w:bCs w:val="1"/>
+        <w:pStyle w:val="ListParagraph"/>
+        <w:numPr>
+          <w:ilvl w:val="0"/>
+          <w:numId w:val="5"/>
+        </w:numPr>
+      </w:pPr>
+      <w:r>
+        <w:t>The m</w:t>
+      </w:r>
+      <w:r>
+        <w:t>odule shall have a 24-bit Binary-Coded-Decimal count input ‘i_count’.</w:t>
+      </w:r>
+    </w:p>
+    <w:p>
+      <w:pPr>
+        <w:pStyle w:val="ListParagraph"/>
+        <w:numPr>
+          <w:ilvl w:val="0"/>
+          <w:numId w:val="5"/>
+        </w:numPr>
+      </w:pPr>
+      <w:r>
+        <w:t>The m</w:t>
+      </w:r>
+      <w:r>
+        <w:t>odule shall have five 8-bit output vectors representing each digit in the 7-segment display</w:t>
+      </w:r>
+      <w:r>
+        <w:t>:</w:t>
+      </w:r>
+      <w:r>
+        <w:t xml:space="preserve"> ‘o_segout1’ – ‘o_segout6’.</w:t>
+      </w:r>
+    </w:p>
+    <w:p>
+      <w:pPr>
+        <w:pStyle w:val="ListParagraph"/>
+        <w:numPr>
+          <w:ilvl w:val="0"/>
+          <w:numId w:val="5"/>
+        </w:numPr>
+      </w:pPr>
+      <w:r>
+        <w:t>Every four bits of the input shall represent a decimal digit in binary to be displayed on the 7-segment display.</w:t>
+      </w:r>
+    </w:p>
+    <w:p>
+      <w:pPr>
+        <w:pStyle w:val="ListParagraph"/>
+        <w:numPr>
+          <w:ilvl w:val="0"/>
+          <w:numId w:val="5"/>
+        </w:numPr>
+      </w:pPr>
+      <w:r>
+        <w:t xml:space="preserve">The </w:t>
+      </w:r>
+      <w:r>
+        <w:t>minimum</w:t>
+      </w:r>
+      <w:r>
+        <w:t xml:space="preserve"> decimal value every digit</w:t>
+      </w:r>
+      <w:r>
+        <w:t xml:space="preserve"> (4 bits)</w:t>
+      </w:r>
+      <w:r>
+        <w:t xml:space="preserve"> shall take is </w:t>
+      </w:r>
+      <w:r>
+        <w:t>0</w:t>
+      </w:r>
+      <w:r>
+        <w:t>.</w:t>
+      </w:r>
+    </w:p>
+    <w:p>
+      <w:pPr>
+        <w:pStyle w:val="ListParagraph"/>
+        <w:numPr>
+          <w:ilvl w:val="0"/>
+          <w:numId w:val="5"/>
+        </w:numPr>
+      </w:pPr>
+      <w:r>
+        <w:t>The maximum decimal value every digit (4 bits) shall take is 9.</w:t>
+      </w:r>
+    </w:p>
+    <w:p>
+      <w:pPr>
+        <w:pStyle w:val="ListParagraph"/>
+        <w:numPr>
+          <w:ilvl w:val="0"/>
+          <w:numId w:val="5"/>
+        </w:numPr>
+      </w:pPr>
+      <w:r>
+        <w:t>The m</w:t>
+      </w:r>
+      <w:r>
+        <w:t xml:space="preserve">odule shall convert every 4 bits of the 24-bit input signal to the corresponding </w:t>
+      </w:r>
+      <w:r>
+        <w:t>7-segment</w:t>
+      </w:r>
+      <w:r>
+        <w:t xml:space="preserve"> code to light the segments appropriately according to the FPGA datasheet.</w:t>
+      </w:r>
+    </w:p>
+    <w:p>
+      <w:pPr>
+        <w:pStyle w:val="ListParagraph"/>
+        <w:numPr>
+          <w:ilvl w:val="0"/>
+          <w:numId w:val="5"/>
+        </w:numPr>
+      </w:pPr>
+      <w:r>
+        <w:t>The output signals shall be continually driven according to the input signal.</w:t>
+      </w:r>
+    </w:p>
+    <w:p>
+      <w:pPr>
+        <w:pStyle w:val="ListParagraph"/>
+        <w:numPr>
+          <w:ilvl w:val="0"/>
+          <w:numId w:val="5"/>
+        </w:numPr>
+      </w:pPr>
+      <w:r>
+        <w:t xml:space="preserve">Each one of the outputs shall represent one </w:t>
+      </w:r>
+      <w:r>
+        <w:t>digit to be displayed on the 7-segment display.</w:t>
+      </w:r>
+    </w:p>
+    <w:p>
+      <w:r>
+        <w:t xml:space="preserve"> </w:t>
+      </w:r>
+    </w:p>
+    <w:p>
+      <w:pPr>
+        <w:rPr>
+          <w:b/>
+          <w:bCs/>
+        </w:rPr>
+      </w:pPr>
+      <w:r>
+        <w:rPr>
+          <w:b/>
+          <w:bCs/>
+        </w:rPr>
+        <w:t>7-Segment Adapter</w:t>
+      </w:r>
+    </w:p>
+    <w:p>
+      <w:pPr>
+        <w:pStyle w:val="ListParagraph"/>
+        <w:numPr>
+          <w:ilvl w:val="0"/>
+          <w:numId w:val="6"/>
+        </w:numPr>
+      </w:pPr>
+      <w:r>
+        <w:t xml:space="preserve">The module </w:t>
+      </w:r>
+      <w:r>
+        <w:t>shall have a system clock input ‘i_sclk’.</w:t>
+      </w:r>
+    </w:p>
+    <w:p>
+      <w:pPr>
+        <w:pStyle w:val="ListParagraph"/>
+        <w:numPr>
+          <w:ilvl w:val="0"/>
+          <w:numId w:val="6"/>
+        </w:numPr>
+      </w:pPr>
+      <w:r>
+        <w:t>The module shall have an active low reset input ‘i_reset_n’.</w:t>
+      </w:r>
+    </w:p>
+    <w:p>
+      <w:pPr>
+        <w:pStyle w:val="ListParagraph"/>
+        <w:numPr>
+          <w:ilvl w:val="0"/>
+          <w:numId w:val="6"/>
+        </w:numPr>
+      </w:pPr>
+      <w:r>
+        <w:t>The module shall implement an asynchronous reset.</w:t>
+      </w:r>
+    </w:p>
+    <w:p>
+      <w:pPr>
+        <w:pStyle w:val="ListParagraph"/>
+        <w:numPr>
+          <w:ilvl w:val="0"/>
+          <w:numId w:val="6"/>
+        </w:numPr>
+      </w:pPr>
+      <w:r>
+        <w:t>When the ‘i_reset_n’ is set to 0, ‘o_segments’ shall be set to 00000000.</w:t>
+      </w:r>
+    </w:p>
+    <w:p>
+      <w:pPr>
+        <w:pStyle w:val="ListParagraph"/>
+        <w:numPr>
+          <w:ilvl w:val="0"/>
+          <w:numId w:val="6"/>
+        </w:numPr>
+      </w:pPr>
+      <w:r>
+        <w:t>When the ‘i_reset_n’ is set to 0, ‘o_digits’ shall be set to 00000000.</w:t>
+      </w:r>
+    </w:p>
+    <w:p>
+      <w:pPr>
+        <w:pStyle w:val="ListParagraph"/>
+        <w:numPr>
+          <w:ilvl w:val="0"/>
+          <w:numId w:val="6"/>
+        </w:numPr>
+      </w:pPr>
+      <w:r>
+        <w:lastRenderedPageBreak/>
+        <w:t xml:space="preserve">The module shall have six 8-bit </w:t>
+      </w:r>
+      <w:r>
+        <w:t>digit code inputs: ‘i_segout1’ – ‘i_segout6’ that represent each digit to be displayed.</w:t>
+      </w:r>
+    </w:p>
+    <w:p>
+      <w:pPr>
+        <w:pStyle w:val="ListParagraph"/>
+        <w:numPr>
+          <w:ilvl w:val="0"/>
+          <w:numId w:val="6"/>
+        </w:numPr>
+      </w:pPr>
+      <w:r>
+        <w:t>The module shall have an 8-bit output to control the anodes of the 7-segment display segments ‘o_</w:t>
+      </w:r>
+      <w:proofErr w:type="gramStart"/>
+      <w:r>
+        <w:t>segments’</w:t>
+      </w:r>
+      <w:proofErr w:type="gramEnd"/>
+      <w:r>
+        <w:t>.</w:t>
+      </w:r>
+    </w:p>
+    <w:p>
+      <w:pPr>
+        <w:pStyle w:val="ListParagraph"/>
+        <w:numPr>
+          <w:ilvl w:val="0"/>
+          <w:numId w:val="6"/>
+        </w:numPr>
+      </w:pPr>
+      <w:r>
+        <w:t>The module shall have an 8-bit output to control the cathodes of the 7-segment display digits ‘o_</w:t>
+      </w:r>
+      <w:proofErr w:type="gramStart"/>
+      <w:r>
+        <w:t>digits’</w:t>
+      </w:r>
+      <w:proofErr w:type="gramEnd"/>
+      <w:r>
+        <w:t>.</w:t>
+      </w:r>
+    </w:p>
+    <w:p>
+      <w:pPr>
+        <w:pStyle w:val="ListParagraph"/>
+        <w:numPr>
+          <w:ilvl w:val="0"/>
+          <w:numId w:val="6"/>
+        </w:numPr>
+      </w:pPr>
+      <w:r>
+        <w:t>The module shall cycle through connecting the 8-bit inputs to the 8-bit output ‘o_</w:t>
+      </w:r>
+      <w:proofErr w:type="gramStart"/>
+      <w:r>
+        <w:t>segments’</w:t>
+      </w:r>
+      <w:proofErr w:type="gramEnd"/>
+      <w:r>
+        <w:t>.</w:t>
+      </w:r>
+    </w:p>
+    <w:p>
+      <w:pPr>
+        <w:pStyle w:val="ListParagraph"/>
+        <w:numPr>
+          <w:ilvl w:val="0"/>
+          <w:numId w:val="6"/>
+        </w:numPr>
+      </w:pPr>
+      <w:r>
+        <w:t>Each input shall be connected to the output</w:t>
+      </w:r>
+      <w:r>
+        <w:t xml:space="preserve"> ‘o_segments’</w:t>
+      </w:r>
+      <w:r>
+        <w:t xml:space="preserve"> for a period of 1 millisecond.</w:t>
+      </w:r>
+    </w:p>
+    <w:p>
+      <w:pPr>
+        <w:pStyle w:val="ListParagraph"/>
+        <w:numPr>
+          <w:ilvl w:val="0"/>
+          <w:numId w:val="6"/>
+        </w:numPr>
+      </w:pPr>
+      <w:r>
+        <w:t>The module shall set the bit</w:t>
+      </w:r>
+      <w:r>
+        <w:t xml:space="preserve"> corresponding to the input to be displayed in ‘o_digits’ to 0 and all the rest of the bits to 1.</w:t>
+      </w:r>
+    </w:p>
+    <w:p>
+      <w:pPr>
+        <w:pStyle w:val="ListParagraph"/>
+        <w:numPr>
+          <w:ilvl w:val="0"/>
+          <w:numId w:val="6"/>
+        </w:numPr>
+      </w:pPr>
+      <w:r>
+        <w:t>Total period of every cycle shall be 6 milliseconds.</w:t>
+      </w:r>
+    </w:p>
+    <w:p>
+      <w:pPr>
+        <w:rPr>
+          <w:b/>
+          <w:bCs/>
+        </w:rPr>
+      </w:pPr>
+    </w:p>
+    <w:p>
+      <w:pPr>
+        <w:rPr>
+          <w:b/>
+          <w:bCs/>
+        </w:rPr>
+      </w:pPr>
+      <w:r>
+        <w:rPr>
+          <w:b/>
+          <w:bCs/>
         </w:rPr>
         <w:t>Traceability:</w:t>
       </w:r>
     </w:p>
     <w:p>
       <w:pPr>
-        <w:pStyle w:val="Normal"/>
-        <w:rPr>
-          <w:b w:val="1"/>
-          <w:bCs w:val="1"/>
+        <w:rPr>
+          <w:b/>
+          <w:bCs/>
         </w:rPr>
       </w:pPr>
     </w:p>
     <w:sectPr>
-      <w:pgSz w:w="12240" w:h="15840" w:orient="portrait"/>
+      <w:pgSz w:w="12240" w:h="15840"/>
       <w:pgMar w:top="1440" w:right="1440" w:bottom="1440" w:left="1440" w:header="720" w:footer="720" w:gutter="0"/>
       <w:cols w:space="720"/>
       <w:docGrid w:linePitch="360"/>
@@ -313,19 +575,24 @@
 </file>
 
 <file path=word/numbering.xml><?xml version="1.0" encoding="utf-8"?>
-<w:numbering xmlns:w="http://schemas.openxmlformats.org/wordprocessingml/2006/main">
-  <w:abstractNum xmlns:w="http://schemas.openxmlformats.org/wordprocessingml/2006/main" w:abstractNumId="4">
-    <w:multiLevelType xmlns:w="http://schemas.openxmlformats.org/wordprocessingml/2006/main" w:val="hybridMultilevel"/>
-    <w:lvl xmlns:w="http://schemas.openxmlformats.org/wordprocessingml/2006/main" w:ilvl="0">
+<w:numbering xmlns:wpc="http://schemas.microsoft.com/office/word/2010/wordprocessingCanvas" xmlns:cx="http://schemas.microsoft.com/office/drawing/2014/chartex" xmlns:cx1="http://schemas.microsoft.com/office/drawing/2015/9/8/chartex" xmlns:cx2="http://schemas.microsoft.com/office/drawing/2015/10/21/chartex" xmlns:cx3="http://schemas.microsoft.com/office/drawing/2016/5/9/chartex" xmlns:cx4="http://schemas.microsoft.com/office/drawing/2016/5/10/chartex" xmlns:cx5="http://schemas.microsoft.com/office/drawing/2016/5/11/chartex" xmlns:cx6="http://schemas.microsoft.com/office/drawing/2016/5/12/chartex" xmlns:cx7="http://schemas.microsoft.com/office/drawing/2016/5/13/chartex" xmlns:cx8="http://schemas.microsoft.com/office/drawing/2016/5/14/chartex" xmlns:mc="http://schemas.openxmlformats.org/markup-compatibility/2006" xmlns:aink="http://schemas.microsoft.com/office/drawing/2016/ink" xmlns:am3d="http://schemas.microsoft.com/office/drawing/2017/model3d" xmlns:o="urn:schemas-microsoft-com:office:office" xmlns:r="http://schemas.openxmlformats.org/officeDocument/2006/relationships" xmlns:m="http://schemas.openxmlformats.org/officeDocument/2006/math" xmlns:v="urn:schemas-microsoft-com:vml" xmlns:wp14="http://schemas.microsoft.com/office/word/2010/wordprocessingDrawing" xmlns:wp="http://schemas.openxmlformats.org/drawingml/2006/wordprocessingDrawing" xmlns:w10="urn:schemas-microsoft-com:office:word" xmlns:w="http://schemas.openxmlformats.org/wordprocessingml/2006/main" xmlns:w14="http://schemas.microsoft.com/office/word/2010/wordml" xmlns:w15="http://schemas.microsoft.com/office/word/2012/wordml" xmlns:w16cex="http://schemas.microsoft.com/office/word/2018/wordml/cex" xmlns:w16cid="http://schemas.microsoft.com/office/word/2016/wordml/cid" xmlns:w16="http://schemas.microsoft.com/office/word/2018/wordml" xmlns:w16se="http://schemas.microsoft.com/office/word/2015/wordml/symex" xmlns:wpg="http://schemas.microsoft.com/office/word/2010/wordprocessingGroup" xmlns:wpi="http://schemas.microsoft.com/office/word/2010/wordprocessingInk" xmlns:wne="http://schemas.microsoft.com/office/word/2006/wordml" xmlns:wps="http://schemas.microsoft.com/office/word/2010/wordprocessingShape" mc:Ignorable="w14 w15 w16se w16cid w16 w16cex wp14">
+  <w:abstractNum w:abstractNumId="0" w15:restartNumberingAfterBreak="0">
+    <w:nsid w:val="08584617"/>
+    <w:multiLevelType w:val="hybridMultilevel"/>
+    <w:tmpl w:val="7414A972"/>
+    <w:lvl w:ilvl="0" w:tplc="B7B2D8F2">
       <w:start w:val="1"/>
       <w:numFmt w:val="decimal"/>
-      <w:lvlText w:val="%1."/>
+      <w:lvlText w:val="Seg_Disp_%1."/>
       <w:lvlJc w:val="left"/>
       <w:pPr>
         <w:ind w:left="720" w:hanging="360"/>
       </w:pPr>
-    </w:lvl>
-    <w:lvl xmlns:w="http://schemas.openxmlformats.org/wordprocessingml/2006/main" w:ilvl="1">
+      <w:rPr>
+        <w:rFonts w:hint="default"/>
+      </w:rPr>
+    </w:lvl>
+    <w:lvl w:ilvl="1" w:tplc="04090019" w:tentative="1">
       <w:start w:val="1"/>
       <w:numFmt w:val="lowerLetter"/>
       <w:lvlText w:val="%2."/>
@@ -334,7 +601,7 @@
         <w:ind w:left="1440" w:hanging="360"/>
       </w:pPr>
     </w:lvl>
-    <w:lvl xmlns:w="http://schemas.openxmlformats.org/wordprocessingml/2006/main" w:ilvl="2">
+    <w:lvl w:ilvl="2" w:tplc="0409001B" w:tentative="1">
       <w:start w:val="1"/>
       <w:numFmt w:val="lowerRoman"/>
       <w:lvlText w:val="%3."/>
@@ -343,7 +610,7 @@
         <w:ind w:left="2160" w:hanging="180"/>
       </w:pPr>
     </w:lvl>
-    <w:lvl xmlns:w="http://schemas.openxmlformats.org/wordprocessingml/2006/main" w:ilvl="3">
+    <w:lvl w:ilvl="3" w:tplc="0409000F" w:tentative="1">
       <w:start w:val="1"/>
       <w:numFmt w:val="decimal"/>
       <w:lvlText w:val="%4."/>
@@ -352,7 +619,7 @@
         <w:ind w:left="2880" w:hanging="360"/>
       </w:pPr>
     </w:lvl>
-    <w:lvl xmlns:w="http://schemas.openxmlformats.org/wordprocessingml/2006/main" w:ilvl="4">
+    <w:lvl w:ilvl="4" w:tplc="04090019" w:tentative="1">
       <w:start w:val="1"/>
       <w:numFmt w:val="lowerLetter"/>
       <w:lvlText w:val="%5."/>
@@ -361,7 +628,7 @@
         <w:ind w:left="3600" w:hanging="360"/>
       </w:pPr>
     </w:lvl>
-    <w:lvl xmlns:w="http://schemas.openxmlformats.org/wordprocessingml/2006/main" w:ilvl="5">
+    <w:lvl w:ilvl="5" w:tplc="0409001B" w:tentative="1">
       <w:start w:val="1"/>
       <w:numFmt w:val="lowerRoman"/>
       <w:lvlText w:val="%6."/>
@@ -370,7 +637,7 @@
         <w:ind w:left="4320" w:hanging="180"/>
       </w:pPr>
     </w:lvl>
-    <w:lvl xmlns:w="http://schemas.openxmlformats.org/wordprocessingml/2006/main" w:ilvl="6">
+    <w:lvl w:ilvl="6" w:tplc="0409000F" w:tentative="1">
       <w:start w:val="1"/>
       <w:numFmt w:val="decimal"/>
       <w:lvlText w:val="%7."/>
@@ -379,7 +646,7 @@
         <w:ind w:left="5040" w:hanging="360"/>
       </w:pPr>
     </w:lvl>
-    <w:lvl xmlns:w="http://schemas.openxmlformats.org/wordprocessingml/2006/main" w:ilvl="7">
+    <w:lvl w:ilvl="7" w:tplc="04090019" w:tentative="1">
       <w:start w:val="1"/>
       <w:numFmt w:val="lowerLetter"/>
       <w:lvlText w:val="%8."/>
@@ -388,7 +655,7 @@
         <w:ind w:left="5760" w:hanging="360"/>
       </w:pPr>
     </w:lvl>
-    <w:lvl xmlns:w="http://schemas.openxmlformats.org/wordprocessingml/2006/main" w:ilvl="8">
+    <w:lvl w:ilvl="8" w:tplc="0409001B" w:tentative="1">
       <w:start w:val="1"/>
       <w:numFmt w:val="lowerRoman"/>
       <w:lvlText w:val="%9."/>
@@ -398,9 +665,237 @@
       </w:pPr>
     </w:lvl>
   </w:abstractNum>
-  <w:abstractNum xmlns:w="http://schemas.openxmlformats.org/wordprocessingml/2006/main" w:abstractNumId="3">
-    <w:multiLevelType xmlns:w="http://schemas.openxmlformats.org/wordprocessingml/2006/main" w:val="hybridMultilevel"/>
-    <w:lvl xmlns:w="http://schemas.openxmlformats.org/wordprocessingml/2006/main" w:ilvl="0">
+  <w:abstractNum w:abstractNumId="1" w15:restartNumberingAfterBreak="0">
+    <w:nsid w:val="10B51C31"/>
+    <w:multiLevelType w:val="hybridMultilevel"/>
+    <w:tmpl w:val="808AAD6E"/>
+    <w:lvl w:ilvl="0" w:tplc="D40A0FBC">
+      <w:start w:val="1"/>
+      <w:numFmt w:val="bullet"/>
+      <w:lvlText w:val=""/>
+      <w:lvlJc w:val="left"/>
+      <w:pPr>
+        <w:ind w:left="720" w:hanging="360"/>
+      </w:pPr>
+      <w:rPr>
+        <w:rFonts w:ascii="Symbol" w:hAnsi="Symbol" w:hint="default"/>
+      </w:rPr>
+    </w:lvl>
+    <w:lvl w:ilvl="1" w:tplc="11507400">
+      <w:start w:val="1"/>
+      <w:numFmt w:val="bullet"/>
+      <w:lvlText w:val="o"/>
+      <w:lvlJc w:val="left"/>
+      <w:pPr>
+        <w:ind w:left="1440" w:hanging="360"/>
+      </w:pPr>
+      <w:rPr>
+        <w:rFonts w:ascii="Courier New" w:hAnsi="Courier New" w:hint="default"/>
+      </w:rPr>
+    </w:lvl>
+    <w:lvl w:ilvl="2" w:tplc="9DE03324">
+      <w:start w:val="1"/>
+      <w:numFmt w:val="bullet"/>
+      <w:lvlText w:val=""/>
+      <w:lvlJc w:val="left"/>
+      <w:pPr>
+        <w:ind w:left="2160" w:hanging="360"/>
+      </w:pPr>
+      <w:rPr>
+        <w:rFonts w:ascii="Wingdings" w:hAnsi="Wingdings" w:hint="default"/>
+      </w:rPr>
+    </w:lvl>
+    <w:lvl w:ilvl="3" w:tplc="493A8A0E">
+      <w:start w:val="1"/>
+      <w:numFmt w:val="bullet"/>
+      <w:lvlText w:val=""/>
+      <w:lvlJc w:val="left"/>
+      <w:pPr>
+        <w:ind w:left="2880" w:hanging="360"/>
+      </w:pPr>
+      <w:rPr>
+        <w:rFonts w:ascii="Symbol" w:hAnsi="Symbol" w:hint="default"/>
+      </w:rPr>
+    </w:lvl>
+    <w:lvl w:ilvl="4" w:tplc="D4380DE8">
+      <w:start w:val="1"/>
+      <w:numFmt w:val="bullet"/>
+      <w:lvlText w:val="o"/>
+      <w:lvlJc w:val="left"/>
+      <w:pPr>
+        <w:ind w:left="3600" w:hanging="360"/>
+      </w:pPr>
+      <w:rPr>
+        <w:rFonts w:ascii="Courier New" w:hAnsi="Courier New" w:hint="default"/>
+      </w:rPr>
+    </w:lvl>
+    <w:lvl w:ilvl="5" w:tplc="0128D1EC">
+      <w:start w:val="1"/>
+      <w:numFmt w:val="bullet"/>
+      <w:lvlText w:val=""/>
+      <w:lvlJc w:val="left"/>
+      <w:pPr>
+        <w:ind w:left="4320" w:hanging="360"/>
+      </w:pPr>
+      <w:rPr>
+        <w:rFonts w:ascii="Wingdings" w:hAnsi="Wingdings" w:hint="default"/>
+      </w:rPr>
+    </w:lvl>
+    <w:lvl w:ilvl="6" w:tplc="E15AF436">
+      <w:start w:val="1"/>
+      <w:numFmt w:val="bullet"/>
+      <w:lvlText w:val=""/>
+      <w:lvlJc w:val="left"/>
+      <w:pPr>
+        <w:ind w:left="5040" w:hanging="360"/>
+      </w:pPr>
+      <w:rPr>
+        <w:rFonts w:ascii="Symbol" w:hAnsi="Symbol" w:hint="default"/>
+      </w:rPr>
+    </w:lvl>
+    <w:lvl w:ilvl="7" w:tplc="803CE4D4">
+      <w:start w:val="1"/>
+      <w:numFmt w:val="bullet"/>
+      <w:lvlText w:val="o"/>
+      <w:lvlJc w:val="left"/>
+      <w:pPr>
+        <w:ind w:left="5760" w:hanging="360"/>
+      </w:pPr>
+      <w:rPr>
+        <w:rFonts w:ascii="Courier New" w:hAnsi="Courier New" w:hint="default"/>
+      </w:rPr>
+    </w:lvl>
+    <w:lvl w:ilvl="8" w:tplc="149C0BF0">
+      <w:start w:val="1"/>
+      <w:numFmt w:val="bullet"/>
+      <w:lvlText w:val=""/>
+      <w:lvlJc w:val="left"/>
+      <w:pPr>
+        <w:ind w:left="6480" w:hanging="360"/>
+      </w:pPr>
+      <w:rPr>
+        <w:rFonts w:ascii="Wingdings" w:hAnsi="Wingdings" w:hint="default"/>
+      </w:rPr>
+    </w:lvl>
+  </w:abstractNum>
+  <w:abstractNum w:abstractNumId="2" w15:restartNumberingAfterBreak="0">
+    <w:nsid w:val="38D21FAA"/>
+    <w:multiLevelType w:val="hybridMultilevel"/>
+    <w:tmpl w:val="0D76C7BC"/>
+    <w:lvl w:ilvl="0" w:tplc="183AC87E">
+      <w:start w:val="1"/>
+      <w:numFmt w:val="bullet"/>
+      <w:lvlText w:val=""/>
+      <w:lvlJc w:val="left"/>
+      <w:pPr>
+        <w:ind w:left="720" w:hanging="360"/>
+      </w:pPr>
+      <w:rPr>
+        <w:rFonts w:ascii="Symbol" w:hAnsi="Symbol" w:hint="default"/>
+      </w:rPr>
+    </w:lvl>
+    <w:lvl w:ilvl="1" w:tplc="36A81FF0">
+      <w:start w:val="1"/>
+      <w:numFmt w:val="bullet"/>
+      <w:lvlText w:val="o"/>
+      <w:lvlJc w:val="left"/>
+      <w:pPr>
+        <w:ind w:left="1440" w:hanging="360"/>
+      </w:pPr>
+      <w:rPr>
+        <w:rFonts w:ascii="Courier New" w:hAnsi="Courier New" w:hint="default"/>
+      </w:rPr>
+    </w:lvl>
+    <w:lvl w:ilvl="2" w:tplc="AAC0F368">
+      <w:start w:val="1"/>
+      <w:numFmt w:val="bullet"/>
+      <w:lvlText w:val=""/>
+      <w:lvlJc w:val="left"/>
+      <w:pPr>
+        <w:ind w:left="2160" w:hanging="360"/>
+      </w:pPr>
+      <w:rPr>
+        <w:rFonts w:ascii="Wingdings" w:hAnsi="Wingdings" w:hint="default"/>
+      </w:rPr>
+    </w:lvl>
+    <w:lvl w:ilvl="3" w:tplc="7F0ED0A8">
+      <w:start w:val="1"/>
+      <w:numFmt w:val="bullet"/>
+      <w:lvlText w:val=""/>
+      <w:lvlJc w:val="left"/>
+      <w:pPr>
+        <w:ind w:left="2880" w:hanging="360"/>
+      </w:pPr>
+      <w:rPr>
+        <w:rFonts w:ascii="Symbol" w:hAnsi="Symbol" w:hint="default"/>
+      </w:rPr>
+    </w:lvl>
+    <w:lvl w:ilvl="4" w:tplc="77F6B90E">
+      <w:start w:val="1"/>
+      <w:numFmt w:val="bullet"/>
+      <w:lvlText w:val="o"/>
+      <w:lvlJc w:val="left"/>
+      <w:pPr>
+        <w:ind w:left="3600" w:hanging="360"/>
+      </w:pPr>
+      <w:rPr>
+        <w:rFonts w:ascii="Courier New" w:hAnsi="Courier New" w:hint="default"/>
+      </w:rPr>
+    </w:lvl>
+    <w:lvl w:ilvl="5" w:tplc="CE6CA9B4">
+      <w:start w:val="1"/>
+      <w:numFmt w:val="bullet"/>
+      <w:lvlText w:val=""/>
+      <w:lvlJc w:val="left"/>
+      <w:pPr>
+        <w:ind w:left="4320" w:hanging="360"/>
+      </w:pPr>
+      <w:rPr>
+        <w:rFonts w:ascii="Wingdings" w:hAnsi="Wingdings" w:hint="default"/>
+      </w:rPr>
+    </w:lvl>
+    <w:lvl w:ilvl="6" w:tplc="0F0CACB2">
+      <w:start w:val="1"/>
+      <w:numFmt w:val="bullet"/>
+      <w:lvlText w:val=""/>
+      <w:lvlJc w:val="left"/>
+      <w:pPr>
+        <w:ind w:left="5040" w:hanging="360"/>
+      </w:pPr>
+      <w:rPr>
+        <w:rFonts w:ascii="Symbol" w:hAnsi="Symbol" w:hint="default"/>
+      </w:rPr>
+    </w:lvl>
+    <w:lvl w:ilvl="7" w:tplc="C302BF28">
+      <w:start w:val="1"/>
+      <w:numFmt w:val="bullet"/>
+      <w:lvlText w:val="o"/>
+      <w:lvlJc w:val="left"/>
+      <w:pPr>
+        <w:ind w:left="5760" w:hanging="360"/>
+      </w:pPr>
+      <w:rPr>
+        <w:rFonts w:ascii="Courier New" w:hAnsi="Courier New" w:hint="default"/>
+      </w:rPr>
+    </w:lvl>
+    <w:lvl w:ilvl="8" w:tplc="07D4A714">
+      <w:start w:val="1"/>
+      <w:numFmt w:val="bullet"/>
+      <w:lvlText w:val=""/>
+      <w:lvlJc w:val="left"/>
+      <w:pPr>
+        <w:ind w:left="6480" w:hanging="360"/>
+      </w:pPr>
+      <w:rPr>
+        <w:rFonts w:ascii="Wingdings" w:hAnsi="Wingdings" w:hint="default"/>
+      </w:rPr>
+    </w:lvl>
+  </w:abstractNum>
+  <w:abstractNum w:abstractNumId="3" w15:restartNumberingAfterBreak="0">
+    <w:nsid w:val="3E4344A1"/>
+    <w:multiLevelType w:val="hybridMultilevel"/>
+    <w:tmpl w:val="52248176"/>
+    <w:lvl w:ilvl="0" w:tplc="19A05B50">
       <w:start w:val="1"/>
       <w:numFmt w:val="decimal"/>
       <w:lvlText w:val="%1."/>
@@ -409,7 +904,7 @@
         <w:ind w:left="720" w:hanging="360"/>
       </w:pPr>
     </w:lvl>
-    <w:lvl xmlns:w="http://schemas.openxmlformats.org/wordprocessingml/2006/main" w:ilvl="1">
+    <w:lvl w:ilvl="1" w:tplc="81565A4C">
       <w:start w:val="1"/>
       <w:numFmt w:val="lowerLetter"/>
       <w:lvlText w:val="%2."/>
@@ -418,7 +913,7 @@
         <w:ind w:left="1440" w:hanging="360"/>
       </w:pPr>
     </w:lvl>
-    <w:lvl xmlns:w="http://schemas.openxmlformats.org/wordprocessingml/2006/main" w:ilvl="2">
+    <w:lvl w:ilvl="2" w:tplc="9F6A5608">
       <w:start w:val="1"/>
       <w:numFmt w:val="lowerRoman"/>
       <w:lvlText w:val="%3."/>
@@ -427,7 +922,7 @@
         <w:ind w:left="2160" w:hanging="180"/>
       </w:pPr>
     </w:lvl>
-    <w:lvl xmlns:w="http://schemas.openxmlformats.org/wordprocessingml/2006/main" w:ilvl="3">
+    <w:lvl w:ilvl="3" w:tplc="C73AA86A">
       <w:start w:val="1"/>
       <w:numFmt w:val="decimal"/>
       <w:lvlText w:val="%4."/>
@@ -436,7 +931,7 @@
         <w:ind w:left="2880" w:hanging="360"/>
       </w:pPr>
     </w:lvl>
-    <w:lvl xmlns:w="http://schemas.openxmlformats.org/wordprocessingml/2006/main" w:ilvl="4">
+    <w:lvl w:ilvl="4" w:tplc="994C6516">
       <w:start w:val="1"/>
       <w:numFmt w:val="lowerLetter"/>
       <w:lvlText w:val="%5."/>
@@ -445,7 +940,7 @@
         <w:ind w:left="3600" w:hanging="360"/>
       </w:pPr>
     </w:lvl>
-    <w:lvl xmlns:w="http://schemas.openxmlformats.org/wordprocessingml/2006/main" w:ilvl="5">
+    <w:lvl w:ilvl="5" w:tplc="6046ED36">
       <w:start w:val="1"/>
       <w:numFmt w:val="lowerRoman"/>
       <w:lvlText w:val="%6."/>
@@ -454,7 +949,7 @@
         <w:ind w:left="4320" w:hanging="180"/>
       </w:pPr>
     </w:lvl>
-    <w:lvl xmlns:w="http://schemas.openxmlformats.org/wordprocessingml/2006/main" w:ilvl="6">
+    <w:lvl w:ilvl="6" w:tplc="C9A41696">
       <w:start w:val="1"/>
       <w:numFmt w:val="decimal"/>
       <w:lvlText w:val="%7."/>
@@ -463,7 +958,7 @@
         <w:ind w:left="5040" w:hanging="360"/>
       </w:pPr>
     </w:lvl>
-    <w:lvl xmlns:w="http://schemas.openxmlformats.org/wordprocessingml/2006/main" w:ilvl="7">
+    <w:lvl w:ilvl="7" w:tplc="C6F401C2">
       <w:start w:val="1"/>
       <w:numFmt w:val="lowerLetter"/>
       <w:lvlText w:val="%8."/>
@@ -472,7 +967,7 @@
         <w:ind w:left="5760" w:hanging="360"/>
       </w:pPr>
     </w:lvl>
-    <w:lvl xmlns:w="http://schemas.openxmlformats.org/wordprocessingml/2006/main" w:ilvl="8">
+    <w:lvl w:ilvl="8" w:tplc="E6EEBDA4">
       <w:start w:val="1"/>
       <w:numFmt w:val="lowerRoman"/>
       <w:lvlText w:val="%9."/>
@@ -482,249 +977,210 @@
       </w:pPr>
     </w:lvl>
   </w:abstractNum>
-  <w:abstractNum xmlns:w="http://schemas.openxmlformats.org/wordprocessingml/2006/main" w:abstractNumId="2">
-    <w:multiLevelType xmlns:w="http://schemas.openxmlformats.org/wordprocessingml/2006/main" w:val="hybridMultilevel"/>
-    <w:lvl xmlns:w="http://schemas.openxmlformats.org/wordprocessingml/2006/main" w:ilvl="0">
-      <w:start w:val="1"/>
-      <w:numFmt w:val="bullet"/>
-      <w:lvlText w:val=""/>
+  <w:abstractNum w:abstractNumId="4" w15:restartNumberingAfterBreak="0">
+    <w:nsid w:val="69983F5F"/>
+    <w:multiLevelType w:val="hybridMultilevel"/>
+    <w:tmpl w:val="A494520E"/>
+    <w:lvl w:ilvl="0" w:tplc="36FCF1FA">
+      <w:start w:val="1"/>
+      <w:numFmt w:val="decimal"/>
+      <w:lvlText w:val="%1."/>
       <w:lvlJc w:val="left"/>
       <w:pPr>
         <w:ind w:left="720" w:hanging="360"/>
       </w:pPr>
+    </w:lvl>
+    <w:lvl w:ilvl="1" w:tplc="CA80289C">
+      <w:start w:val="1"/>
+      <w:numFmt w:val="lowerLetter"/>
+      <w:lvlText w:val="%2."/>
+      <w:lvlJc w:val="left"/>
+      <w:pPr>
+        <w:ind w:left="1440" w:hanging="360"/>
+      </w:pPr>
+    </w:lvl>
+    <w:lvl w:ilvl="2" w:tplc="76283BBE">
+      <w:start w:val="1"/>
+      <w:numFmt w:val="lowerRoman"/>
+      <w:lvlText w:val="%3."/>
+      <w:lvlJc w:val="right"/>
+      <w:pPr>
+        <w:ind w:left="2160" w:hanging="180"/>
+      </w:pPr>
+    </w:lvl>
+    <w:lvl w:ilvl="3" w:tplc="48BCC164">
+      <w:start w:val="1"/>
+      <w:numFmt w:val="decimal"/>
+      <w:lvlText w:val="%4."/>
+      <w:lvlJc w:val="left"/>
+      <w:pPr>
+        <w:ind w:left="2880" w:hanging="360"/>
+      </w:pPr>
+    </w:lvl>
+    <w:lvl w:ilvl="4" w:tplc="CFB61E26">
+      <w:start w:val="1"/>
+      <w:numFmt w:val="lowerLetter"/>
+      <w:lvlText w:val="%5."/>
+      <w:lvlJc w:val="left"/>
+      <w:pPr>
+        <w:ind w:left="3600" w:hanging="360"/>
+      </w:pPr>
+    </w:lvl>
+    <w:lvl w:ilvl="5" w:tplc="12E65698">
+      <w:start w:val="1"/>
+      <w:numFmt w:val="lowerRoman"/>
+      <w:lvlText w:val="%6."/>
+      <w:lvlJc w:val="right"/>
+      <w:pPr>
+        <w:ind w:left="4320" w:hanging="180"/>
+      </w:pPr>
+    </w:lvl>
+    <w:lvl w:ilvl="6" w:tplc="8A1E424E">
+      <w:start w:val="1"/>
+      <w:numFmt w:val="decimal"/>
+      <w:lvlText w:val="%7."/>
+      <w:lvlJc w:val="left"/>
+      <w:pPr>
+        <w:ind w:left="5040" w:hanging="360"/>
+      </w:pPr>
+    </w:lvl>
+    <w:lvl w:ilvl="7" w:tplc="282ED8C2">
+      <w:start w:val="1"/>
+      <w:numFmt w:val="lowerLetter"/>
+      <w:lvlText w:val="%8."/>
+      <w:lvlJc w:val="left"/>
+      <w:pPr>
+        <w:ind w:left="5760" w:hanging="360"/>
+      </w:pPr>
+    </w:lvl>
+    <w:lvl w:ilvl="8" w:tplc="30860EEE">
+      <w:start w:val="1"/>
+      <w:numFmt w:val="lowerRoman"/>
+      <w:lvlText w:val="%9."/>
+      <w:lvlJc w:val="right"/>
+      <w:pPr>
+        <w:ind w:left="6480" w:hanging="180"/>
+      </w:pPr>
+    </w:lvl>
+  </w:abstractNum>
+  <w:abstractNum w:abstractNumId="5" w15:restartNumberingAfterBreak="0">
+    <w:nsid w:val="6C216AE0"/>
+    <w:multiLevelType w:val="hybridMultilevel"/>
+    <w:tmpl w:val="A6F0F7A8"/>
+    <w:lvl w:ilvl="0" w:tplc="882A1804">
+      <w:start w:val="1"/>
+      <w:numFmt w:val="decimal"/>
+      <w:lvlText w:val="Seg_Adap_%1."/>
+      <w:lvlJc w:val="left"/>
+      <w:pPr>
+        <w:ind w:left="720" w:hanging="360"/>
+      </w:pPr>
       <w:rPr>
-        <w:rFonts w:hint="default" w:ascii="Symbol" w:hAnsi="Symbol"/>
+        <w:rFonts w:hint="default"/>
+        <w:b w:val="0"/>
+        <w:bCs w:val="0"/>
       </w:rPr>
     </w:lvl>
-    <w:lvl xmlns:w="http://schemas.openxmlformats.org/wordprocessingml/2006/main" w:ilvl="1">
-      <w:start w:val="1"/>
-      <w:numFmt w:val="bullet"/>
-      <w:lvlText w:val="o"/>
+    <w:lvl w:ilvl="1" w:tplc="04090019" w:tentative="1">
+      <w:start w:val="1"/>
+      <w:numFmt w:val="lowerLetter"/>
+      <w:lvlText w:val="%2."/>
       <w:lvlJc w:val="left"/>
       <w:pPr>
         <w:ind w:left="1440" w:hanging="360"/>
       </w:pPr>
-      <w:rPr>
-        <w:rFonts w:hint="default" w:ascii="Courier New" w:hAnsi="Courier New"/>
-      </w:rPr>
-    </w:lvl>
-    <w:lvl xmlns:w="http://schemas.openxmlformats.org/wordprocessingml/2006/main" w:ilvl="2">
-      <w:start w:val="1"/>
-      <w:numFmt w:val="bullet"/>
-      <w:lvlText w:val=""/>
-      <w:lvlJc w:val="left"/>
-      <w:pPr>
-        <w:ind w:left="2160" w:hanging="360"/>
-      </w:pPr>
-      <w:rPr>
-        <w:rFonts w:hint="default" w:ascii="Wingdings" w:hAnsi="Wingdings"/>
-      </w:rPr>
-    </w:lvl>
-    <w:lvl xmlns:w="http://schemas.openxmlformats.org/wordprocessingml/2006/main" w:ilvl="3">
-      <w:start w:val="1"/>
-      <w:numFmt w:val="bullet"/>
-      <w:lvlText w:val=""/>
+    </w:lvl>
+    <w:lvl w:ilvl="2" w:tplc="0409001B" w:tentative="1">
+      <w:start w:val="1"/>
+      <w:numFmt w:val="lowerRoman"/>
+      <w:lvlText w:val="%3."/>
+      <w:lvlJc w:val="right"/>
+      <w:pPr>
+        <w:ind w:left="2160" w:hanging="180"/>
+      </w:pPr>
+    </w:lvl>
+    <w:lvl w:ilvl="3" w:tplc="0409000F" w:tentative="1">
+      <w:start w:val="1"/>
+      <w:numFmt w:val="decimal"/>
+      <w:lvlText w:val="%4."/>
       <w:lvlJc w:val="left"/>
       <w:pPr>
         <w:ind w:left="2880" w:hanging="360"/>
       </w:pPr>
-      <w:rPr>
-        <w:rFonts w:hint="default" w:ascii="Symbol" w:hAnsi="Symbol"/>
-      </w:rPr>
-    </w:lvl>
-    <w:lvl xmlns:w="http://schemas.openxmlformats.org/wordprocessingml/2006/main" w:ilvl="4">
-      <w:start w:val="1"/>
-      <w:numFmt w:val="bullet"/>
-      <w:lvlText w:val="o"/>
+    </w:lvl>
+    <w:lvl w:ilvl="4" w:tplc="04090019" w:tentative="1">
+      <w:start w:val="1"/>
+      <w:numFmt w:val="lowerLetter"/>
+      <w:lvlText w:val="%5."/>
       <w:lvlJc w:val="left"/>
       <w:pPr>
         <w:ind w:left="3600" w:hanging="360"/>
       </w:pPr>
-      <w:rPr>
-        <w:rFonts w:hint="default" w:ascii="Courier New" w:hAnsi="Courier New"/>
-      </w:rPr>
-    </w:lvl>
-    <w:lvl xmlns:w="http://schemas.openxmlformats.org/wordprocessingml/2006/main" w:ilvl="5">
-      <w:start w:val="1"/>
-      <w:numFmt w:val="bullet"/>
-      <w:lvlText w:val=""/>
-      <w:lvlJc w:val="left"/>
-      <w:pPr>
-        <w:ind w:left="4320" w:hanging="360"/>
-      </w:pPr>
-      <w:rPr>
-        <w:rFonts w:hint="default" w:ascii="Wingdings" w:hAnsi="Wingdings"/>
-      </w:rPr>
-    </w:lvl>
-    <w:lvl xmlns:w="http://schemas.openxmlformats.org/wordprocessingml/2006/main" w:ilvl="6">
-      <w:start w:val="1"/>
-      <w:numFmt w:val="bullet"/>
-      <w:lvlText w:val=""/>
+    </w:lvl>
+    <w:lvl w:ilvl="5" w:tplc="0409001B" w:tentative="1">
+      <w:start w:val="1"/>
+      <w:numFmt w:val="lowerRoman"/>
+      <w:lvlText w:val="%6."/>
+      <w:lvlJc w:val="right"/>
+      <w:pPr>
+        <w:ind w:left="4320" w:hanging="180"/>
+      </w:pPr>
+    </w:lvl>
+    <w:lvl w:ilvl="6" w:tplc="0409000F" w:tentative="1">
+      <w:start w:val="1"/>
+      <w:numFmt w:val="decimal"/>
+      <w:lvlText w:val="%7."/>
       <w:lvlJc w:val="left"/>
       <w:pPr>
         <w:ind w:left="5040" w:hanging="360"/>
       </w:pPr>
-      <w:rPr>
-        <w:rFonts w:hint="default" w:ascii="Symbol" w:hAnsi="Symbol"/>
-      </w:rPr>
-    </w:lvl>
-    <w:lvl xmlns:w="http://schemas.openxmlformats.org/wordprocessingml/2006/main" w:ilvl="7">
-      <w:start w:val="1"/>
-      <w:numFmt w:val="bullet"/>
-      <w:lvlText w:val="o"/>
+    </w:lvl>
+    <w:lvl w:ilvl="7" w:tplc="04090019" w:tentative="1">
+      <w:start w:val="1"/>
+      <w:numFmt w:val="lowerLetter"/>
+      <w:lvlText w:val="%8."/>
       <w:lvlJc w:val="left"/>
       <w:pPr>
         <w:ind w:left="5760" w:hanging="360"/>
       </w:pPr>
-      <w:rPr>
-        <w:rFonts w:hint="default" w:ascii="Courier New" w:hAnsi="Courier New"/>
-      </w:rPr>
-    </w:lvl>
-    <w:lvl xmlns:w="http://schemas.openxmlformats.org/wordprocessingml/2006/main" w:ilvl="8">
-      <w:start w:val="1"/>
-      <w:numFmt w:val="bullet"/>
-      <w:lvlText w:val=""/>
-      <w:lvlJc w:val="left"/>
-      <w:pPr>
-        <w:ind w:left="6480" w:hanging="360"/>
-      </w:pPr>
-      <w:rPr>
-        <w:rFonts w:hint="default" w:ascii="Wingdings" w:hAnsi="Wingdings"/>
-      </w:rPr>
+    </w:lvl>
+    <w:lvl w:ilvl="8" w:tplc="0409001B" w:tentative="1">
+      <w:start w:val="1"/>
+      <w:numFmt w:val="lowerRoman"/>
+      <w:lvlText w:val="%9."/>
+      <w:lvlJc w:val="right"/>
+      <w:pPr>
+        <w:ind w:left="6480" w:hanging="180"/>
+      </w:pPr>
     </w:lvl>
   </w:abstractNum>
-  <w:abstractNum xmlns:w="http://schemas.openxmlformats.org/wordprocessingml/2006/main" w:abstractNumId="1">
-    <w:multiLevelType xmlns:w="http://schemas.openxmlformats.org/wordprocessingml/2006/main" w:val="hybridMultilevel"/>
-    <w:lvl xmlns:w="http://schemas.openxmlformats.org/wordprocessingml/2006/main" w:ilvl="0">
-      <w:start w:val="1"/>
-      <w:numFmt w:val="bullet"/>
-      <w:lvlText w:val=""/>
-      <w:lvlJc w:val="left"/>
-      <w:pPr>
-        <w:ind w:left="720" w:hanging="360"/>
-      </w:pPr>
-      <w:rPr>
-        <w:rFonts w:hint="default" w:ascii="Symbol" w:hAnsi="Symbol"/>
-      </w:rPr>
-    </w:lvl>
-    <w:lvl xmlns:w="http://schemas.openxmlformats.org/wordprocessingml/2006/main" w:ilvl="1">
-      <w:start w:val="1"/>
-      <w:numFmt w:val="bullet"/>
-      <w:lvlText w:val="o"/>
-      <w:lvlJc w:val="left"/>
-      <w:pPr>
-        <w:ind w:left="1440" w:hanging="360"/>
-      </w:pPr>
-      <w:rPr>
-        <w:rFonts w:hint="default" w:ascii="Courier New" w:hAnsi="Courier New"/>
-      </w:rPr>
-    </w:lvl>
-    <w:lvl xmlns:w="http://schemas.openxmlformats.org/wordprocessingml/2006/main" w:ilvl="2">
-      <w:start w:val="1"/>
-      <w:numFmt w:val="bullet"/>
-      <w:lvlText w:val=""/>
-      <w:lvlJc w:val="left"/>
-      <w:pPr>
-        <w:ind w:left="2160" w:hanging="360"/>
-      </w:pPr>
-      <w:rPr>
-        <w:rFonts w:hint="default" w:ascii="Wingdings" w:hAnsi="Wingdings"/>
-      </w:rPr>
-    </w:lvl>
-    <w:lvl xmlns:w="http://schemas.openxmlformats.org/wordprocessingml/2006/main" w:ilvl="3">
-      <w:start w:val="1"/>
-      <w:numFmt w:val="bullet"/>
-      <w:lvlText w:val=""/>
-      <w:lvlJc w:val="left"/>
-      <w:pPr>
-        <w:ind w:left="2880" w:hanging="360"/>
-      </w:pPr>
-      <w:rPr>
-        <w:rFonts w:hint="default" w:ascii="Symbol" w:hAnsi="Symbol"/>
-      </w:rPr>
-    </w:lvl>
-    <w:lvl xmlns:w="http://schemas.openxmlformats.org/wordprocessingml/2006/main" w:ilvl="4">
-      <w:start w:val="1"/>
-      <w:numFmt w:val="bullet"/>
-      <w:lvlText w:val="o"/>
-      <w:lvlJc w:val="left"/>
-      <w:pPr>
-        <w:ind w:left="3600" w:hanging="360"/>
-      </w:pPr>
-      <w:rPr>
-        <w:rFonts w:hint="default" w:ascii="Courier New" w:hAnsi="Courier New"/>
-      </w:rPr>
-    </w:lvl>
-    <w:lvl xmlns:w="http://schemas.openxmlformats.org/wordprocessingml/2006/main" w:ilvl="5">
-      <w:start w:val="1"/>
-      <w:numFmt w:val="bullet"/>
-      <w:lvlText w:val=""/>
-      <w:lvlJc w:val="left"/>
-      <w:pPr>
-        <w:ind w:left="4320" w:hanging="360"/>
-      </w:pPr>
-      <w:rPr>
-        <w:rFonts w:hint="default" w:ascii="Wingdings" w:hAnsi="Wingdings"/>
-      </w:rPr>
-    </w:lvl>
-    <w:lvl xmlns:w="http://schemas.openxmlformats.org/wordprocessingml/2006/main" w:ilvl="6">
-      <w:start w:val="1"/>
-      <w:numFmt w:val="bullet"/>
-      <w:lvlText w:val=""/>
-      <w:lvlJc w:val="left"/>
-      <w:pPr>
-        <w:ind w:left="5040" w:hanging="360"/>
-      </w:pPr>
-      <w:rPr>
-        <w:rFonts w:hint="default" w:ascii="Symbol" w:hAnsi="Symbol"/>
-      </w:rPr>
-    </w:lvl>
-    <w:lvl xmlns:w="http://schemas.openxmlformats.org/wordprocessingml/2006/main" w:ilvl="7">
-      <w:start w:val="1"/>
-      <w:numFmt w:val="bullet"/>
-      <w:lvlText w:val="o"/>
-      <w:lvlJc w:val="left"/>
-      <w:pPr>
-        <w:ind w:left="5760" w:hanging="360"/>
-      </w:pPr>
-      <w:rPr>
-        <w:rFonts w:hint="default" w:ascii="Courier New" w:hAnsi="Courier New"/>
-      </w:rPr>
-    </w:lvl>
-    <w:lvl xmlns:w="http://schemas.openxmlformats.org/wordprocessingml/2006/main" w:ilvl="8">
-      <w:start w:val="1"/>
-      <w:numFmt w:val="bullet"/>
-      <w:lvlText w:val=""/>
-      <w:lvlJc w:val="left"/>
-      <w:pPr>
-        <w:ind w:left="6480" w:hanging="360"/>
-      </w:pPr>
-      <w:rPr>
-        <w:rFonts w:hint="default" w:ascii="Wingdings" w:hAnsi="Wingdings"/>
-      </w:rPr>
-    </w:lvl>
-  </w:abstractNum>
-  <w:num w:numId="4">
+  <w:num w:numId="1">
+    <w:abstractNumId w:val="3"/>
+  </w:num>
+  <w:num w:numId="2">
     <w:abstractNumId w:val="4"/>
   </w:num>
   <w:num w:numId="3">
-    <w:abstractNumId w:val="3"/>
+    <w:abstractNumId w:val="1"/>
   </w:num>
-  <w:num w:numId="2">
+  <w:num w:numId="4">
     <w:abstractNumId w:val="2"/>
   </w:num>
-  <w:num w:numId="1">
-    <w:abstractNumId w:val="1"/>
+  <w:num w:numId="5">
+    <w:abstractNumId w:val="0"/>
+  </w:num>
+  <w:num w:numId="6">
+    <w:abstractNumId w:val="5"/>
   </w:num>
 </w:numbering>
 </file>
 
 <file path=word/styles.xml><?xml version="1.0" encoding="utf-8"?>
-<w:styles xmlns:wp14="http://schemas.microsoft.com/office/word/2010/wordprocessingDrawing" xmlns:mc="http://schemas.openxmlformats.org/markup-compatibility/2006" xmlns:r="http://schemas.openxmlformats.org/officeDocument/2006/relationships" xmlns:w="http://schemas.openxmlformats.org/wordprocessingml/2006/main" xmlns:w14="http://schemas.microsoft.com/office/word/2010/wordml" xmlns:w15="http://schemas.microsoft.com/office/word/2012/wordml" mc:Ignorable="w14 w15 wp14">
+<w:styles xmlns:mc="http://schemas.openxmlformats.org/markup-compatibility/2006" xmlns:r="http://schemas.openxmlformats.org/officeDocument/2006/relationships" xmlns:w="http://schemas.openxmlformats.org/wordprocessingml/2006/main" xmlns:w14="http://schemas.microsoft.com/office/word/2010/wordml" xmlns:w15="http://schemas.microsoft.com/office/word/2012/wordml" xmlns:w16cex="http://schemas.microsoft.com/office/word/2018/wordml/cex" xmlns:w16cid="http://schemas.microsoft.com/office/word/2016/wordml/cid" xmlns:w16="http://schemas.microsoft.com/office/word/2018/wordml" xmlns:w16se="http://schemas.microsoft.com/office/word/2015/wordml/symex" mc:Ignorable="w14 w15 w16se w16cid w16 w16cex">
   <w:docDefaults>
     <w:rPrDefault>
       <w:rPr>
-        <w:rFonts w:asciiTheme="minorHAnsi" w:hAnsiTheme="minorHAnsi" w:eastAsiaTheme="minorHAnsi" w:cstheme="minorBidi"/>
+        <w:rFonts w:asciiTheme="minorHAnsi" w:eastAsiaTheme="minorHAnsi" w:hAnsiTheme="minorHAnsi" w:cstheme="minorBidi"/>
         <w:sz w:val="22"/>
         <w:szCs w:val="22"/>
         <w:lang w:val="en-US" w:eastAsia="en-US" w:bidi="ar-SA"/>
@@ -736,17 +1192,17 @@
       </w:pPr>
     </w:pPrDefault>
   </w:docDefaults>
-  <w:latentStyles w:defLockedState="0" w:defUIPriority="99" w:defSemiHidden="0" w:defUnhideWhenUsed="0" w:defQFormat="0" w:count="371">
+  <w:latentStyles w:defLockedState="0" w:defUIPriority="99" w:defSemiHidden="0" w:defUnhideWhenUsed="0" w:defQFormat="0" w:count="376">
     <w:lsdException w:name="Normal" w:uiPriority="0" w:qFormat="1"/>
     <w:lsdException w:name="heading 1" w:uiPriority="9" w:qFormat="1"/>
-    <w:lsdException w:name="heading 2" w:uiPriority="9" w:semiHidden="1" w:unhideWhenUsed="1" w:qFormat="1"/>
-    <w:lsdException w:name="heading 3" w:uiPriority="9" w:semiHidden="1" w:unhideWhenUsed="1" w:qFormat="1"/>
-    <w:lsdException w:name="heading 4" w:uiPriority="9" w:semiHidden="1" w:unhideWhenUsed="1" w:qFormat="1"/>
-    <w:lsdException w:name="heading 5" w:uiPriority="9" w:semiHidden="1" w:unhideWhenUsed="1" w:qFormat="1"/>
-    <w:lsdException w:name="heading 6" w:uiPriority="9" w:semiHidden="1" w:unhideWhenUsed="1" w:qFormat="1"/>
-    <w:lsdException w:name="heading 7" w:uiPriority="9" w:semiHidden="1" w:unhideWhenUsed="1" w:qFormat="1"/>
-    <w:lsdException w:name="heading 8" w:uiPriority="9" w:semiHidden="1" w:unhideWhenUsed="1" w:qFormat="1"/>
-    <w:lsdException w:name="heading 9" w:uiPriority="9" w:semiHidden="1" w:unhideWhenUsed="1" w:qFormat="1"/>
+    <w:lsdException w:name="heading 2" w:semiHidden="1" w:uiPriority="9" w:unhideWhenUsed="1" w:qFormat="1"/>
+    <w:lsdException w:name="heading 3" w:semiHidden="1" w:uiPriority="9" w:unhideWhenUsed="1" w:qFormat="1"/>
+    <w:lsdException w:name="heading 4" w:semiHidden="1" w:uiPriority="9" w:unhideWhenUsed="1" w:qFormat="1"/>
+    <w:lsdException w:name="heading 5" w:semiHidden="1" w:uiPriority="9" w:unhideWhenUsed="1" w:qFormat="1"/>
+    <w:lsdException w:name="heading 6" w:semiHidden="1" w:uiPriority="9" w:unhideWhenUsed="1" w:qFormat="1"/>
+    <w:lsdException w:name="heading 7" w:semiHidden="1" w:uiPriority="9" w:unhideWhenUsed="1" w:qFormat="1"/>
+    <w:lsdException w:name="heading 8" w:semiHidden="1" w:uiPriority="9" w:unhideWhenUsed="1" w:qFormat="1"/>
+    <w:lsdException w:name="heading 9" w:semiHidden="1" w:uiPriority="9" w:unhideWhenUsed="1" w:qFormat="1"/>
     <w:lsdException w:name="index 1" w:semiHidden="1" w:unhideWhenUsed="1"/>
     <w:lsdException w:name="index 2" w:semiHidden="1" w:unhideWhenUsed="1"/>
     <w:lsdException w:name="index 3" w:semiHidden="1" w:unhideWhenUsed="1"/>
@@ -756,22 +1212,22 @@
     <w:lsdException w:name="index 7" w:semiHidden="1" w:unhideWhenUsed="1"/>
     <w:lsdException w:name="index 8" w:semiHidden="1" w:unhideWhenUsed="1"/>
     <w:lsdException w:name="index 9" w:semiHidden="1" w:unhideWhenUsed="1"/>
-    <w:lsdException w:name="toc 1" w:uiPriority="39" w:semiHidden="1" w:unhideWhenUsed="1"/>
-    <w:lsdException w:name="toc 2" w:uiPriority="39" w:semiHidden="1" w:unhideWhenUsed="1"/>
-    <w:lsdException w:name="toc 3" w:uiPriority="39" w:semiHidden="1" w:unhideWhenUsed="1"/>
-    <w:lsdException w:name="toc 4" w:uiPriority="39" w:semiHidden="1" w:unhideWhenUsed="1"/>
-    <w:lsdException w:name="toc 5" w:uiPriority="39" w:semiHidden="1" w:unhideWhenUsed="1"/>
-    <w:lsdException w:name="toc 6" w:uiPriority="39" w:semiHidden="1" w:unhideWhenUsed="1"/>
-    <w:lsdException w:name="toc 7" w:uiPriority="39" w:semiHidden="1" w:unhideWhenUsed="1"/>
-    <w:lsdException w:name="toc 8" w:uiPriority="39" w:semiHidden="1" w:unhideWhenUsed="1"/>
-    <w:lsdException w:name="toc 9" w:uiPriority="39" w:semiHidden="1" w:unhideWhenUsed="1"/>
+    <w:lsdException w:name="toc 1" w:semiHidden="1" w:uiPriority="39" w:unhideWhenUsed="1"/>
+    <w:lsdException w:name="toc 2" w:semiHidden="1" w:uiPriority="39" w:unhideWhenUsed="1"/>
+    <w:lsdException w:name="toc 3" w:semiHidden="1" w:uiPriority="39" w:unhideWhenUsed="1"/>
+    <w:lsdException w:name="toc 4" w:semiHidden="1" w:uiPriority="39" w:unhideWhenUsed="1"/>
+    <w:lsdException w:name="toc 5" w:semiHidden="1" w:uiPriority="39" w:unhideWhenUsed="1"/>
+    <w:lsdException w:name="toc 6" w:semiHidden="1" w:uiPriority="39" w:unhideWhenUsed="1"/>
+    <w:lsdException w:name="toc 7" w:semiHidden="1" w:uiPriority="39" w:unhideWhenUsed="1"/>
+    <w:lsdException w:name="toc 8" w:semiHidden="1" w:uiPriority="39" w:unhideWhenUsed="1"/>
+    <w:lsdException w:name="toc 9" w:semiHidden="1" w:uiPriority="39" w:unhideWhenUsed="1"/>
     <w:lsdException w:name="Normal Indent" w:semiHidden="1" w:unhideWhenUsed="1"/>
     <w:lsdException w:name="footnote text" w:semiHidden="1" w:unhideWhenUsed="1"/>
     <w:lsdException w:name="annotation text" w:semiHidden="1" w:unhideWhenUsed="1"/>
     <w:lsdException w:name="header" w:semiHidden="1" w:unhideWhenUsed="1"/>
     <w:lsdException w:name="footer" w:semiHidden="1" w:unhideWhenUsed="1"/>
     <w:lsdException w:name="index heading" w:semiHidden="1" w:unhideWhenUsed="1"/>
-    <w:lsdException w:name="caption" w:uiPriority="35" w:semiHidden="1" w:unhideWhenUsed="1" w:qFormat="1"/>
+    <w:lsdException w:name="caption" w:semiHidden="1" w:uiPriority="35" w:unhideWhenUsed="1" w:qFormat="1"/>
     <w:lsdException w:name="table of figures" w:semiHidden="1" w:unhideWhenUsed="1"/>
     <w:lsdException w:name="envelope address" w:semiHidden="1" w:unhideWhenUsed="1"/>
     <w:lsdException w:name="envelope return" w:semiHidden="1" w:unhideWhenUsed="1"/>
@@ -802,7 +1258,7 @@
     <w:lsdException w:name="Title" w:uiPriority="10" w:qFormat="1"/>
     <w:lsdException w:name="Closing" w:semiHidden="1" w:unhideWhenUsed="1"/>
     <w:lsdException w:name="Signature" w:semiHidden="1" w:unhideWhenUsed="1"/>
-    <w:lsdException w:name="Default Paragraph Font" w:uiPriority="1" w:semiHidden="1" w:unhideWhenUsed="1"/>
+    <w:lsdException w:name="Default Paragraph Font" w:semiHidden="1" w:uiPriority="1" w:unhideWhenUsed="1"/>
     <w:lsdException w:name="Body Text" w:semiHidden="1" w:unhideWhenUsed="1"/>
     <w:lsdException w:name="Body Text Indent" w:semiHidden="1" w:unhideWhenUsed="1"/>
     <w:lsdException w:name="List Continue" w:semiHidden="1" w:unhideWhenUsed="1"/>
@@ -842,7 +1298,6 @@
     <w:lsdException w:name="HTML Sample" w:semiHidden="1" w:unhideWhenUsed="1"/>
     <w:lsdException w:name="HTML Typewriter" w:semiHidden="1" w:unhideWhenUsed="1"/>
     <w:lsdException w:name="HTML Variable" w:semiHidden="1" w:unhideWhenUsed="1"/>
-    <w:lsdException w:name="Normal Table" w:semiHidden="1" w:unhideWhenUsed="1"/>
     <w:lsdException w:name="annotation subject" w:semiHidden="1" w:unhideWhenUsed="1"/>
     <w:lsdException w:name="No List" w:semiHidden="1" w:unhideWhenUsed="1"/>
     <w:lsdException w:name="Outline List 1" w:semiHidden="1" w:unhideWhenUsed="1"/>
@@ -885,11 +1340,8 @@
     <w:lsdException w:name="Table Contemporary" w:semiHidden="1" w:unhideWhenUsed="1"/>
     <w:lsdException w:name="Table Elegant" w:semiHidden="1" w:unhideWhenUsed="1"/>
     <w:lsdException w:name="Table Professional" w:semiHidden="1" w:unhideWhenUsed="1"/>
-    <w:lsdException w:name="Table Subtle 1" w:semiHidden="1" w:unhideWhenUsed="1"/>
     <w:lsdException w:name="Table Subtle 2" w:semiHidden="1" w:unhideWhenUsed="1"/>
     <w:lsdException w:name="Table Web 1" w:semiHidden="1" w:unhideWhenUsed="1"/>
-    <w:lsdException w:name="Table Web 2" w:semiHidden="1" w:unhideWhenUsed="1"/>
-    <w:lsdException w:name="Table Web 3" w:semiHidden="1" w:unhideWhenUsed="1"/>
     <w:lsdException w:name="Balloon Text" w:semiHidden="1" w:unhideWhenUsed="1"/>
     <w:lsdException w:name="Table Grid" w:uiPriority="39"/>
     <w:lsdException w:name="Table Theme" w:semiHidden="1" w:unhideWhenUsed="1"/>
@@ -1002,8 +1454,8 @@
     <w:lsdException w:name="Subtle Reference" w:uiPriority="31" w:qFormat="1"/>
     <w:lsdException w:name="Intense Reference" w:uiPriority="32" w:qFormat="1"/>
     <w:lsdException w:name="Book Title" w:uiPriority="33" w:qFormat="1"/>
-    <w:lsdException w:name="Bibliography" w:uiPriority="37" w:semiHidden="1" w:unhideWhenUsed="1"/>
-    <w:lsdException w:name="TOC Heading" w:uiPriority="39" w:semiHidden="1" w:unhideWhenUsed="1" w:qFormat="1"/>
+    <w:lsdException w:name="Bibliography" w:semiHidden="1" w:uiPriority="37" w:unhideWhenUsed="1"/>
+    <w:lsdException w:name="TOC Heading" w:semiHidden="1" w:uiPriority="39" w:unhideWhenUsed="1" w:qFormat="1"/>
     <w:lsdException w:name="Plain Table 1" w:uiPriority="41"/>
     <w:lsdException w:name="Plain Table 2" w:uiPriority="42"/>
     <w:lsdException w:name="Plain Table 3" w:uiPriority="43"/>
@@ -1108,18 +1560,23 @@
     <w:lsdException w:name="List Table 5 Dark Accent 6" w:uiPriority="50"/>
     <w:lsdException w:name="List Table 6 Colorful Accent 6" w:uiPriority="51"/>
     <w:lsdException w:name="List Table 7 Colorful Accent 6" w:uiPriority="52"/>
+    <w:lsdException w:name="Mention" w:semiHidden="1" w:unhideWhenUsed="1"/>
+    <w:lsdException w:name="Smart Hyperlink" w:semiHidden="1" w:unhideWhenUsed="1"/>
+    <w:lsdException w:name="Hashtag" w:semiHidden="1" w:unhideWhenUsed="1"/>
+    <w:lsdException w:name="Unresolved Mention" w:semiHidden="1" w:unhideWhenUsed="1"/>
+    <w:lsdException w:name="Smart Link" w:semiHidden="1" w:unhideWhenUsed="1"/>
   </w:latentStyles>
-  <w:style w:type="paragraph" w:styleId="Normal" w:default="1">
+  <w:style w:type="paragraph" w:default="1" w:styleId="Normal">
     <w:name w:val="Normal"/>
     <w:qFormat/>
   </w:style>
-  <w:style w:type="character" w:styleId="DefaultParagraphFont" w:default="1">
+  <w:style w:type="character" w:default="1" w:styleId="DefaultParagraphFont">
     <w:name w:val="Default Paragraph Font"/>
     <w:uiPriority w:val="1"/>
     <w:semiHidden/>
     <w:unhideWhenUsed/>
   </w:style>
-  <w:style w:type="table" w:styleId="TableNormal" w:default="1">
+  <w:style w:type="table" w:default="1" w:styleId="TableNormal">
     <w:name w:val="Normal Table"/>
     <w:uiPriority w:val="99"/>
     <w:semiHidden/>
@@ -1134,20 +1591,20 @@
       </w:tblCellMar>
     </w:tblPr>
   </w:style>
-  <w:style w:type="numbering" w:styleId="NoList" w:default="1">
+  <w:style w:type="numbering" w:default="1" w:styleId="NoList">
     <w:name w:val="No List"/>
     <w:uiPriority w:val="99"/>
     <w:semiHidden/>
     <w:unhideWhenUsed/>
   </w:style>
-  <w:style xmlns:w14="http://schemas.microsoft.com/office/word/2010/wordml" xmlns:mc="http://schemas.openxmlformats.org/markup-compatibility/2006" xmlns:w="http://schemas.openxmlformats.org/wordprocessingml/2006/main" w:type="paragraph" w:styleId="ListParagraph" mc:Ignorable="w14">
-    <w:name xmlns:w="http://schemas.openxmlformats.org/wordprocessingml/2006/main" w:val="List Paragraph"/>
-    <w:basedOn xmlns:w="http://schemas.openxmlformats.org/wordprocessingml/2006/main" w:val="Normal"/>
-    <w:uiPriority xmlns:w="http://schemas.openxmlformats.org/wordprocessingml/2006/main" w:val="34"/>
-    <w:qFormat xmlns:w="http://schemas.openxmlformats.org/wordprocessingml/2006/main"/>
-    <w:pPr xmlns:w="http://schemas.openxmlformats.org/wordprocessingml/2006/main">
-      <w:ind xmlns:w="http://schemas.openxmlformats.org/wordprocessingml/2006/main" w:left="720"/>
-      <w:contextualSpacing xmlns:w="http://schemas.openxmlformats.org/wordprocessingml/2006/main"/>
+  <w:style w:type="paragraph" w:styleId="ListParagraph">
+    <w:name w:val="List Paragraph"/>
+    <w:basedOn w:val="Normal"/>
+    <w:uiPriority w:val="34"/>
+    <w:qFormat/>
+    <w:pPr>
+      <w:ind w:left="720"/>
+      <w:contextualSpacing/>
     </w:pPr>
   </w:style>
 </w:styles>
@@ -1415,6 +1872,21 @@
 </file>
 
 <file path=customXml/item1.xml><?xml version="1.0" encoding="utf-8"?>
+<p:properties xmlns:p="http://schemas.microsoft.com/office/2006/metadata/properties" xmlns:xsi="http://www.w3.org/2001/XMLSchema-instance" xmlns:pc="http://schemas.microsoft.com/office/infopath/2007/PartnerControls">
+  <documentManagement/>
+</p:properties>
+</file>
+
+<file path=customXml/item2.xml><?xml version="1.0" encoding="utf-8"?>
+<?mso-contentType ?>
+<FormTemplates xmlns="http://schemas.microsoft.com/sharepoint/v3/contenttype/forms">
+  <Display>DocumentLibraryForm</Display>
+  <Edit>DocumentLibraryForm</Edit>
+  <New>DocumentLibraryForm</New>
+</FormTemplates>
+</file>
+
+<file path=customXml/item3.xml><?xml version="1.0" encoding="utf-8"?>
 <ct:contentTypeSchema xmlns:ct="http://schemas.microsoft.com/office/2006/metadata/contentType" xmlns:ma="http://schemas.microsoft.com/office/2006/metadata/properties/metaAttributes" ct:_="" ma:_="" ma:contentTypeName="Document" ma:contentTypeID="0x01010008B8F660E2FD5A4F9C25F557691C2E7B" ma:contentTypeVersion="4" ma:contentTypeDescription="Create a new document." ma:contentTypeScope="" ma:versionID="291a90324d5b7e405cdee1cca19d0e54">
   <xsd:schema xmlns:xsd="http://www.w3.org/2001/XMLSchema" xmlns:xs="http://www.w3.org/2001/XMLSchema" xmlns:p="http://schemas.microsoft.com/office/2006/metadata/properties" xmlns:ns2="0fe6e073-fbcf-4c9f-9467-c4294a786ad2" targetNamespace="http://schemas.microsoft.com/office/2006/metadata/properties" ma:root="true" ma:fieldsID="1a3d94df2e09d7482e07420c2cba8fd2" ns2:_="">
     <xsd:import namespace="0fe6e073-fbcf-4c9f-9467-c4294a786ad2"/>
@@ -1560,29 +2032,37 @@
 </ct:contentTypeSchema>
 </file>
 
-<file path=customXml/item2.xml><?xml version="1.0" encoding="utf-8"?>
-<?mso-contentType ?>
-<FormTemplates xmlns="http://schemas.microsoft.com/sharepoint/v3/contenttype/forms">
-  <Display>DocumentLibraryForm</Display>
-  <Edit>DocumentLibraryForm</Edit>
-  <New>DocumentLibraryForm</New>
-</FormTemplates>
-</file>
-
-<file path=customXml/item3.xml><?xml version="1.0" encoding="utf-8"?>
-<p:properties xmlns:p="http://schemas.microsoft.com/office/2006/metadata/properties" xmlns:xsi="http://www.w3.org/2001/XMLSchema-instance" xmlns:pc="http://schemas.microsoft.com/office/infopath/2007/PartnerControls">
-  <documentManagement/>
-</p:properties>
-</file>
-
 <file path=customXml/itemProps1.xml><?xml version="1.0" encoding="utf-8"?>
-<ds:datastoreItem xmlns:ds="http://schemas.openxmlformats.org/officeDocument/2006/customXml" ds:itemID="{EE7A5338-D769-4FB1-BB94-C11A9AEF6FF7}"/>
+<ds:datastoreItem xmlns:ds="http://schemas.openxmlformats.org/officeDocument/2006/customXml" ds:itemID="{0AE0CE38-9885-4B38-91AC-611134ABB0AC}">
+  <ds:schemaRefs>
+    <ds:schemaRef ds:uri="http://schemas.microsoft.com/office/2006/metadata/properties"/>
+    <ds:schemaRef ds:uri="http://schemas.microsoft.com/office/infopath/2007/PartnerControls"/>
+  </ds:schemaRefs>
+</ds:datastoreItem>
 </file>
 
 <file path=customXml/itemProps2.xml><?xml version="1.0" encoding="utf-8"?>
-<ds:datastoreItem xmlns:ds="http://schemas.openxmlformats.org/officeDocument/2006/customXml" ds:itemID="{A5C4CF3A-0EEC-4FBA-80EE-8D75B30EEE37}"/>
+<ds:datastoreItem xmlns:ds="http://schemas.openxmlformats.org/officeDocument/2006/customXml" ds:itemID="{A5C4CF3A-0EEC-4FBA-80EE-8D75B30EEE37}">
+  <ds:schemaRefs>
+    <ds:schemaRef ds:uri="http://schemas.microsoft.com/sharepoint/v3/contenttype/forms"/>
+  </ds:schemaRefs>
+</ds:datastoreItem>
 </file>
 
 <file path=customXml/itemProps3.xml><?xml version="1.0" encoding="utf-8"?>
-<ds:datastoreItem xmlns:ds="http://schemas.openxmlformats.org/officeDocument/2006/customXml" ds:itemID="{0AE0CE38-9885-4B38-91AC-611134ABB0AC}"/>
+<ds:datastoreItem xmlns:ds="http://schemas.openxmlformats.org/officeDocument/2006/customXml" ds:itemID="{EE7A5338-D769-4FB1-BB94-C11A9AEF6FF7}">
+  <ds:schemaRefs>
+    <ds:schemaRef ds:uri="http://schemas.microsoft.com/office/2006/metadata/contentType"/>
+    <ds:schemaRef ds:uri="http://schemas.microsoft.com/office/2006/metadata/properties/metaAttributes"/>
+    <ds:schemaRef ds:uri="http://www.w3.org/2001/XMLSchema"/>
+    <ds:schemaRef ds:uri="http://schemas.microsoft.com/office/2006/metadata/properties"/>
+    <ds:schemaRef ds:uri="0fe6e073-fbcf-4c9f-9467-c4294a786ad2"/>
+    <ds:schemaRef ds:uri="http://schemas.microsoft.com/office/2006/documentManagement/types"/>
+    <ds:schemaRef ds:uri="http://schemas.microsoft.com/office/infopath/2007/PartnerControls"/>
+    <ds:schemaRef ds:uri="http://schemas.openxmlformats.org/package/2006/metadata/core-properties"/>
+    <ds:schemaRef ds:uri="http://purl.org/dc/elements/1.1/"/>
+    <ds:schemaRef ds:uri="http://purl.org/dc/terms/"/>
+    <ds:schemaRef ds:uri="http://schemas.microsoft.com/internal/obd"/>
+  </ds:schemaRefs>
+</ds:datastoreItem>
 </file>
</xml_diff>

<commit_message>
General Requirements and BCD Counter Requirements
</commit_message>
<xml_diff>
--- a/Documentation/Stopwatch_Requirements.docx
+++ b/Documentation/Stopwatch_Requirements.docx
@@ -1,152 +1,16 @@
 
-<file path=word/document2.xml><?xml version="1.0" encoding="utf-8"?>
-<w:document xmlns:wpc="http://schemas.microsoft.com/office/word/2010/wordprocessingCanvas" xmlns:mc="http://schemas.openxmlformats.org/markup-compatibility/2006" xmlns:o="urn:schemas-microsoft-com:office:office" xmlns:r="http://schemas.openxmlformats.org/officeDocument/2006/relationships" xmlns:m="http://schemas.openxmlformats.org/officeDocument/2006/math" xmlns:v="urn:schemas-microsoft-com:vml" xmlns:wp14="http://schemas.microsoft.com/office/word/2010/wordprocessingDrawing" xmlns:wp="http://schemas.openxmlformats.org/drawingml/2006/wordprocessingDrawing" xmlns:w10="urn:schemas-microsoft-com:office:word" xmlns:w="http://schemas.openxmlformats.org/wordprocessingml/2006/main" xmlns:w14="http://schemas.microsoft.com/office/word/2010/wordml" xmlns:w15="http://schemas.microsoft.com/office/word/2012/wordml" xmlns:wpg="http://schemas.microsoft.com/office/word/2010/wordprocessingGroup" xmlns:wpi="http://schemas.microsoft.com/office/word/2010/wordprocessingInk" xmlns:wne="http://schemas.microsoft.com/office/word/2006/wordml" xmlns:wps="http://schemas.microsoft.com/office/word/2010/wordprocessingShape" mc:Ignorable="w14 w15 wp14">
+<file path=word/document.xml><?xml version="1.0" encoding="utf-8"?>
+<w:document xmlns:wpc="http://schemas.microsoft.com/office/word/2010/wordprocessingCanvas" xmlns:cx="http://schemas.microsoft.com/office/drawing/2014/chartex" xmlns:cx1="http://schemas.microsoft.com/office/drawing/2015/9/8/chartex" xmlns:cx2="http://schemas.microsoft.com/office/drawing/2015/10/21/chartex" xmlns:cx3="http://schemas.microsoft.com/office/drawing/2016/5/9/chartex" xmlns:cx4="http://schemas.microsoft.com/office/drawing/2016/5/10/chartex" xmlns:cx5="http://schemas.microsoft.com/office/drawing/2016/5/11/chartex" xmlns:cx6="http://schemas.microsoft.com/office/drawing/2016/5/12/chartex" xmlns:cx7="http://schemas.microsoft.com/office/drawing/2016/5/13/chartex" xmlns:cx8="http://schemas.microsoft.com/office/drawing/2016/5/14/chartex" xmlns:mc="http://schemas.openxmlformats.org/markup-compatibility/2006" xmlns:aink="http://schemas.microsoft.com/office/drawing/2016/ink" xmlns:am3d="http://schemas.microsoft.com/office/drawing/2017/model3d" xmlns:o="urn:schemas-microsoft-com:office:office" xmlns:r="http://schemas.openxmlformats.org/officeDocument/2006/relationships" xmlns:m="http://schemas.openxmlformats.org/officeDocument/2006/math" xmlns:v="urn:schemas-microsoft-com:vml" xmlns:wp14="http://schemas.microsoft.com/office/word/2010/wordprocessingDrawing" xmlns:wp="http://schemas.openxmlformats.org/drawingml/2006/wordprocessingDrawing" xmlns:w10="urn:schemas-microsoft-com:office:word" xmlns:w="http://schemas.openxmlformats.org/wordprocessingml/2006/main" xmlns:w14="http://schemas.microsoft.com/office/word/2010/wordml" xmlns:w15="http://schemas.microsoft.com/office/word/2012/wordml" xmlns:w16cex="http://schemas.microsoft.com/office/word/2018/wordml/cex" xmlns:w16cid="http://schemas.microsoft.com/office/word/2016/wordml/cid" xmlns:w16="http://schemas.microsoft.com/office/word/2018/wordml" xmlns:w16se="http://schemas.microsoft.com/office/word/2015/wordml/symex" xmlns:wpg="http://schemas.microsoft.com/office/word/2010/wordprocessingGroup" xmlns:wpi="http://schemas.microsoft.com/office/word/2010/wordprocessingInk" xmlns:wne="http://schemas.microsoft.com/office/word/2006/wordml" xmlns:wps="http://schemas.microsoft.com/office/word/2010/wordprocessingShape" mc:Ignorable="w14 w15 w16se w16cid w16 w16cex wp14">
   <w:body>
     <w:p>
-      <w:pPr>
-        <w:pStyle w:val="Normal"/>
-        <w:rPr>
-          <w:b w:val="1"/>
-          <w:bCs w:val="1"/>
-        </w:rPr>
-      </w:pPr>
-      <w:r>
-        <w:rPr>
-          <w:b w:val="1"/>
-          <w:bCs w:val="1"/>
-        </w:rPr>
-        <w:t>Purpose:</w:t>
-      </w:r>
-    </w:p>
-    <w:p>
-      <w:pPr>
-        <w:pStyle w:val="Normal"/>
-        <w:rPr>
-          <w:b w:val="1"/>
-          <w:bCs w:val="1"/>
-        </w:rPr>
-      </w:pPr>
-      <w:r>
-        <w:rPr>
-          <w:b w:val="0"/>
-          <w:bCs w:val="0"/>
-        </w:rPr>
-        <w:t>Create a stop-watch module in Verilog that runs on the Nexys A7 development board</w:t>
-      </w:r>
-      <w:r>
-        <w:rPr>
-          <w:b w:val="0"/>
-          <w:bCs w:val="0"/>
-        </w:rPr>
-        <w:t>.</w:t>
-      </w:r>
-    </w:p>
-    <w:p>
-      <w:pPr>
-        <w:pStyle w:val="Normal"/>
-        <w:rPr>
-          <w:b w:val="1"/>
-          <w:bCs w:val="1"/>
-        </w:rPr>
-      </w:pPr>
-      <w:r>
-        <w:rPr>
-          <w:b w:val="1"/>
-          <w:bCs w:val="1"/>
-        </w:rPr>
-        <w:t>Scope:</w:t>
-      </w:r>
-    </w:p>
-    <w:p>
-      <w:pPr>
-        <w:pStyle w:val="Normal"/>
-        <w:rPr>
-          <w:b w:val="0"/>
-          <w:bCs w:val="0"/>
-        </w:rPr>
-      </w:pPr>
-      <w:r>
-        <w:rPr>
-          <w:b w:val="0"/>
-          <w:bCs w:val="0"/>
-        </w:rPr>
-        <w:t xml:space="preserve">A stop-watch that runs from 0:00:00 to 9:59:99 </w:t>
-      </w:r>
-      <w:r>
-        <w:rPr>
-          <w:b w:val="0"/>
-          <w:bCs w:val="0"/>
-        </w:rPr>
-        <w:t xml:space="preserve">formatted </w:t>
-      </w:r>
-      <w:r>
-        <w:rPr>
-          <w:b w:val="0"/>
-          <w:bCs w:val="0"/>
-        </w:rPr>
-        <w:t>as</w:t>
-      </w:r>
-      <w:r>
-        <w:rPr>
-          <w:b w:val="0"/>
-          <w:bCs w:val="0"/>
-        </w:rPr>
-        <w:t xml:space="preserve"> </w:t>
-      </w:r>
-      <w:proofErr w:type="spellStart"/>
-      <w:r>
-        <w:rPr>
-          <w:b w:val="0"/>
-          <w:bCs w:val="0"/>
-        </w:rPr>
-        <w:t>M:ss:mm</w:t>
-      </w:r>
-      <w:proofErr w:type="spellEnd"/>
-      <w:r>
-        <w:rPr>
-          <w:b w:val="0"/>
-          <w:bCs w:val="0"/>
-        </w:rPr>
-        <w:t xml:space="preserve"> (M: minute, s: second, m: milli-second) </w:t>
-      </w:r>
-      <w:r>
-        <w:rPr>
-          <w:b w:val="0"/>
-          <w:bCs w:val="0"/>
-        </w:rPr>
-        <w:t>, with one button to reset and one button to stop/start count.</w:t>
-      </w:r>
-    </w:p>
-    <w:p>
-      <w:pPr>
-        <w:pStyle w:val="Normal"/>
-        <w:rPr>
-          <w:b w:val="1"/>
-          <w:bCs w:val="1"/>
-        </w:rPr>
-      </w:pPr>
-    </w:p>
-    <w:p>
-      <w:pPr>
-        <w:pStyle w:val="Normal"/>
-        <w:rPr>
-          <w:b w:val="1"/>
-          <w:bCs w:val="1"/>
-        </w:rPr>
-      </w:pPr>
-      <w:r>
-        <w:rPr>
-          <w:b w:val="1"/>
-          <w:bCs w:val="1"/>
-        </w:rPr>
+      <w:r>
         <w:t xml:space="preserve">General </w:t>
       </w:r>
       <w:r>
-        <w:rPr>
-          <w:b w:val="1"/>
-          <w:bCs w:val="1"/>
-        </w:rPr>
-        <w:t>Requirements:</w:t>
+        <w:t>Requirements</w:t>
+      </w:r>
+      <w:r>
+        <w:t xml:space="preserve"> (Tag prefix: RTC)</w:t>
       </w:r>
     </w:p>
     <w:p>
@@ -154,156 +18,798 @@
         <w:pStyle w:val="ListParagraph"/>
         <w:numPr>
           <w:ilvl w:val="0"/>
-          <w:numId w:val="4"/>
+          <w:numId w:val="12"/>
         </w:numPr>
+      </w:pPr>
+      <w:r>
+        <w:t>Asynchronous, l</w:t>
+      </w:r>
+      <w:r>
+        <w:t xml:space="preserve">ow active reset </w:t>
+      </w:r>
+      <w:r>
+        <w:t>(Tag: RTC_RESET)</w:t>
+      </w:r>
+    </w:p>
+    <w:p>
+      <w:pPr>
+        <w:pStyle w:val="ListParagraph"/>
+        <w:numPr>
+          <w:ilvl w:val="1"/>
+          <w:numId w:val="12"/>
+        </w:numPr>
+      </w:pPr>
+      <w:r>
+        <w:t>[RTC_RESET_0</w:t>
+      </w:r>
+      <w:r>
+        <w:t>1</w:t>
+      </w:r>
+      <w:r>
+        <w:t xml:space="preserve">] The top-level input signal </w:t>
+      </w:r>
+      <w:proofErr w:type="spellStart"/>
+      <w:r>
+        <w:t>reset_n</w:t>
+      </w:r>
+      <w:proofErr w:type="spellEnd"/>
+      <w:r>
+        <w:t xml:space="preserve"> shall be mapped to the internal signal i_resetn.</w:t>
+      </w:r>
+    </w:p>
+    <w:p>
+      <w:pPr>
+        <w:pStyle w:val="ListParagraph"/>
+        <w:numPr>
+          <w:ilvl w:val="1"/>
+          <w:numId w:val="12"/>
+        </w:numPr>
+      </w:pPr>
+      <w:r>
+        <w:t>[RTC_RESET_0</w:t>
+      </w:r>
+      <w:r>
+        <w:t>2</w:t>
+      </w:r>
+      <w:r>
+        <w:t xml:space="preserve">] All modules shall reset to their initial values </w:t>
+      </w:r>
+      <w:r>
+        <w:t>on the negative edge of</w:t>
+      </w:r>
+      <w:r>
+        <w:t xml:space="preserve"> </w:t>
+      </w:r>
+      <w:proofErr w:type="spellStart"/>
+      <w:r>
+        <w:t>i_</w:t>
+      </w:r>
+      <w:r>
+        <w:t>reset_n</w:t>
+      </w:r>
+      <w:proofErr w:type="spellEnd"/>
+      <w:r>
+        <w:t>.</w:t>
+      </w:r>
+    </w:p>
+    <w:p>
+      <w:pPr>
+        <w:pStyle w:val="ListParagraph"/>
+        <w:numPr>
+          <w:ilvl w:val="0"/>
+          <w:numId w:val="12"/>
+        </w:numPr>
+      </w:pPr>
+      <w:r>
+        <w:t>Positive edge clocking (Tag: RTC_CLK)</w:t>
+      </w:r>
+    </w:p>
+    <w:p>
+      <w:pPr>
+        <w:pStyle w:val="ListParagraph"/>
+        <w:numPr>
+          <w:ilvl w:val="1"/>
+          <w:numId w:val="12"/>
+        </w:numPr>
+      </w:pPr>
+      <w:r>
+        <w:t xml:space="preserve">[RTC_CLK_01] The top-level input signal </w:t>
+      </w:r>
+      <w:proofErr w:type="spellStart"/>
+      <w:r>
+        <w:t>sys_clk</w:t>
+      </w:r>
+      <w:proofErr w:type="spellEnd"/>
+      <w:r>
+        <w:t xml:space="preserve"> shall be mapped to the internal signal </w:t>
+      </w:r>
+      <w:proofErr w:type="spellStart"/>
+      <w:r>
+        <w:t>i_sclk</w:t>
+      </w:r>
+      <w:proofErr w:type="spellEnd"/>
+      <w:r>
+        <w:t>.</w:t>
+      </w:r>
+    </w:p>
+    <w:p>
+      <w:pPr>
+        <w:pStyle w:val="ListParagraph"/>
+        <w:numPr>
+          <w:ilvl w:val="1"/>
+          <w:numId w:val="12"/>
+        </w:numPr>
+      </w:pPr>
+      <w:r>
+        <w:t>[RTC_CLK_0</w:t>
+      </w:r>
+      <w:r>
+        <w:t>2</w:t>
+      </w:r>
+      <w:r>
+        <w:t xml:space="preserve">] All synchronous operations shall be done on the positive edge of </w:t>
+      </w:r>
+      <w:proofErr w:type="spellStart"/>
+      <w:r>
+        <w:t>sys_clk</w:t>
+      </w:r>
+      <w:proofErr w:type="spellEnd"/>
+      <w:r>
+        <w:t>.</w:t>
+      </w:r>
+    </w:p>
+    <w:p>
+      <w:pPr>
         <w:rPr>
-          <w:rFonts w:ascii="Calibri" w:hAnsi="Calibri" w:eastAsia="Calibri" w:cs="Calibri" w:asciiTheme="minorAscii" w:hAnsiTheme="minorAscii" w:eastAsiaTheme="minorAscii" w:cstheme="minorAscii"/>
-          <w:b w:val="0"/>
-          <w:bCs w:val="0"/>
-          <w:sz w:val="22"/>
-          <w:szCs w:val="22"/>
+          <w:rFonts w:eastAsiaTheme="minorEastAsia"/>
         </w:rPr>
       </w:pPr>
     </w:p>
     <w:p>
-      <w:pPr>
-        <w:pStyle w:val="Normal"/>
-      </w:pPr>
       <w:r>
         <w:rPr>
-          <w:b w:val="1"/>
-          <w:bCs w:val="1"/>
+          <w:b/>
+          <w:bCs/>
         </w:rPr>
-        <w:t>T</w:t>
-      </w:r>
-      <w:r>
+        <w:t>Trigger Detection Circuit</w:t>
+      </w:r>
+    </w:p>
+    <w:p>
+      <w:pPr>
         <w:rPr>
-          <w:b w:val="1"/>
-          <w:bCs w:val="1"/>
+          <w:b/>
+          <w:bCs/>
         </w:rPr>
-        <w:t>rigger Detection Circuit</w:t>
-      </w:r>
-    </w:p>
-    <w:p>
-      <w:pPr>
-        <w:pStyle w:val="Normal"/>
+      </w:pPr>
+    </w:p>
+    <w:p>
+      <w:pPr>
         <w:rPr>
-          <w:b w:val="1"/>
-          <w:bCs w:val="1"/>
+          <w:b/>
+          <w:bCs/>
         </w:rPr>
       </w:pPr>
-    </w:p>
-    <w:p>
-      <w:pPr>
-        <w:pStyle w:val="Normal"/>
+      <w:r>
         <w:rPr>
-          <w:b w:val="1"/>
-          <w:bCs w:val="1"/>
-        </w:rPr>
-      </w:pPr>
-      <w:r>
-        <w:rPr>
-          <w:b w:val="1"/>
-          <w:bCs w:val="1"/>
+          <w:b/>
+          <w:bCs/>
         </w:rPr>
         <w:t>1 Second Timer</w:t>
       </w:r>
     </w:p>
     <w:p>
       <w:pPr>
-        <w:pStyle w:val="Normal"/>
         <w:rPr>
-          <w:b w:val="1"/>
-          <w:bCs w:val="1"/>
+          <w:b/>
+          <w:bCs/>
         </w:rPr>
       </w:pPr>
     </w:p>
     <w:p>
-      <w:pPr>
-        <w:pStyle w:val="Normal"/>
+      <w:r>
+        <w:t>24-Bit BCD Up Counter</w:t>
+      </w:r>
+      <w:r>
+        <w:t xml:space="preserve"> (Tag prefix</w:t>
+      </w:r>
+      <w:r>
+        <w:t>:</w:t>
+      </w:r>
+      <w:r>
+        <w:t xml:space="preserve"> COUNTER)</w:t>
+      </w:r>
+    </w:p>
+    <w:p>
+      <w:pPr>
+        <w:pStyle w:val="ListParagraph"/>
+        <w:numPr>
+          <w:ilvl w:val="0"/>
+          <w:numId w:val="11"/>
+        </w:numPr>
+      </w:pPr>
+      <w:r>
+        <w:t>Top Level Wrapper (Tag: COUNTER_TOP)</w:t>
+      </w:r>
+    </w:p>
+    <w:p>
+      <w:pPr>
+        <w:pStyle w:val="ListParagraph"/>
+        <w:numPr>
+          <w:ilvl w:val="1"/>
+          <w:numId w:val="11"/>
+        </w:numPr>
+      </w:pPr>
+      <w:r>
+        <w:t>Top level module sends the individual BCD digits to a single bus output</w:t>
+      </w:r>
+      <w:r>
+        <w:t>.</w:t>
+      </w:r>
+    </w:p>
+    <w:p>
+      <w:pPr>
+        <w:pStyle w:val="ListParagraph"/>
+        <w:numPr>
+          <w:ilvl w:val="2"/>
+          <w:numId w:val="11"/>
+        </w:numPr>
+      </w:pPr>
+      <w:r>
+        <w:t>[COUNTER_TOP_01] The module shall instantiate six 4-bit counter submodules corresponding to each displayed digit.</w:t>
+      </w:r>
+    </w:p>
+    <w:p>
+      <w:pPr>
+        <w:pStyle w:val="ListParagraph"/>
+        <w:numPr>
+          <w:ilvl w:val="2"/>
+          <w:numId w:val="11"/>
+        </w:numPr>
+      </w:pPr>
+      <w:r>
+        <w:t>[COUNTER_TOP_0</w:t>
+      </w:r>
+      <w:r>
+        <w:t>2</w:t>
+      </w:r>
+      <w:r>
+        <w:t xml:space="preserve">] o_count (3:0) shall be set when the corresponding bits from </w:t>
+      </w:r>
+      <w:r>
+        <w:t>o_bcdcount</w:t>
+      </w:r>
+      <w:r>
+        <w:t>0</w:t>
+      </w:r>
+      <w:r>
+        <w:t xml:space="preserve"> </w:t>
+      </w:r>
+      <w:r>
+        <w:t>are set.</w:t>
+      </w:r>
+    </w:p>
+    <w:p>
+      <w:pPr>
+        <w:pStyle w:val="ListParagraph"/>
+        <w:numPr>
+          <w:ilvl w:val="2"/>
+          <w:numId w:val="11"/>
+        </w:numPr>
+      </w:pPr>
+      <w:r>
+        <w:t>[COUNTER_TOP_0</w:t>
+      </w:r>
+      <w:r>
+        <w:t>3</w:t>
+      </w:r>
+      <w:r>
+        <w:t>] o_count (</w:t>
+      </w:r>
+      <w:r>
+        <w:t>7:4</w:t>
+      </w:r>
+      <w:r>
+        <w:t xml:space="preserve">) shall be set when the corresponding bits from </w:t>
+      </w:r>
+      <w:r>
+        <w:t>o_bcdcount</w:t>
+      </w:r>
+      <w:r>
+        <w:t>1</w:t>
+      </w:r>
+      <w:r>
+        <w:t xml:space="preserve"> </w:t>
+      </w:r>
+      <w:r>
+        <w:t>are set.</w:t>
+      </w:r>
+    </w:p>
+    <w:p>
+      <w:pPr>
+        <w:pStyle w:val="ListParagraph"/>
+        <w:numPr>
+          <w:ilvl w:val="2"/>
+          <w:numId w:val="11"/>
+        </w:numPr>
+      </w:pPr>
+      <w:r>
+        <w:t>[COUNTER_TOP_0</w:t>
+      </w:r>
+      <w:r>
+        <w:t>4</w:t>
+      </w:r>
+      <w:r>
+        <w:t>] o_count (</w:t>
+      </w:r>
+      <w:r>
+        <w:t>11:8</w:t>
+      </w:r>
+      <w:r>
+        <w:t xml:space="preserve">) shall be set when the corresponding bits from </w:t>
+      </w:r>
+      <w:r>
+        <w:t>o_bcdcoun</w:t>
+      </w:r>
+      <w:r>
+        <w:t>t2</w:t>
+      </w:r>
+      <w:r>
+        <w:t xml:space="preserve"> </w:t>
+      </w:r>
+      <w:r>
+        <w:t>are set.</w:t>
+      </w:r>
+    </w:p>
+    <w:p>
+      <w:pPr>
+        <w:pStyle w:val="ListParagraph"/>
+        <w:numPr>
+          <w:ilvl w:val="2"/>
+          <w:numId w:val="11"/>
+        </w:numPr>
+      </w:pPr>
+      <w:r>
+        <w:t>[COUNTER_TOP_0</w:t>
+      </w:r>
+      <w:r>
+        <w:t>5</w:t>
+      </w:r>
+      <w:r>
+        <w:t>] o_count (</w:t>
+      </w:r>
+      <w:r>
+        <w:t>15</w:t>
+      </w:r>
+      <w:r>
+        <w:t>:</w:t>
+      </w:r>
+      <w:r>
+        <w:t>12</w:t>
+      </w:r>
+      <w:r>
+        <w:t xml:space="preserve">) shall be set when the corresponding bits from </w:t>
+      </w:r>
+      <w:r>
+        <w:t>o_bcdcount</w:t>
+      </w:r>
+      <w:r>
+        <w:t>3</w:t>
+      </w:r>
+      <w:r>
+        <w:t xml:space="preserve"> </w:t>
+      </w:r>
+      <w:r>
+        <w:t>are set.</w:t>
+      </w:r>
+    </w:p>
+    <w:p>
+      <w:pPr>
+        <w:pStyle w:val="ListParagraph"/>
+        <w:numPr>
+          <w:ilvl w:val="2"/>
+          <w:numId w:val="11"/>
+        </w:numPr>
+      </w:pPr>
+      <w:r>
+        <w:t>[COUNTER_TOP_0</w:t>
+      </w:r>
+      <w:r>
+        <w:t>6</w:t>
+      </w:r>
+      <w:r>
+        <w:t>] o_count (</w:t>
+      </w:r>
+      <w:r>
+        <w:t>19</w:t>
+      </w:r>
+      <w:r>
+        <w:t>:</w:t>
+      </w:r>
+      <w:r>
+        <w:t>16</w:t>
+      </w:r>
+      <w:r>
+        <w:t xml:space="preserve">) shall be set when the corresponding bits from </w:t>
+      </w:r>
+      <w:r>
+        <w:t>o_bcdcount</w:t>
+      </w:r>
+      <w:r>
+        <w:t>4</w:t>
+      </w:r>
+      <w:r>
+        <w:t xml:space="preserve"> </w:t>
+      </w:r>
+      <w:r>
+        <w:t>are set.</w:t>
+      </w:r>
+    </w:p>
+    <w:p>
+      <w:pPr>
+        <w:pStyle w:val="ListParagraph"/>
+        <w:numPr>
+          <w:ilvl w:val="2"/>
+          <w:numId w:val="11"/>
+        </w:numPr>
+      </w:pPr>
+      <w:r>
+        <w:t>[COUNTER_TOP_0</w:t>
+      </w:r>
+      <w:r>
+        <w:t>7</w:t>
+      </w:r>
+      <w:r>
+        <w:t>] o_count (</w:t>
+      </w:r>
+      <w:r>
+        <w:t>23</w:t>
+      </w:r>
+      <w:r>
+        <w:t>:</w:t>
+      </w:r>
+      <w:r>
+        <w:t>20</w:t>
+      </w:r>
+      <w:r>
+        <w:t xml:space="preserve">) shall be set when the corresponding bits from </w:t>
+      </w:r>
+      <w:r>
+        <w:t>o_bcdcount</w:t>
+      </w:r>
+      <w:r>
+        <w:t>5</w:t>
+      </w:r>
+      <w:r>
+        <w:t xml:space="preserve"> </w:t>
+      </w:r>
+      <w:r>
+        <w:t>are set.</w:t>
+      </w:r>
+    </w:p>
+    <w:p>
+      <w:pPr>
+        <w:pStyle w:val="ListParagraph"/>
+        <w:numPr>
+          <w:ilvl w:val="0"/>
+          <w:numId w:val="11"/>
+        </w:numPr>
+      </w:pPr>
+      <w:r>
+        <w:t>4-bit counter submodule (Tag: COUNTER)</w:t>
+      </w:r>
+    </w:p>
+    <w:p>
+      <w:pPr>
+        <w:pStyle w:val="ListParagraph"/>
+        <w:numPr>
+          <w:ilvl w:val="1"/>
+          <w:numId w:val="11"/>
+        </w:numPr>
+      </w:pPr>
+      <w:r>
+        <w:t>Reset condition</w:t>
+      </w:r>
+    </w:p>
+    <w:p>
+      <w:pPr>
+        <w:pStyle w:val="ListParagraph"/>
+        <w:numPr>
+          <w:ilvl w:val="2"/>
+          <w:numId w:val="11"/>
+        </w:numPr>
+      </w:pPr>
+      <w:r>
+        <w:t>[COUNTER_</w:t>
+      </w:r>
+      <w:r>
+        <w:t>RESET</w:t>
+      </w:r>
+      <w:r>
+        <w:t>] o_</w:t>
+      </w:r>
+      <w:r>
+        <w:t>bcdcount</w:t>
+      </w:r>
+      <w:r>
+        <w:t xml:space="preserve"> shall be set to “0000” </w:t>
+      </w:r>
+      <w:r>
+        <w:t>on the negative edge of i_resetn</w:t>
+      </w:r>
+      <w:r>
+        <w:t>.</w:t>
+      </w:r>
+    </w:p>
+    <w:p>
+      <w:pPr>
+        <w:pStyle w:val="ListParagraph"/>
+        <w:numPr>
+          <w:ilvl w:val="1"/>
+          <w:numId w:val="11"/>
+        </w:numPr>
+      </w:pPr>
+      <w:r>
+        <w:t>Parameterization of rollover value</w:t>
+      </w:r>
+      <w:r>
+        <w:t xml:space="preserve"> - </w:t>
+      </w:r>
+      <w:r>
+        <w:t>Module shall use a generic parameter ‘rollover_count’ to indicate what value the instantiation will count to before resetting</w:t>
+      </w:r>
+      <w:r>
+        <w:t>.</w:t>
+      </w:r>
+    </w:p>
+    <w:p>
+      <w:pPr>
+        <w:pStyle w:val="ListParagraph"/>
+        <w:numPr>
+          <w:ilvl w:val="2"/>
+          <w:numId w:val="11"/>
+        </w:numPr>
+      </w:pPr>
+      <w:r>
+        <w:t>[COUNTER_</w:t>
+      </w:r>
+      <w:r>
+        <w:t>ROLLOVER</w:t>
+      </w:r>
+      <w:r>
+        <w:t>] o_</w:t>
+      </w:r>
+      <w:r>
+        <w:t xml:space="preserve">bcdcount </w:t>
+      </w:r>
+      <w:r>
+        <w:t>shall be reset to “0000” when o_</w:t>
+      </w:r>
+      <w:r>
+        <w:t xml:space="preserve">bcdcount </w:t>
+      </w:r>
+      <w:r>
+        <w:t>equal to ‘rollover</w:t>
+      </w:r>
+      <w:r>
+        <w:t>_count</w:t>
+      </w:r>
+      <w:r>
+        <w:t xml:space="preserve"> + 1’</w:t>
+      </w:r>
+      <w:r>
+        <w:t>.</w:t>
+      </w:r>
+    </w:p>
+    <w:p>
+      <w:pPr>
+        <w:pStyle w:val="ListParagraph"/>
+        <w:numPr>
+          <w:ilvl w:val="1"/>
+          <w:numId w:val="11"/>
+        </w:numPr>
+      </w:pPr>
+      <w:r>
+        <w:lastRenderedPageBreak/>
+        <w:t>State machine that cycles through count and idle states</w:t>
+      </w:r>
+      <w:r>
+        <w:t xml:space="preserve"> (Tag: COUNTER_FSM)</w:t>
+      </w:r>
+    </w:p>
+    <w:p>
+      <w:pPr>
+        <w:pStyle w:val="ListParagraph"/>
+        <w:numPr>
+          <w:ilvl w:val="2"/>
+          <w:numId w:val="11"/>
+        </w:numPr>
+      </w:pPr>
+      <w:r>
+        <w:t>[COUNTER_</w:t>
+      </w:r>
+      <w:r>
+        <w:t>FSM_01</w:t>
+      </w:r>
+      <w:r>
+        <w:t xml:space="preserve">] </w:t>
+      </w:r>
+      <w:r>
+        <w:t>All state transitions shall occur on the positive edge of i_rtcclk.</w:t>
+      </w:r>
+    </w:p>
+    <w:p>
+      <w:pPr>
+        <w:pStyle w:val="ListParagraph"/>
+        <w:numPr>
+          <w:ilvl w:val="2"/>
+          <w:numId w:val="11"/>
+        </w:numPr>
+      </w:pPr>
+      <w:r>
+        <w:t>[COUNTER_FSM_02] Module shall be initialized in the idle state.</w:t>
+      </w:r>
+    </w:p>
+    <w:p>
+      <w:pPr>
+        <w:pStyle w:val="ListParagraph"/>
+        <w:numPr>
+          <w:ilvl w:val="2"/>
+          <w:numId w:val="11"/>
+        </w:numPr>
+      </w:pPr>
+      <w:r>
+        <w:t xml:space="preserve">[COUNTER_FSM_03] Module shall transition from idle state to count state when i_countenb </w:t>
+      </w:r>
+      <w:r>
+        <w:t xml:space="preserve">and i_countinit </w:t>
+      </w:r>
+      <w:r>
+        <w:t>is set.</w:t>
+      </w:r>
+    </w:p>
+    <w:p>
+      <w:pPr>
+        <w:pStyle w:val="ListParagraph"/>
+        <w:numPr>
+          <w:ilvl w:val="2"/>
+          <w:numId w:val="11"/>
+        </w:numPr>
+      </w:pPr>
+      <w:r>
+        <w:t>[COUNTER_FSM_04] Module shall transition from count state to idle state when i_latchcount is set.</w:t>
+      </w:r>
+    </w:p>
+    <w:p>
+      <w:pPr>
+        <w:pStyle w:val="ListParagraph"/>
+        <w:numPr>
+          <w:ilvl w:val="1"/>
+          <w:numId w:val="11"/>
+        </w:numPr>
+      </w:pPr>
+      <w:r>
+        <w:t>Idle State</w:t>
+      </w:r>
+    </w:p>
+    <w:p>
+      <w:pPr>
+        <w:pStyle w:val="ListParagraph"/>
+        <w:numPr>
+          <w:ilvl w:val="2"/>
+          <w:numId w:val="11"/>
+        </w:numPr>
+      </w:pPr>
+      <w:r>
+        <w:t>[COUNTER_</w:t>
+      </w:r>
+      <w:r>
+        <w:t>FSM_05</w:t>
+      </w:r>
+      <w:r>
+        <w:t>]</w:t>
+      </w:r>
+      <w:r>
+        <w:t xml:space="preserve"> </w:t>
+      </w:r>
+      <w:r>
+        <w:t>When in the idle state, o_bcdcount shall keep its current value.</w:t>
+      </w:r>
+    </w:p>
+    <w:p>
+      <w:pPr>
+        <w:pStyle w:val="ListParagraph"/>
+        <w:numPr>
+          <w:ilvl w:val="1"/>
+          <w:numId w:val="11"/>
+        </w:numPr>
+      </w:pPr>
+      <w:r>
+        <w:t xml:space="preserve">Count State </w:t>
+      </w:r>
+    </w:p>
+    <w:p>
+      <w:pPr>
+        <w:pStyle w:val="ListParagraph"/>
+        <w:numPr>
+          <w:ilvl w:val="2"/>
+          <w:numId w:val="11"/>
+        </w:numPr>
+      </w:pPr>
+      <w:r>
+        <w:t>[COUNTER_</w:t>
+      </w:r>
+      <w:r>
+        <w:t>FSM_06</w:t>
+      </w:r>
+      <w:r>
+        <w:t>] When in the count state, o_bcdcount shall increment on the positive edge of i_rtcclk.</w:t>
+      </w:r>
+    </w:p>
+    <w:p/>
+    <w:p>
+      <w:pPr>
         <w:rPr>
-          <w:b w:val="1"/>
-          <w:bCs w:val="1"/>
+          <w:b/>
+          <w:bCs/>
         </w:rPr>
       </w:pPr>
-      <w:r>
+    </w:p>
+    <w:p>
+      <w:pPr>
         <w:rPr>
-          <w:b w:val="1"/>
-          <w:bCs w:val="1"/>
+          <w:b/>
+          <w:bCs/>
         </w:rPr>
-        <w:t>12 Bit Up Counter</w:t>
-      </w:r>
-    </w:p>
-    <w:p>
-      <w:pPr>
-        <w:pStyle w:val="Normal"/>
+      </w:pPr>
+      <w:r>
         <w:rPr>
-          <w:b w:val="1"/>
-          <w:bCs w:val="1"/>
-        </w:rPr>
-      </w:pPr>
-    </w:p>
-    <w:p>
-      <w:pPr>
-        <w:pStyle w:val="Normal"/>
-        <w:rPr>
-          <w:b w:val="1"/>
-          <w:bCs w:val="1"/>
-        </w:rPr>
-      </w:pPr>
-      <w:r>
-        <w:rPr>
-          <w:b w:val="1"/>
-          <w:bCs w:val="1"/>
+          <w:b/>
+          <w:bCs/>
         </w:rPr>
         <w:t>7-Segment Display</w:t>
       </w:r>
     </w:p>
     <w:p>
       <w:pPr>
-        <w:pStyle w:val="Normal"/>
         <w:rPr>
-          <w:b w:val="1"/>
-          <w:bCs w:val="1"/>
+          <w:b/>
+          <w:bCs/>
         </w:rPr>
       </w:pPr>
     </w:p>
     <w:p>
       <w:pPr>
-        <w:pStyle w:val="Normal"/>
         <w:rPr>
-          <w:b w:val="1"/>
-          <w:bCs w:val="1"/>
+          <w:b/>
+          <w:bCs/>
         </w:rPr>
       </w:pPr>
     </w:p>
     <w:p>
       <w:pPr>
-        <w:pStyle w:val="Normal"/>
         <w:rPr>
-          <w:b w:val="1"/>
-          <w:bCs w:val="1"/>
+          <w:b/>
+          <w:bCs/>
         </w:rPr>
       </w:pPr>
       <w:r>
         <w:rPr>
-          <w:b w:val="1"/>
-          <w:bCs w:val="1"/>
+          <w:b/>
+          <w:bCs/>
         </w:rPr>
         <w:t>Traceability:</w:t>
       </w:r>
     </w:p>
     <w:p>
       <w:pPr>
-        <w:pStyle w:val="Normal"/>
         <w:rPr>
-          <w:b w:val="1"/>
-          <w:bCs w:val="1"/>
+          <w:b/>
+          <w:bCs/>
         </w:rPr>
       </w:pPr>
     </w:p>
     <w:sectPr>
-      <w:pgSz w:w="12240" w:h="15840" w:orient="portrait"/>
+      <w:pgSz w:w="12240" w:h="15840"/>
       <w:pgMar w:top="1440" w:right="1440" w:bottom="1440" w:left="1440" w:header="720" w:footer="720" w:gutter="0"/>
       <w:cols w:space="720"/>
       <w:docGrid w:linePitch="360"/>
@@ -313,10 +819,12 @@
 </file>
 
 <file path=word/numbering.xml><?xml version="1.0" encoding="utf-8"?>
-<w:numbering xmlns:w="http://schemas.openxmlformats.org/wordprocessingml/2006/main">
-  <w:abstractNum xmlns:w="http://schemas.openxmlformats.org/wordprocessingml/2006/main" w:abstractNumId="4">
-    <w:multiLevelType xmlns:w="http://schemas.openxmlformats.org/wordprocessingml/2006/main" w:val="hybridMultilevel"/>
-    <w:lvl xmlns:w="http://schemas.openxmlformats.org/wordprocessingml/2006/main" w:ilvl="0">
+<w:numbering xmlns:wpc="http://schemas.microsoft.com/office/word/2010/wordprocessingCanvas" xmlns:cx="http://schemas.microsoft.com/office/drawing/2014/chartex" xmlns:cx1="http://schemas.microsoft.com/office/drawing/2015/9/8/chartex" xmlns:cx2="http://schemas.microsoft.com/office/drawing/2015/10/21/chartex" xmlns:cx3="http://schemas.microsoft.com/office/drawing/2016/5/9/chartex" xmlns:cx4="http://schemas.microsoft.com/office/drawing/2016/5/10/chartex" xmlns:cx5="http://schemas.microsoft.com/office/drawing/2016/5/11/chartex" xmlns:cx6="http://schemas.microsoft.com/office/drawing/2016/5/12/chartex" xmlns:cx7="http://schemas.microsoft.com/office/drawing/2016/5/13/chartex" xmlns:cx8="http://schemas.microsoft.com/office/drawing/2016/5/14/chartex" xmlns:mc="http://schemas.openxmlformats.org/markup-compatibility/2006" xmlns:aink="http://schemas.microsoft.com/office/drawing/2016/ink" xmlns:am3d="http://schemas.microsoft.com/office/drawing/2017/model3d" xmlns:o="urn:schemas-microsoft-com:office:office" xmlns:r="http://schemas.openxmlformats.org/officeDocument/2006/relationships" xmlns:m="http://schemas.openxmlformats.org/officeDocument/2006/math" xmlns:v="urn:schemas-microsoft-com:vml" xmlns:wp14="http://schemas.microsoft.com/office/word/2010/wordprocessingDrawing" xmlns:wp="http://schemas.openxmlformats.org/drawingml/2006/wordprocessingDrawing" xmlns:w10="urn:schemas-microsoft-com:office:word" xmlns:w="http://schemas.openxmlformats.org/wordprocessingml/2006/main" xmlns:w14="http://schemas.microsoft.com/office/word/2010/wordml" xmlns:w15="http://schemas.microsoft.com/office/word/2012/wordml" xmlns:w16cex="http://schemas.microsoft.com/office/word/2018/wordml/cex" xmlns:w16cid="http://schemas.microsoft.com/office/word/2016/wordml/cid" xmlns:w16="http://schemas.microsoft.com/office/word/2018/wordml" xmlns:w16se="http://schemas.microsoft.com/office/word/2015/wordml/symex" xmlns:wpg="http://schemas.microsoft.com/office/word/2010/wordprocessingGroup" xmlns:wpi="http://schemas.microsoft.com/office/word/2010/wordprocessingInk" xmlns:wne="http://schemas.microsoft.com/office/word/2006/wordml" xmlns:wps="http://schemas.microsoft.com/office/word/2010/wordprocessingShape" mc:Ignorable="w14 w15 w16se w16cid w16 w16cex wp14">
+  <w:abstractNum w:abstractNumId="0" w15:restartNumberingAfterBreak="0">
+    <w:nsid w:val="01B246D8"/>
+    <w:multiLevelType w:val="hybridMultilevel"/>
+    <w:tmpl w:val="1AB4BF62"/>
+    <w:lvl w:ilvl="0" w:tplc="8D06B874">
       <w:start w:val="1"/>
       <w:numFmt w:val="decimal"/>
       <w:lvlText w:val="%1."/>
@@ -325,7 +833,7 @@
         <w:ind w:left="720" w:hanging="360"/>
       </w:pPr>
     </w:lvl>
-    <w:lvl xmlns:w="http://schemas.openxmlformats.org/wordprocessingml/2006/main" w:ilvl="1">
+    <w:lvl w:ilvl="1" w:tplc="E75C7296">
       <w:start w:val="1"/>
       <w:numFmt w:val="lowerLetter"/>
       <w:lvlText w:val="%2."/>
@@ -334,7 +842,7 @@
         <w:ind w:left="1440" w:hanging="360"/>
       </w:pPr>
     </w:lvl>
-    <w:lvl xmlns:w="http://schemas.openxmlformats.org/wordprocessingml/2006/main" w:ilvl="2">
+    <w:lvl w:ilvl="2" w:tplc="6B400B66">
       <w:start w:val="1"/>
       <w:numFmt w:val="lowerRoman"/>
       <w:lvlText w:val="%3."/>
@@ -343,7 +851,7 @@
         <w:ind w:left="2160" w:hanging="180"/>
       </w:pPr>
     </w:lvl>
-    <w:lvl xmlns:w="http://schemas.openxmlformats.org/wordprocessingml/2006/main" w:ilvl="3">
+    <w:lvl w:ilvl="3" w:tplc="BB74CC46">
       <w:start w:val="1"/>
       <w:numFmt w:val="decimal"/>
       <w:lvlText w:val="%4."/>
@@ -352,7 +860,7 @@
         <w:ind w:left="2880" w:hanging="360"/>
       </w:pPr>
     </w:lvl>
-    <w:lvl xmlns:w="http://schemas.openxmlformats.org/wordprocessingml/2006/main" w:ilvl="4">
+    <w:lvl w:ilvl="4" w:tplc="27CE6E8A">
       <w:start w:val="1"/>
       <w:numFmt w:val="lowerLetter"/>
       <w:lvlText w:val="%5."/>
@@ -361,7 +869,7 @@
         <w:ind w:left="3600" w:hanging="360"/>
       </w:pPr>
     </w:lvl>
-    <w:lvl xmlns:w="http://schemas.openxmlformats.org/wordprocessingml/2006/main" w:ilvl="5">
+    <w:lvl w:ilvl="5" w:tplc="03ECE372">
       <w:start w:val="1"/>
       <w:numFmt w:val="lowerRoman"/>
       <w:lvlText w:val="%6."/>
@@ -370,7 +878,7 @@
         <w:ind w:left="4320" w:hanging="180"/>
       </w:pPr>
     </w:lvl>
-    <w:lvl xmlns:w="http://schemas.openxmlformats.org/wordprocessingml/2006/main" w:ilvl="6">
+    <w:lvl w:ilvl="6" w:tplc="1CEA9132">
       <w:start w:val="1"/>
       <w:numFmt w:val="decimal"/>
       <w:lvlText w:val="%7."/>
@@ -379,7 +887,7 @@
         <w:ind w:left="5040" w:hanging="360"/>
       </w:pPr>
     </w:lvl>
-    <w:lvl xmlns:w="http://schemas.openxmlformats.org/wordprocessingml/2006/main" w:ilvl="7">
+    <w:lvl w:ilvl="7" w:tplc="B098286A">
       <w:start w:val="1"/>
       <w:numFmt w:val="lowerLetter"/>
       <w:lvlText w:val="%8."/>
@@ -388,7 +896,7 @@
         <w:ind w:left="5760" w:hanging="360"/>
       </w:pPr>
     </w:lvl>
-    <w:lvl xmlns:w="http://schemas.openxmlformats.org/wordprocessingml/2006/main" w:ilvl="8">
+    <w:lvl w:ilvl="8" w:tplc="E5CE9C72">
       <w:start w:val="1"/>
       <w:numFmt w:val="lowerRoman"/>
       <w:lvlText w:val="%9."/>
@@ -398,18 +906,246 @@
       </w:pPr>
     </w:lvl>
   </w:abstractNum>
-  <w:abstractNum xmlns:w="http://schemas.openxmlformats.org/wordprocessingml/2006/main" w:abstractNumId="3">
-    <w:multiLevelType xmlns:w="http://schemas.openxmlformats.org/wordprocessingml/2006/main" w:val="hybridMultilevel"/>
-    <w:lvl xmlns:w="http://schemas.openxmlformats.org/wordprocessingml/2006/main" w:ilvl="0">
+  <w:abstractNum w:abstractNumId="1" w15:restartNumberingAfterBreak="0">
+    <w:nsid w:val="083D4643"/>
+    <w:multiLevelType w:val="multilevel"/>
+    <w:tmpl w:val="7848E27C"/>
+    <w:lvl w:ilvl="0">
       <w:start w:val="1"/>
       <w:numFmt w:val="decimal"/>
       <w:lvlText w:val="%1."/>
       <w:lvlJc w:val="left"/>
       <w:pPr>
+        <w:tabs>
+          <w:tab w:val="num" w:pos="720"/>
+        </w:tabs>
         <w:ind w:left="720" w:hanging="360"/>
       </w:pPr>
     </w:lvl>
-    <w:lvl xmlns:w="http://schemas.openxmlformats.org/wordprocessingml/2006/main" w:ilvl="1">
+    <w:lvl w:ilvl="1" w:tentative="1">
+      <w:start w:val="1"/>
+      <w:numFmt w:val="decimal"/>
+      <w:lvlText w:val="%2."/>
+      <w:lvlJc w:val="left"/>
+      <w:pPr>
+        <w:tabs>
+          <w:tab w:val="num" w:pos="1440"/>
+        </w:tabs>
+        <w:ind w:left="1440" w:hanging="360"/>
+      </w:pPr>
+    </w:lvl>
+    <w:lvl w:ilvl="2" w:tentative="1">
+      <w:start w:val="1"/>
+      <w:numFmt w:val="decimal"/>
+      <w:lvlText w:val="%3."/>
+      <w:lvlJc w:val="left"/>
+      <w:pPr>
+        <w:tabs>
+          <w:tab w:val="num" w:pos="2160"/>
+        </w:tabs>
+        <w:ind w:left="2160" w:hanging="360"/>
+      </w:pPr>
+    </w:lvl>
+    <w:lvl w:ilvl="3" w:tentative="1">
+      <w:start w:val="1"/>
+      <w:numFmt w:val="decimal"/>
+      <w:lvlText w:val="%4."/>
+      <w:lvlJc w:val="left"/>
+      <w:pPr>
+        <w:tabs>
+          <w:tab w:val="num" w:pos="2880"/>
+        </w:tabs>
+        <w:ind w:left="2880" w:hanging="360"/>
+      </w:pPr>
+    </w:lvl>
+    <w:lvl w:ilvl="4" w:tentative="1">
+      <w:start w:val="1"/>
+      <w:numFmt w:val="decimal"/>
+      <w:lvlText w:val="%5."/>
+      <w:lvlJc w:val="left"/>
+      <w:pPr>
+        <w:tabs>
+          <w:tab w:val="num" w:pos="3600"/>
+        </w:tabs>
+        <w:ind w:left="3600" w:hanging="360"/>
+      </w:pPr>
+    </w:lvl>
+    <w:lvl w:ilvl="5" w:tentative="1">
+      <w:start w:val="1"/>
+      <w:numFmt w:val="decimal"/>
+      <w:lvlText w:val="%6."/>
+      <w:lvlJc w:val="left"/>
+      <w:pPr>
+        <w:tabs>
+          <w:tab w:val="num" w:pos="4320"/>
+        </w:tabs>
+        <w:ind w:left="4320" w:hanging="360"/>
+      </w:pPr>
+    </w:lvl>
+    <w:lvl w:ilvl="6" w:tentative="1">
+      <w:start w:val="1"/>
+      <w:numFmt w:val="decimal"/>
+      <w:lvlText w:val="%7."/>
+      <w:lvlJc w:val="left"/>
+      <w:pPr>
+        <w:tabs>
+          <w:tab w:val="num" w:pos="5040"/>
+        </w:tabs>
+        <w:ind w:left="5040" w:hanging="360"/>
+      </w:pPr>
+    </w:lvl>
+    <w:lvl w:ilvl="7" w:tentative="1">
+      <w:start w:val="1"/>
+      <w:numFmt w:val="decimal"/>
+      <w:lvlText w:val="%8."/>
+      <w:lvlJc w:val="left"/>
+      <w:pPr>
+        <w:tabs>
+          <w:tab w:val="num" w:pos="5760"/>
+        </w:tabs>
+        <w:ind w:left="5760" w:hanging="360"/>
+      </w:pPr>
+    </w:lvl>
+    <w:lvl w:ilvl="8" w:tentative="1">
+      <w:start w:val="1"/>
+      <w:numFmt w:val="decimal"/>
+      <w:lvlText w:val="%9."/>
+      <w:lvlJc w:val="left"/>
+      <w:pPr>
+        <w:tabs>
+          <w:tab w:val="num" w:pos="6480"/>
+        </w:tabs>
+        <w:ind w:left="6480" w:hanging="360"/>
+      </w:pPr>
+    </w:lvl>
+  </w:abstractNum>
+  <w:abstractNum w:abstractNumId="2" w15:restartNumberingAfterBreak="0">
+    <w:nsid w:val="14524CD2"/>
+    <w:multiLevelType w:val="multilevel"/>
+    <w:tmpl w:val="BBE27FBC"/>
+    <w:lvl w:ilvl="0">
+      <w:start w:val="2"/>
+      <w:numFmt w:val="decimal"/>
+      <w:lvlText w:val="%1."/>
+      <w:lvlJc w:val="left"/>
+      <w:pPr>
+        <w:tabs>
+          <w:tab w:val="num" w:pos="720"/>
+        </w:tabs>
+        <w:ind w:left="720" w:hanging="360"/>
+      </w:pPr>
+    </w:lvl>
+    <w:lvl w:ilvl="1" w:tentative="1">
+      <w:start w:val="1"/>
+      <w:numFmt w:val="decimal"/>
+      <w:lvlText w:val="%2."/>
+      <w:lvlJc w:val="left"/>
+      <w:pPr>
+        <w:tabs>
+          <w:tab w:val="num" w:pos="1440"/>
+        </w:tabs>
+        <w:ind w:left="1440" w:hanging="360"/>
+      </w:pPr>
+    </w:lvl>
+    <w:lvl w:ilvl="2" w:tentative="1">
+      <w:start w:val="1"/>
+      <w:numFmt w:val="decimal"/>
+      <w:lvlText w:val="%3."/>
+      <w:lvlJc w:val="left"/>
+      <w:pPr>
+        <w:tabs>
+          <w:tab w:val="num" w:pos="2160"/>
+        </w:tabs>
+        <w:ind w:left="2160" w:hanging="360"/>
+      </w:pPr>
+    </w:lvl>
+    <w:lvl w:ilvl="3" w:tentative="1">
+      <w:start w:val="1"/>
+      <w:numFmt w:val="decimal"/>
+      <w:lvlText w:val="%4."/>
+      <w:lvlJc w:val="left"/>
+      <w:pPr>
+        <w:tabs>
+          <w:tab w:val="num" w:pos="2880"/>
+        </w:tabs>
+        <w:ind w:left="2880" w:hanging="360"/>
+      </w:pPr>
+    </w:lvl>
+    <w:lvl w:ilvl="4" w:tentative="1">
+      <w:start w:val="1"/>
+      <w:numFmt w:val="decimal"/>
+      <w:lvlText w:val="%5."/>
+      <w:lvlJc w:val="left"/>
+      <w:pPr>
+        <w:tabs>
+          <w:tab w:val="num" w:pos="3600"/>
+        </w:tabs>
+        <w:ind w:left="3600" w:hanging="360"/>
+      </w:pPr>
+    </w:lvl>
+    <w:lvl w:ilvl="5" w:tentative="1">
+      <w:start w:val="1"/>
+      <w:numFmt w:val="decimal"/>
+      <w:lvlText w:val="%6."/>
+      <w:lvlJc w:val="left"/>
+      <w:pPr>
+        <w:tabs>
+          <w:tab w:val="num" w:pos="4320"/>
+        </w:tabs>
+        <w:ind w:left="4320" w:hanging="360"/>
+      </w:pPr>
+    </w:lvl>
+    <w:lvl w:ilvl="6" w:tentative="1">
+      <w:start w:val="1"/>
+      <w:numFmt w:val="decimal"/>
+      <w:lvlText w:val="%7."/>
+      <w:lvlJc w:val="left"/>
+      <w:pPr>
+        <w:tabs>
+          <w:tab w:val="num" w:pos="5040"/>
+        </w:tabs>
+        <w:ind w:left="5040" w:hanging="360"/>
+      </w:pPr>
+    </w:lvl>
+    <w:lvl w:ilvl="7" w:tentative="1">
+      <w:start w:val="1"/>
+      <w:numFmt w:val="decimal"/>
+      <w:lvlText w:val="%8."/>
+      <w:lvlJc w:val="left"/>
+      <w:pPr>
+        <w:tabs>
+          <w:tab w:val="num" w:pos="5760"/>
+        </w:tabs>
+        <w:ind w:left="5760" w:hanging="360"/>
+      </w:pPr>
+    </w:lvl>
+    <w:lvl w:ilvl="8" w:tentative="1">
+      <w:start w:val="1"/>
+      <w:numFmt w:val="decimal"/>
+      <w:lvlText w:val="%9."/>
+      <w:lvlJc w:val="left"/>
+      <w:pPr>
+        <w:tabs>
+          <w:tab w:val="num" w:pos="6480"/>
+        </w:tabs>
+        <w:ind w:left="6480" w:hanging="360"/>
+      </w:pPr>
+    </w:lvl>
+  </w:abstractNum>
+  <w:abstractNum w:abstractNumId="3" w15:restartNumberingAfterBreak="0">
+    <w:nsid w:val="14BD5021"/>
+    <w:multiLevelType w:val="hybridMultilevel"/>
+    <w:tmpl w:val="9A4AB1E6"/>
+    <w:lvl w:ilvl="0" w:tplc="3F5ABE40">
+      <w:start w:val="1"/>
+      <w:numFmt w:val="decimal"/>
+      <w:lvlText w:val="%1."/>
+      <w:lvlJc w:val="left"/>
+      <w:pPr>
+        <w:ind w:left="720" w:hanging="360"/>
+      </w:pPr>
+    </w:lvl>
+    <w:lvl w:ilvl="1" w:tplc="353CC7E8">
       <w:start w:val="1"/>
       <w:numFmt w:val="lowerLetter"/>
       <w:lvlText w:val="%2."/>
@@ -418,7 +1154,7 @@
         <w:ind w:left="1440" w:hanging="360"/>
       </w:pPr>
     </w:lvl>
-    <w:lvl xmlns:w="http://schemas.openxmlformats.org/wordprocessingml/2006/main" w:ilvl="2">
+    <w:lvl w:ilvl="2" w:tplc="CBA4FD14">
       <w:start w:val="1"/>
       <w:numFmt w:val="lowerRoman"/>
       <w:lvlText w:val="%3."/>
@@ -427,7 +1163,7 @@
         <w:ind w:left="2160" w:hanging="180"/>
       </w:pPr>
     </w:lvl>
-    <w:lvl xmlns:w="http://schemas.openxmlformats.org/wordprocessingml/2006/main" w:ilvl="3">
+    <w:lvl w:ilvl="3" w:tplc="9294A8E2">
       <w:start w:val="1"/>
       <w:numFmt w:val="decimal"/>
       <w:lvlText w:val="%4."/>
@@ -436,7 +1172,7 @@
         <w:ind w:left="2880" w:hanging="360"/>
       </w:pPr>
     </w:lvl>
-    <w:lvl xmlns:w="http://schemas.openxmlformats.org/wordprocessingml/2006/main" w:ilvl="4">
+    <w:lvl w:ilvl="4" w:tplc="975874C8">
       <w:start w:val="1"/>
       <w:numFmt w:val="lowerLetter"/>
       <w:lvlText w:val="%5."/>
@@ -445,7 +1181,7 @@
         <w:ind w:left="3600" w:hanging="360"/>
       </w:pPr>
     </w:lvl>
-    <w:lvl xmlns:w="http://schemas.openxmlformats.org/wordprocessingml/2006/main" w:ilvl="5">
+    <w:lvl w:ilvl="5" w:tplc="9A960CC4">
       <w:start w:val="1"/>
       <w:numFmt w:val="lowerRoman"/>
       <w:lvlText w:val="%6."/>
@@ -454,7 +1190,7 @@
         <w:ind w:left="4320" w:hanging="180"/>
       </w:pPr>
     </w:lvl>
-    <w:lvl xmlns:w="http://schemas.openxmlformats.org/wordprocessingml/2006/main" w:ilvl="6">
+    <w:lvl w:ilvl="6" w:tplc="2E90A394">
       <w:start w:val="1"/>
       <w:numFmt w:val="decimal"/>
       <w:lvlText w:val="%7."/>
@@ -463,7 +1199,7 @@
         <w:ind w:left="5040" w:hanging="360"/>
       </w:pPr>
     </w:lvl>
-    <w:lvl xmlns:w="http://schemas.openxmlformats.org/wordprocessingml/2006/main" w:ilvl="7">
+    <w:lvl w:ilvl="7" w:tplc="079C585E">
       <w:start w:val="1"/>
       <w:numFmt w:val="lowerLetter"/>
       <w:lvlText w:val="%8."/>
@@ -472,7 +1208,7 @@
         <w:ind w:left="5760" w:hanging="360"/>
       </w:pPr>
     </w:lvl>
-    <w:lvl xmlns:w="http://schemas.openxmlformats.org/wordprocessingml/2006/main" w:ilvl="8">
+    <w:lvl w:ilvl="8" w:tplc="9B00F0F6">
       <w:start w:val="1"/>
       <w:numFmt w:val="lowerRoman"/>
       <w:lvlText w:val="%9."/>
@@ -482,9 +1218,409 @@
       </w:pPr>
     </w:lvl>
   </w:abstractNum>
-  <w:abstractNum xmlns:w="http://schemas.openxmlformats.org/wordprocessingml/2006/main" w:abstractNumId="2">
-    <w:multiLevelType xmlns:w="http://schemas.openxmlformats.org/wordprocessingml/2006/main" w:val="hybridMultilevel"/>
-    <w:lvl xmlns:w="http://schemas.openxmlformats.org/wordprocessingml/2006/main" w:ilvl="0">
+  <w:abstractNum w:abstractNumId="4" w15:restartNumberingAfterBreak="0">
+    <w:nsid w:val="31EE42DA"/>
+    <w:multiLevelType w:val="hybridMultilevel"/>
+    <w:tmpl w:val="D4D0EDBE"/>
+    <w:lvl w:ilvl="0" w:tplc="0409000F">
+      <w:start w:val="1"/>
+      <w:numFmt w:val="decimal"/>
+      <w:lvlText w:val="%1."/>
+      <w:lvlJc w:val="left"/>
+      <w:pPr>
+        <w:ind w:left="720" w:hanging="360"/>
+      </w:pPr>
+    </w:lvl>
+    <w:lvl w:ilvl="1" w:tplc="04090019">
+      <w:start w:val="1"/>
+      <w:numFmt w:val="lowerLetter"/>
+      <w:lvlText w:val="%2."/>
+      <w:lvlJc w:val="left"/>
+      <w:pPr>
+        <w:ind w:left="1440" w:hanging="360"/>
+      </w:pPr>
+    </w:lvl>
+    <w:lvl w:ilvl="2" w:tplc="0409001B">
+      <w:start w:val="1"/>
+      <w:numFmt w:val="lowerRoman"/>
+      <w:lvlText w:val="%3."/>
+      <w:lvlJc w:val="right"/>
+      <w:pPr>
+        <w:ind w:left="2160" w:hanging="180"/>
+      </w:pPr>
+    </w:lvl>
+    <w:lvl w:ilvl="3" w:tplc="0409000F">
+      <w:start w:val="1"/>
+      <w:numFmt w:val="decimal"/>
+      <w:lvlText w:val="%4."/>
+      <w:lvlJc w:val="left"/>
+      <w:pPr>
+        <w:ind w:left="2880" w:hanging="360"/>
+      </w:pPr>
+    </w:lvl>
+    <w:lvl w:ilvl="4" w:tplc="04090019" w:tentative="1">
+      <w:start w:val="1"/>
+      <w:numFmt w:val="lowerLetter"/>
+      <w:lvlText w:val="%5."/>
+      <w:lvlJc w:val="left"/>
+      <w:pPr>
+        <w:ind w:left="3600" w:hanging="360"/>
+      </w:pPr>
+    </w:lvl>
+    <w:lvl w:ilvl="5" w:tplc="0409001B" w:tentative="1">
+      <w:start w:val="1"/>
+      <w:numFmt w:val="lowerRoman"/>
+      <w:lvlText w:val="%6."/>
+      <w:lvlJc w:val="right"/>
+      <w:pPr>
+        <w:ind w:left="4320" w:hanging="180"/>
+      </w:pPr>
+    </w:lvl>
+    <w:lvl w:ilvl="6" w:tplc="0409000F" w:tentative="1">
+      <w:start w:val="1"/>
+      <w:numFmt w:val="decimal"/>
+      <w:lvlText w:val="%7."/>
+      <w:lvlJc w:val="left"/>
+      <w:pPr>
+        <w:ind w:left="5040" w:hanging="360"/>
+      </w:pPr>
+    </w:lvl>
+    <w:lvl w:ilvl="7" w:tplc="04090019" w:tentative="1">
+      <w:start w:val="1"/>
+      <w:numFmt w:val="lowerLetter"/>
+      <w:lvlText w:val="%8."/>
+      <w:lvlJc w:val="left"/>
+      <w:pPr>
+        <w:ind w:left="5760" w:hanging="360"/>
+      </w:pPr>
+    </w:lvl>
+    <w:lvl w:ilvl="8" w:tplc="0409001B" w:tentative="1">
+      <w:start w:val="1"/>
+      <w:numFmt w:val="lowerRoman"/>
+      <w:lvlText w:val="%9."/>
+      <w:lvlJc w:val="right"/>
+      <w:pPr>
+        <w:ind w:left="6480" w:hanging="180"/>
+      </w:pPr>
+    </w:lvl>
+  </w:abstractNum>
+  <w:abstractNum w:abstractNumId="5" w15:restartNumberingAfterBreak="0">
+    <w:nsid w:val="38125196"/>
+    <w:multiLevelType w:val="multilevel"/>
+    <w:tmpl w:val="7EF4C536"/>
+    <w:lvl w:ilvl="0">
+      <w:start w:val="4"/>
+      <w:numFmt w:val="decimal"/>
+      <w:lvlText w:val="%1."/>
+      <w:lvlJc w:val="left"/>
+      <w:pPr>
+        <w:tabs>
+          <w:tab w:val="num" w:pos="720"/>
+        </w:tabs>
+        <w:ind w:left="720" w:hanging="360"/>
+      </w:pPr>
+    </w:lvl>
+    <w:lvl w:ilvl="1" w:tentative="1">
+      <w:start w:val="1"/>
+      <w:numFmt w:val="decimal"/>
+      <w:lvlText w:val="%2."/>
+      <w:lvlJc w:val="left"/>
+      <w:pPr>
+        <w:tabs>
+          <w:tab w:val="num" w:pos="1440"/>
+        </w:tabs>
+        <w:ind w:left="1440" w:hanging="360"/>
+      </w:pPr>
+    </w:lvl>
+    <w:lvl w:ilvl="2" w:tentative="1">
+      <w:start w:val="1"/>
+      <w:numFmt w:val="decimal"/>
+      <w:lvlText w:val="%3."/>
+      <w:lvlJc w:val="left"/>
+      <w:pPr>
+        <w:tabs>
+          <w:tab w:val="num" w:pos="2160"/>
+        </w:tabs>
+        <w:ind w:left="2160" w:hanging="360"/>
+      </w:pPr>
+    </w:lvl>
+    <w:lvl w:ilvl="3" w:tentative="1">
+      <w:start w:val="1"/>
+      <w:numFmt w:val="decimal"/>
+      <w:lvlText w:val="%4."/>
+      <w:lvlJc w:val="left"/>
+      <w:pPr>
+        <w:tabs>
+          <w:tab w:val="num" w:pos="2880"/>
+        </w:tabs>
+        <w:ind w:left="2880" w:hanging="360"/>
+      </w:pPr>
+    </w:lvl>
+    <w:lvl w:ilvl="4" w:tentative="1">
+      <w:start w:val="1"/>
+      <w:numFmt w:val="decimal"/>
+      <w:lvlText w:val="%5."/>
+      <w:lvlJc w:val="left"/>
+      <w:pPr>
+        <w:tabs>
+          <w:tab w:val="num" w:pos="3600"/>
+        </w:tabs>
+        <w:ind w:left="3600" w:hanging="360"/>
+      </w:pPr>
+    </w:lvl>
+    <w:lvl w:ilvl="5" w:tentative="1">
+      <w:start w:val="1"/>
+      <w:numFmt w:val="decimal"/>
+      <w:lvlText w:val="%6."/>
+      <w:lvlJc w:val="left"/>
+      <w:pPr>
+        <w:tabs>
+          <w:tab w:val="num" w:pos="4320"/>
+        </w:tabs>
+        <w:ind w:left="4320" w:hanging="360"/>
+      </w:pPr>
+    </w:lvl>
+    <w:lvl w:ilvl="6" w:tentative="1">
+      <w:start w:val="1"/>
+      <w:numFmt w:val="decimal"/>
+      <w:lvlText w:val="%7."/>
+      <w:lvlJc w:val="left"/>
+      <w:pPr>
+        <w:tabs>
+          <w:tab w:val="num" w:pos="5040"/>
+        </w:tabs>
+        <w:ind w:left="5040" w:hanging="360"/>
+      </w:pPr>
+    </w:lvl>
+    <w:lvl w:ilvl="7" w:tentative="1">
+      <w:start w:val="1"/>
+      <w:numFmt w:val="decimal"/>
+      <w:lvlText w:val="%8."/>
+      <w:lvlJc w:val="left"/>
+      <w:pPr>
+        <w:tabs>
+          <w:tab w:val="num" w:pos="5760"/>
+        </w:tabs>
+        <w:ind w:left="5760" w:hanging="360"/>
+      </w:pPr>
+    </w:lvl>
+    <w:lvl w:ilvl="8" w:tentative="1">
+      <w:start w:val="1"/>
+      <w:numFmt w:val="decimal"/>
+      <w:lvlText w:val="%9."/>
+      <w:lvlJc w:val="left"/>
+      <w:pPr>
+        <w:tabs>
+          <w:tab w:val="num" w:pos="6480"/>
+        </w:tabs>
+        <w:ind w:left="6480" w:hanging="360"/>
+      </w:pPr>
+    </w:lvl>
+  </w:abstractNum>
+  <w:abstractNum w:abstractNumId="6" w15:restartNumberingAfterBreak="0">
+    <w:nsid w:val="384C6A02"/>
+    <w:multiLevelType w:val="hybridMultilevel"/>
+    <w:tmpl w:val="3104EB9C"/>
+    <w:lvl w:ilvl="0" w:tplc="0409000F">
+      <w:start w:val="1"/>
+      <w:numFmt w:val="decimal"/>
+      <w:lvlText w:val="%1."/>
+      <w:lvlJc w:val="left"/>
+      <w:pPr>
+        <w:ind w:left="720" w:hanging="360"/>
+      </w:pPr>
+    </w:lvl>
+    <w:lvl w:ilvl="1" w:tplc="04090019">
+      <w:start w:val="1"/>
+      <w:numFmt w:val="lowerLetter"/>
+      <w:lvlText w:val="%2."/>
+      <w:lvlJc w:val="left"/>
+      <w:pPr>
+        <w:ind w:left="1440" w:hanging="360"/>
+      </w:pPr>
+    </w:lvl>
+    <w:lvl w:ilvl="2" w:tplc="0409001B" w:tentative="1">
+      <w:start w:val="1"/>
+      <w:numFmt w:val="lowerRoman"/>
+      <w:lvlText w:val="%3."/>
+      <w:lvlJc w:val="right"/>
+      <w:pPr>
+        <w:ind w:left="2160" w:hanging="180"/>
+      </w:pPr>
+    </w:lvl>
+    <w:lvl w:ilvl="3" w:tplc="0409000F" w:tentative="1">
+      <w:start w:val="1"/>
+      <w:numFmt w:val="decimal"/>
+      <w:lvlText w:val="%4."/>
+      <w:lvlJc w:val="left"/>
+      <w:pPr>
+        <w:ind w:left="2880" w:hanging="360"/>
+      </w:pPr>
+    </w:lvl>
+    <w:lvl w:ilvl="4" w:tplc="04090019" w:tentative="1">
+      <w:start w:val="1"/>
+      <w:numFmt w:val="lowerLetter"/>
+      <w:lvlText w:val="%5."/>
+      <w:lvlJc w:val="left"/>
+      <w:pPr>
+        <w:ind w:left="3600" w:hanging="360"/>
+      </w:pPr>
+    </w:lvl>
+    <w:lvl w:ilvl="5" w:tplc="0409001B" w:tentative="1">
+      <w:start w:val="1"/>
+      <w:numFmt w:val="lowerRoman"/>
+      <w:lvlText w:val="%6."/>
+      <w:lvlJc w:val="right"/>
+      <w:pPr>
+        <w:ind w:left="4320" w:hanging="180"/>
+      </w:pPr>
+    </w:lvl>
+    <w:lvl w:ilvl="6" w:tplc="0409000F" w:tentative="1">
+      <w:start w:val="1"/>
+      <w:numFmt w:val="decimal"/>
+      <w:lvlText w:val="%7."/>
+      <w:lvlJc w:val="left"/>
+      <w:pPr>
+        <w:ind w:left="5040" w:hanging="360"/>
+      </w:pPr>
+    </w:lvl>
+    <w:lvl w:ilvl="7" w:tplc="04090019" w:tentative="1">
+      <w:start w:val="1"/>
+      <w:numFmt w:val="lowerLetter"/>
+      <w:lvlText w:val="%8."/>
+      <w:lvlJc w:val="left"/>
+      <w:pPr>
+        <w:ind w:left="5760" w:hanging="360"/>
+      </w:pPr>
+    </w:lvl>
+    <w:lvl w:ilvl="8" w:tplc="0409001B" w:tentative="1">
+      <w:start w:val="1"/>
+      <w:numFmt w:val="lowerRoman"/>
+      <w:lvlText w:val="%9."/>
+      <w:lvlJc w:val="right"/>
+      <w:pPr>
+        <w:ind w:left="6480" w:hanging="180"/>
+      </w:pPr>
+    </w:lvl>
+  </w:abstractNum>
+  <w:abstractNum w:abstractNumId="7" w15:restartNumberingAfterBreak="0">
+    <w:nsid w:val="446801EC"/>
+    <w:multiLevelType w:val="multilevel"/>
+    <w:tmpl w:val="DF126F5E"/>
+    <w:lvl w:ilvl="0">
+      <w:start w:val="1"/>
+      <w:numFmt w:val="decimal"/>
+      <w:lvlText w:val="%1."/>
+      <w:lvlJc w:val="left"/>
+      <w:pPr>
+        <w:tabs>
+          <w:tab w:val="num" w:pos="720"/>
+        </w:tabs>
+        <w:ind w:left="720" w:hanging="360"/>
+      </w:pPr>
+    </w:lvl>
+    <w:lvl w:ilvl="1" w:tentative="1">
+      <w:start w:val="1"/>
+      <w:numFmt w:val="decimal"/>
+      <w:lvlText w:val="%2."/>
+      <w:lvlJc w:val="left"/>
+      <w:pPr>
+        <w:tabs>
+          <w:tab w:val="num" w:pos="1440"/>
+        </w:tabs>
+        <w:ind w:left="1440" w:hanging="360"/>
+      </w:pPr>
+    </w:lvl>
+    <w:lvl w:ilvl="2" w:tentative="1">
+      <w:start w:val="1"/>
+      <w:numFmt w:val="decimal"/>
+      <w:lvlText w:val="%3."/>
+      <w:lvlJc w:val="left"/>
+      <w:pPr>
+        <w:tabs>
+          <w:tab w:val="num" w:pos="2160"/>
+        </w:tabs>
+        <w:ind w:left="2160" w:hanging="360"/>
+      </w:pPr>
+    </w:lvl>
+    <w:lvl w:ilvl="3" w:tentative="1">
+      <w:start w:val="1"/>
+      <w:numFmt w:val="decimal"/>
+      <w:lvlText w:val="%4."/>
+      <w:lvlJc w:val="left"/>
+      <w:pPr>
+        <w:tabs>
+          <w:tab w:val="num" w:pos="2880"/>
+        </w:tabs>
+        <w:ind w:left="2880" w:hanging="360"/>
+      </w:pPr>
+    </w:lvl>
+    <w:lvl w:ilvl="4" w:tentative="1">
+      <w:start w:val="1"/>
+      <w:numFmt w:val="decimal"/>
+      <w:lvlText w:val="%5."/>
+      <w:lvlJc w:val="left"/>
+      <w:pPr>
+        <w:tabs>
+          <w:tab w:val="num" w:pos="3600"/>
+        </w:tabs>
+        <w:ind w:left="3600" w:hanging="360"/>
+      </w:pPr>
+    </w:lvl>
+    <w:lvl w:ilvl="5" w:tentative="1">
+      <w:start w:val="1"/>
+      <w:numFmt w:val="decimal"/>
+      <w:lvlText w:val="%6."/>
+      <w:lvlJc w:val="left"/>
+      <w:pPr>
+        <w:tabs>
+          <w:tab w:val="num" w:pos="4320"/>
+        </w:tabs>
+        <w:ind w:left="4320" w:hanging="360"/>
+      </w:pPr>
+    </w:lvl>
+    <w:lvl w:ilvl="6" w:tentative="1">
+      <w:start w:val="1"/>
+      <w:numFmt w:val="decimal"/>
+      <w:lvlText w:val="%7."/>
+      <w:lvlJc w:val="left"/>
+      <w:pPr>
+        <w:tabs>
+          <w:tab w:val="num" w:pos="5040"/>
+        </w:tabs>
+        <w:ind w:left="5040" w:hanging="360"/>
+      </w:pPr>
+    </w:lvl>
+    <w:lvl w:ilvl="7" w:tentative="1">
+      <w:start w:val="1"/>
+      <w:numFmt w:val="decimal"/>
+      <w:lvlText w:val="%8."/>
+      <w:lvlJc w:val="left"/>
+      <w:pPr>
+        <w:tabs>
+          <w:tab w:val="num" w:pos="5760"/>
+        </w:tabs>
+        <w:ind w:left="5760" w:hanging="360"/>
+      </w:pPr>
+    </w:lvl>
+    <w:lvl w:ilvl="8" w:tentative="1">
+      <w:start w:val="1"/>
+      <w:numFmt w:val="decimal"/>
+      <w:lvlText w:val="%9."/>
+      <w:lvlJc w:val="left"/>
+      <w:pPr>
+        <w:tabs>
+          <w:tab w:val="num" w:pos="6480"/>
+        </w:tabs>
+        <w:ind w:left="6480" w:hanging="360"/>
+      </w:pPr>
+    </w:lvl>
+  </w:abstractNum>
+  <w:abstractNum w:abstractNumId="8" w15:restartNumberingAfterBreak="0">
+    <w:nsid w:val="55E15749"/>
+    <w:multiLevelType w:val="hybridMultilevel"/>
+    <w:tmpl w:val="9FF0470A"/>
+    <w:lvl w:ilvl="0" w:tplc="B582D032">
       <w:start w:val="1"/>
       <w:numFmt w:val="bullet"/>
       <w:lvlText w:val=""/>
@@ -493,10 +1629,10 @@
         <w:ind w:left="720" w:hanging="360"/>
       </w:pPr>
       <w:rPr>
-        <w:rFonts w:hint="default" w:ascii="Symbol" w:hAnsi="Symbol"/>
+        <w:rFonts w:ascii="Symbol" w:hAnsi="Symbol" w:hint="default"/>
       </w:rPr>
     </w:lvl>
-    <w:lvl xmlns:w="http://schemas.openxmlformats.org/wordprocessingml/2006/main" w:ilvl="1">
+    <w:lvl w:ilvl="1" w:tplc="A64A13BC">
       <w:start w:val="1"/>
       <w:numFmt w:val="bullet"/>
       <w:lvlText w:val="o"/>
@@ -505,10 +1641,10 @@
         <w:ind w:left="1440" w:hanging="360"/>
       </w:pPr>
       <w:rPr>
-        <w:rFonts w:hint="default" w:ascii="Courier New" w:hAnsi="Courier New"/>
+        <w:rFonts w:ascii="Courier New" w:hAnsi="Courier New" w:hint="default"/>
       </w:rPr>
     </w:lvl>
-    <w:lvl xmlns:w="http://schemas.openxmlformats.org/wordprocessingml/2006/main" w:ilvl="2">
+    <w:lvl w:ilvl="2" w:tplc="6C8EE6D2">
       <w:start w:val="1"/>
       <w:numFmt w:val="bullet"/>
       <w:lvlText w:val=""/>
@@ -517,10 +1653,10 @@
         <w:ind w:left="2160" w:hanging="360"/>
       </w:pPr>
       <w:rPr>
-        <w:rFonts w:hint="default" w:ascii="Wingdings" w:hAnsi="Wingdings"/>
+        <w:rFonts w:ascii="Wingdings" w:hAnsi="Wingdings" w:hint="default"/>
       </w:rPr>
     </w:lvl>
-    <w:lvl xmlns:w="http://schemas.openxmlformats.org/wordprocessingml/2006/main" w:ilvl="3">
+    <w:lvl w:ilvl="3" w:tplc="889C644A">
       <w:start w:val="1"/>
       <w:numFmt w:val="bullet"/>
       <w:lvlText w:val=""/>
@@ -529,10 +1665,10 @@
         <w:ind w:left="2880" w:hanging="360"/>
       </w:pPr>
       <w:rPr>
-        <w:rFonts w:hint="default" w:ascii="Symbol" w:hAnsi="Symbol"/>
+        <w:rFonts w:ascii="Symbol" w:hAnsi="Symbol" w:hint="default"/>
       </w:rPr>
     </w:lvl>
-    <w:lvl xmlns:w="http://schemas.openxmlformats.org/wordprocessingml/2006/main" w:ilvl="4">
+    <w:lvl w:ilvl="4" w:tplc="D26CF5B8">
       <w:start w:val="1"/>
       <w:numFmt w:val="bullet"/>
       <w:lvlText w:val="o"/>
@@ -541,10 +1677,10 @@
         <w:ind w:left="3600" w:hanging="360"/>
       </w:pPr>
       <w:rPr>
-        <w:rFonts w:hint="default" w:ascii="Courier New" w:hAnsi="Courier New"/>
+        <w:rFonts w:ascii="Courier New" w:hAnsi="Courier New" w:hint="default"/>
       </w:rPr>
     </w:lvl>
-    <w:lvl xmlns:w="http://schemas.openxmlformats.org/wordprocessingml/2006/main" w:ilvl="5">
+    <w:lvl w:ilvl="5" w:tplc="415277D8">
       <w:start w:val="1"/>
       <w:numFmt w:val="bullet"/>
       <w:lvlText w:val=""/>
@@ -553,10 +1689,10 @@
         <w:ind w:left="4320" w:hanging="360"/>
       </w:pPr>
       <w:rPr>
-        <w:rFonts w:hint="default" w:ascii="Wingdings" w:hAnsi="Wingdings"/>
+        <w:rFonts w:ascii="Wingdings" w:hAnsi="Wingdings" w:hint="default"/>
       </w:rPr>
     </w:lvl>
-    <w:lvl xmlns:w="http://schemas.openxmlformats.org/wordprocessingml/2006/main" w:ilvl="6">
+    <w:lvl w:ilvl="6" w:tplc="07D4C43C">
       <w:start w:val="1"/>
       <w:numFmt w:val="bullet"/>
       <w:lvlText w:val=""/>
@@ -565,10 +1701,10 @@
         <w:ind w:left="5040" w:hanging="360"/>
       </w:pPr>
       <w:rPr>
-        <w:rFonts w:hint="default" w:ascii="Symbol" w:hAnsi="Symbol"/>
+        <w:rFonts w:ascii="Symbol" w:hAnsi="Symbol" w:hint="default"/>
       </w:rPr>
     </w:lvl>
-    <w:lvl xmlns:w="http://schemas.openxmlformats.org/wordprocessingml/2006/main" w:ilvl="7">
+    <w:lvl w:ilvl="7" w:tplc="D6FE4F2A">
       <w:start w:val="1"/>
       <w:numFmt w:val="bullet"/>
       <w:lvlText w:val="o"/>
@@ -577,10 +1713,10 @@
         <w:ind w:left="5760" w:hanging="360"/>
       </w:pPr>
       <w:rPr>
-        <w:rFonts w:hint="default" w:ascii="Courier New" w:hAnsi="Courier New"/>
+        <w:rFonts w:ascii="Courier New" w:hAnsi="Courier New" w:hint="default"/>
       </w:rPr>
     </w:lvl>
-    <w:lvl xmlns:w="http://schemas.openxmlformats.org/wordprocessingml/2006/main" w:ilvl="8">
+    <w:lvl w:ilvl="8" w:tplc="8CBC71F2">
       <w:start w:val="1"/>
       <w:numFmt w:val="bullet"/>
       <w:lvlText w:val=""/>
@@ -589,13 +1725,15 @@
         <w:ind w:left="6480" w:hanging="360"/>
       </w:pPr>
       <w:rPr>
-        <w:rFonts w:hint="default" w:ascii="Wingdings" w:hAnsi="Wingdings"/>
+        <w:rFonts w:ascii="Wingdings" w:hAnsi="Wingdings" w:hint="default"/>
       </w:rPr>
     </w:lvl>
   </w:abstractNum>
-  <w:abstractNum xmlns:w="http://schemas.openxmlformats.org/wordprocessingml/2006/main" w:abstractNumId="1">
-    <w:multiLevelType xmlns:w="http://schemas.openxmlformats.org/wordprocessingml/2006/main" w:val="hybridMultilevel"/>
-    <w:lvl xmlns:w="http://schemas.openxmlformats.org/wordprocessingml/2006/main" w:ilvl="0">
+  <w:abstractNum w:abstractNumId="9" w15:restartNumberingAfterBreak="0">
+    <w:nsid w:val="56774BBB"/>
+    <w:multiLevelType w:val="hybridMultilevel"/>
+    <w:tmpl w:val="225CA5EA"/>
+    <w:lvl w:ilvl="0" w:tplc="6E869F42">
       <w:start w:val="1"/>
       <w:numFmt w:val="bullet"/>
       <w:lvlText w:val=""/>
@@ -604,10 +1742,10 @@
         <w:ind w:left="720" w:hanging="360"/>
       </w:pPr>
       <w:rPr>
-        <w:rFonts w:hint="default" w:ascii="Symbol" w:hAnsi="Symbol"/>
+        <w:rFonts w:ascii="Symbol" w:hAnsi="Symbol" w:hint="default"/>
       </w:rPr>
     </w:lvl>
-    <w:lvl xmlns:w="http://schemas.openxmlformats.org/wordprocessingml/2006/main" w:ilvl="1">
+    <w:lvl w:ilvl="1" w:tplc="11426222">
       <w:start w:val="1"/>
       <w:numFmt w:val="bullet"/>
       <w:lvlText w:val="o"/>
@@ -616,10 +1754,10 @@
         <w:ind w:left="1440" w:hanging="360"/>
       </w:pPr>
       <w:rPr>
-        <w:rFonts w:hint="default" w:ascii="Courier New" w:hAnsi="Courier New"/>
+        <w:rFonts w:ascii="Courier New" w:hAnsi="Courier New" w:hint="default"/>
       </w:rPr>
     </w:lvl>
-    <w:lvl xmlns:w="http://schemas.openxmlformats.org/wordprocessingml/2006/main" w:ilvl="2">
+    <w:lvl w:ilvl="2" w:tplc="15106BE6">
       <w:start w:val="1"/>
       <w:numFmt w:val="bullet"/>
       <w:lvlText w:val=""/>
@@ -628,10 +1766,10 @@
         <w:ind w:left="2160" w:hanging="360"/>
       </w:pPr>
       <w:rPr>
-        <w:rFonts w:hint="default" w:ascii="Wingdings" w:hAnsi="Wingdings"/>
+        <w:rFonts w:ascii="Wingdings" w:hAnsi="Wingdings" w:hint="default"/>
       </w:rPr>
     </w:lvl>
-    <w:lvl xmlns:w="http://schemas.openxmlformats.org/wordprocessingml/2006/main" w:ilvl="3">
+    <w:lvl w:ilvl="3" w:tplc="F5F4132C">
       <w:start w:val="1"/>
       <w:numFmt w:val="bullet"/>
       <w:lvlText w:val=""/>
@@ -640,10 +1778,10 @@
         <w:ind w:left="2880" w:hanging="360"/>
       </w:pPr>
       <w:rPr>
-        <w:rFonts w:hint="default" w:ascii="Symbol" w:hAnsi="Symbol"/>
+        <w:rFonts w:ascii="Symbol" w:hAnsi="Symbol" w:hint="default"/>
       </w:rPr>
     </w:lvl>
-    <w:lvl xmlns:w="http://schemas.openxmlformats.org/wordprocessingml/2006/main" w:ilvl="4">
+    <w:lvl w:ilvl="4" w:tplc="FE0C9DCA">
       <w:start w:val="1"/>
       <w:numFmt w:val="bullet"/>
       <w:lvlText w:val="o"/>
@@ -652,10 +1790,10 @@
         <w:ind w:left="3600" w:hanging="360"/>
       </w:pPr>
       <w:rPr>
-        <w:rFonts w:hint="default" w:ascii="Courier New" w:hAnsi="Courier New"/>
+        <w:rFonts w:ascii="Courier New" w:hAnsi="Courier New" w:hint="default"/>
       </w:rPr>
     </w:lvl>
-    <w:lvl xmlns:w="http://schemas.openxmlformats.org/wordprocessingml/2006/main" w:ilvl="5">
+    <w:lvl w:ilvl="5" w:tplc="DAA22076">
       <w:start w:val="1"/>
       <w:numFmt w:val="bullet"/>
       <w:lvlText w:val=""/>
@@ -664,10 +1802,10 @@
         <w:ind w:left="4320" w:hanging="360"/>
       </w:pPr>
       <w:rPr>
-        <w:rFonts w:hint="default" w:ascii="Wingdings" w:hAnsi="Wingdings"/>
+        <w:rFonts w:ascii="Wingdings" w:hAnsi="Wingdings" w:hint="default"/>
       </w:rPr>
     </w:lvl>
-    <w:lvl xmlns:w="http://schemas.openxmlformats.org/wordprocessingml/2006/main" w:ilvl="6">
+    <w:lvl w:ilvl="6" w:tplc="AC04B4F6">
       <w:start w:val="1"/>
       <w:numFmt w:val="bullet"/>
       <w:lvlText w:val=""/>
@@ -676,10 +1814,10 @@
         <w:ind w:left="5040" w:hanging="360"/>
       </w:pPr>
       <w:rPr>
-        <w:rFonts w:hint="default" w:ascii="Symbol" w:hAnsi="Symbol"/>
+        <w:rFonts w:ascii="Symbol" w:hAnsi="Symbol" w:hint="default"/>
       </w:rPr>
     </w:lvl>
-    <w:lvl xmlns:w="http://schemas.openxmlformats.org/wordprocessingml/2006/main" w:ilvl="7">
+    <w:lvl w:ilvl="7" w:tplc="D4D472DE">
       <w:start w:val="1"/>
       <w:numFmt w:val="bullet"/>
       <w:lvlText w:val="o"/>
@@ -688,10 +1826,10 @@
         <w:ind w:left="5760" w:hanging="360"/>
       </w:pPr>
       <w:rPr>
-        <w:rFonts w:hint="default" w:ascii="Courier New" w:hAnsi="Courier New"/>
+        <w:rFonts w:ascii="Courier New" w:hAnsi="Courier New" w:hint="default"/>
       </w:rPr>
     </w:lvl>
-    <w:lvl xmlns:w="http://schemas.openxmlformats.org/wordprocessingml/2006/main" w:ilvl="8">
+    <w:lvl w:ilvl="8" w:tplc="13EECDB0">
       <w:start w:val="1"/>
       <w:numFmt w:val="bullet"/>
       <w:lvlText w:val=""/>
@@ -700,31 +1838,281 @@
         <w:ind w:left="6480" w:hanging="360"/>
       </w:pPr>
       <w:rPr>
-        <w:rFonts w:hint="default" w:ascii="Wingdings" w:hAnsi="Wingdings"/>
+        <w:rFonts w:ascii="Wingdings" w:hAnsi="Wingdings" w:hint="default"/>
       </w:rPr>
     </w:lvl>
   </w:abstractNum>
+  <w:abstractNum w:abstractNumId="10" w15:restartNumberingAfterBreak="0">
+    <w:nsid w:val="57483036"/>
+    <w:multiLevelType w:val="multilevel"/>
+    <w:tmpl w:val="86A8552C"/>
+    <w:lvl w:ilvl="0">
+      <w:start w:val="3"/>
+      <w:numFmt w:val="decimal"/>
+      <w:lvlText w:val="%1."/>
+      <w:lvlJc w:val="left"/>
+      <w:pPr>
+        <w:tabs>
+          <w:tab w:val="num" w:pos="720"/>
+        </w:tabs>
+        <w:ind w:left="720" w:hanging="360"/>
+      </w:pPr>
+    </w:lvl>
+    <w:lvl w:ilvl="1" w:tentative="1">
+      <w:start w:val="1"/>
+      <w:numFmt w:val="decimal"/>
+      <w:lvlText w:val="%2."/>
+      <w:lvlJc w:val="left"/>
+      <w:pPr>
+        <w:tabs>
+          <w:tab w:val="num" w:pos="1440"/>
+        </w:tabs>
+        <w:ind w:left="1440" w:hanging="360"/>
+      </w:pPr>
+    </w:lvl>
+    <w:lvl w:ilvl="2" w:tentative="1">
+      <w:start w:val="1"/>
+      <w:numFmt w:val="decimal"/>
+      <w:lvlText w:val="%3."/>
+      <w:lvlJc w:val="left"/>
+      <w:pPr>
+        <w:tabs>
+          <w:tab w:val="num" w:pos="2160"/>
+        </w:tabs>
+        <w:ind w:left="2160" w:hanging="360"/>
+      </w:pPr>
+    </w:lvl>
+    <w:lvl w:ilvl="3" w:tentative="1">
+      <w:start w:val="1"/>
+      <w:numFmt w:val="decimal"/>
+      <w:lvlText w:val="%4."/>
+      <w:lvlJc w:val="left"/>
+      <w:pPr>
+        <w:tabs>
+          <w:tab w:val="num" w:pos="2880"/>
+        </w:tabs>
+        <w:ind w:left="2880" w:hanging="360"/>
+      </w:pPr>
+    </w:lvl>
+    <w:lvl w:ilvl="4" w:tentative="1">
+      <w:start w:val="1"/>
+      <w:numFmt w:val="decimal"/>
+      <w:lvlText w:val="%5."/>
+      <w:lvlJc w:val="left"/>
+      <w:pPr>
+        <w:tabs>
+          <w:tab w:val="num" w:pos="3600"/>
+        </w:tabs>
+        <w:ind w:left="3600" w:hanging="360"/>
+      </w:pPr>
+    </w:lvl>
+    <w:lvl w:ilvl="5" w:tentative="1">
+      <w:start w:val="1"/>
+      <w:numFmt w:val="decimal"/>
+      <w:lvlText w:val="%6."/>
+      <w:lvlJc w:val="left"/>
+      <w:pPr>
+        <w:tabs>
+          <w:tab w:val="num" w:pos="4320"/>
+        </w:tabs>
+        <w:ind w:left="4320" w:hanging="360"/>
+      </w:pPr>
+    </w:lvl>
+    <w:lvl w:ilvl="6" w:tentative="1">
+      <w:start w:val="1"/>
+      <w:numFmt w:val="decimal"/>
+      <w:lvlText w:val="%7."/>
+      <w:lvlJc w:val="left"/>
+      <w:pPr>
+        <w:tabs>
+          <w:tab w:val="num" w:pos="5040"/>
+        </w:tabs>
+        <w:ind w:left="5040" w:hanging="360"/>
+      </w:pPr>
+    </w:lvl>
+    <w:lvl w:ilvl="7" w:tentative="1">
+      <w:start w:val="1"/>
+      <w:numFmt w:val="decimal"/>
+      <w:lvlText w:val="%8."/>
+      <w:lvlJc w:val="left"/>
+      <w:pPr>
+        <w:tabs>
+          <w:tab w:val="num" w:pos="5760"/>
+        </w:tabs>
+        <w:ind w:left="5760" w:hanging="360"/>
+      </w:pPr>
+    </w:lvl>
+    <w:lvl w:ilvl="8" w:tentative="1">
+      <w:start w:val="1"/>
+      <w:numFmt w:val="decimal"/>
+      <w:lvlText w:val="%9."/>
+      <w:lvlJc w:val="left"/>
+      <w:pPr>
+        <w:tabs>
+          <w:tab w:val="num" w:pos="6480"/>
+        </w:tabs>
+        <w:ind w:left="6480" w:hanging="360"/>
+      </w:pPr>
+    </w:lvl>
+  </w:abstractNum>
+  <w:abstractNum w:abstractNumId="11" w15:restartNumberingAfterBreak="0">
+    <w:nsid w:val="5CDE7EC5"/>
+    <w:multiLevelType w:val="multilevel"/>
+    <w:tmpl w:val="654CACDA"/>
+    <w:lvl w:ilvl="0">
+      <w:start w:val="5"/>
+      <w:numFmt w:val="decimal"/>
+      <w:lvlText w:val="%1."/>
+      <w:lvlJc w:val="left"/>
+      <w:pPr>
+        <w:tabs>
+          <w:tab w:val="num" w:pos="720"/>
+        </w:tabs>
+        <w:ind w:left="720" w:hanging="360"/>
+      </w:pPr>
+    </w:lvl>
+    <w:lvl w:ilvl="1" w:tentative="1">
+      <w:start w:val="1"/>
+      <w:numFmt w:val="decimal"/>
+      <w:lvlText w:val="%2."/>
+      <w:lvlJc w:val="left"/>
+      <w:pPr>
+        <w:tabs>
+          <w:tab w:val="num" w:pos="1440"/>
+        </w:tabs>
+        <w:ind w:left="1440" w:hanging="360"/>
+      </w:pPr>
+    </w:lvl>
+    <w:lvl w:ilvl="2" w:tentative="1">
+      <w:start w:val="1"/>
+      <w:numFmt w:val="decimal"/>
+      <w:lvlText w:val="%3."/>
+      <w:lvlJc w:val="left"/>
+      <w:pPr>
+        <w:tabs>
+          <w:tab w:val="num" w:pos="2160"/>
+        </w:tabs>
+        <w:ind w:left="2160" w:hanging="360"/>
+      </w:pPr>
+    </w:lvl>
+    <w:lvl w:ilvl="3" w:tentative="1">
+      <w:start w:val="1"/>
+      <w:numFmt w:val="decimal"/>
+      <w:lvlText w:val="%4."/>
+      <w:lvlJc w:val="left"/>
+      <w:pPr>
+        <w:tabs>
+          <w:tab w:val="num" w:pos="2880"/>
+        </w:tabs>
+        <w:ind w:left="2880" w:hanging="360"/>
+      </w:pPr>
+    </w:lvl>
+    <w:lvl w:ilvl="4" w:tentative="1">
+      <w:start w:val="1"/>
+      <w:numFmt w:val="decimal"/>
+      <w:lvlText w:val="%5."/>
+      <w:lvlJc w:val="left"/>
+      <w:pPr>
+        <w:tabs>
+          <w:tab w:val="num" w:pos="3600"/>
+        </w:tabs>
+        <w:ind w:left="3600" w:hanging="360"/>
+      </w:pPr>
+    </w:lvl>
+    <w:lvl w:ilvl="5" w:tentative="1">
+      <w:start w:val="1"/>
+      <w:numFmt w:val="decimal"/>
+      <w:lvlText w:val="%6."/>
+      <w:lvlJc w:val="left"/>
+      <w:pPr>
+        <w:tabs>
+          <w:tab w:val="num" w:pos="4320"/>
+        </w:tabs>
+        <w:ind w:left="4320" w:hanging="360"/>
+      </w:pPr>
+    </w:lvl>
+    <w:lvl w:ilvl="6" w:tentative="1">
+      <w:start w:val="1"/>
+      <w:numFmt w:val="decimal"/>
+      <w:lvlText w:val="%7."/>
+      <w:lvlJc w:val="left"/>
+      <w:pPr>
+        <w:tabs>
+          <w:tab w:val="num" w:pos="5040"/>
+        </w:tabs>
+        <w:ind w:left="5040" w:hanging="360"/>
+      </w:pPr>
+    </w:lvl>
+    <w:lvl w:ilvl="7" w:tentative="1">
+      <w:start w:val="1"/>
+      <w:numFmt w:val="decimal"/>
+      <w:lvlText w:val="%8."/>
+      <w:lvlJc w:val="left"/>
+      <w:pPr>
+        <w:tabs>
+          <w:tab w:val="num" w:pos="5760"/>
+        </w:tabs>
+        <w:ind w:left="5760" w:hanging="360"/>
+      </w:pPr>
+    </w:lvl>
+    <w:lvl w:ilvl="8" w:tentative="1">
+      <w:start w:val="1"/>
+      <w:numFmt w:val="decimal"/>
+      <w:lvlText w:val="%9."/>
+      <w:lvlJc w:val="left"/>
+      <w:pPr>
+        <w:tabs>
+          <w:tab w:val="num" w:pos="6480"/>
+        </w:tabs>
+        <w:ind w:left="6480" w:hanging="360"/>
+      </w:pPr>
+    </w:lvl>
+  </w:abstractNum>
+  <w:num w:numId="1">
+    <w:abstractNumId w:val="0"/>
+  </w:num>
+  <w:num w:numId="2">
+    <w:abstractNumId w:val="3"/>
+  </w:num>
+  <w:num w:numId="3">
+    <w:abstractNumId w:val="8"/>
+  </w:num>
   <w:num w:numId="4">
+    <w:abstractNumId w:val="9"/>
+  </w:num>
+  <w:num w:numId="5">
+    <w:abstractNumId w:val="1"/>
+  </w:num>
+  <w:num w:numId="6">
+    <w:abstractNumId w:val="2"/>
+  </w:num>
+  <w:num w:numId="7">
+    <w:abstractNumId w:val="10"/>
+  </w:num>
+  <w:num w:numId="8">
+    <w:abstractNumId w:val="5"/>
+  </w:num>
+  <w:num w:numId="9">
+    <w:abstractNumId w:val="11"/>
+  </w:num>
+  <w:num w:numId="10">
+    <w:abstractNumId w:val="7"/>
+  </w:num>
+  <w:num w:numId="11">
     <w:abstractNumId w:val="4"/>
   </w:num>
-  <w:num w:numId="3">
-    <w:abstractNumId w:val="3"/>
-  </w:num>
-  <w:num w:numId="2">
-    <w:abstractNumId w:val="2"/>
-  </w:num>
-  <w:num w:numId="1">
-    <w:abstractNumId w:val="1"/>
+  <w:num w:numId="12">
+    <w:abstractNumId w:val="6"/>
   </w:num>
 </w:numbering>
 </file>
 
 <file path=word/styles.xml><?xml version="1.0" encoding="utf-8"?>
-<w:styles xmlns:wp14="http://schemas.microsoft.com/office/word/2010/wordprocessingDrawing" xmlns:mc="http://schemas.openxmlformats.org/markup-compatibility/2006" xmlns:r="http://schemas.openxmlformats.org/officeDocument/2006/relationships" xmlns:w="http://schemas.openxmlformats.org/wordprocessingml/2006/main" xmlns:w14="http://schemas.microsoft.com/office/word/2010/wordml" xmlns:w15="http://schemas.microsoft.com/office/word/2012/wordml" mc:Ignorable="w14 w15 wp14">
+<w:styles xmlns:mc="http://schemas.openxmlformats.org/markup-compatibility/2006" xmlns:r="http://schemas.openxmlformats.org/officeDocument/2006/relationships" xmlns:w="http://schemas.openxmlformats.org/wordprocessingml/2006/main" xmlns:w14="http://schemas.microsoft.com/office/word/2010/wordml" xmlns:w15="http://schemas.microsoft.com/office/word/2012/wordml" xmlns:w16cex="http://schemas.microsoft.com/office/word/2018/wordml/cex" xmlns:w16cid="http://schemas.microsoft.com/office/word/2016/wordml/cid" xmlns:w16="http://schemas.microsoft.com/office/word/2018/wordml" xmlns:w16se="http://schemas.microsoft.com/office/word/2015/wordml/symex" mc:Ignorable="w14 w15 w16se w16cid w16 w16cex">
   <w:docDefaults>
     <w:rPrDefault>
       <w:rPr>
-        <w:rFonts w:asciiTheme="minorHAnsi" w:hAnsiTheme="minorHAnsi" w:eastAsiaTheme="minorHAnsi" w:cstheme="minorBidi"/>
+        <w:rFonts w:asciiTheme="minorHAnsi" w:eastAsiaTheme="minorHAnsi" w:hAnsiTheme="minorHAnsi" w:cstheme="minorBidi"/>
         <w:sz w:val="22"/>
         <w:szCs w:val="22"/>
         <w:lang w:val="en-US" w:eastAsia="en-US" w:bidi="ar-SA"/>
@@ -736,17 +2124,17 @@
       </w:pPr>
     </w:pPrDefault>
   </w:docDefaults>
-  <w:latentStyles w:defLockedState="0" w:defUIPriority="99" w:defSemiHidden="0" w:defUnhideWhenUsed="0" w:defQFormat="0" w:count="371">
+  <w:latentStyles w:defLockedState="0" w:defUIPriority="99" w:defSemiHidden="0" w:defUnhideWhenUsed="0" w:defQFormat="0" w:count="376">
     <w:lsdException w:name="Normal" w:uiPriority="0" w:qFormat="1"/>
     <w:lsdException w:name="heading 1" w:uiPriority="9" w:qFormat="1"/>
-    <w:lsdException w:name="heading 2" w:uiPriority="9" w:semiHidden="1" w:unhideWhenUsed="1" w:qFormat="1"/>
-    <w:lsdException w:name="heading 3" w:uiPriority="9" w:semiHidden="1" w:unhideWhenUsed="1" w:qFormat="1"/>
-    <w:lsdException w:name="heading 4" w:uiPriority="9" w:semiHidden="1" w:unhideWhenUsed="1" w:qFormat="1"/>
-    <w:lsdException w:name="heading 5" w:uiPriority="9" w:semiHidden="1" w:unhideWhenUsed="1" w:qFormat="1"/>
-    <w:lsdException w:name="heading 6" w:uiPriority="9" w:semiHidden="1" w:unhideWhenUsed="1" w:qFormat="1"/>
-    <w:lsdException w:name="heading 7" w:uiPriority="9" w:semiHidden="1" w:unhideWhenUsed="1" w:qFormat="1"/>
-    <w:lsdException w:name="heading 8" w:uiPriority="9" w:semiHidden="1" w:unhideWhenUsed="1" w:qFormat="1"/>
-    <w:lsdException w:name="heading 9" w:uiPriority="9" w:semiHidden="1" w:unhideWhenUsed="1" w:qFormat="1"/>
+    <w:lsdException w:name="heading 2" w:semiHidden="1" w:uiPriority="9" w:unhideWhenUsed="1" w:qFormat="1"/>
+    <w:lsdException w:name="heading 3" w:semiHidden="1" w:uiPriority="9" w:unhideWhenUsed="1" w:qFormat="1"/>
+    <w:lsdException w:name="heading 4" w:semiHidden="1" w:uiPriority="9" w:unhideWhenUsed="1" w:qFormat="1"/>
+    <w:lsdException w:name="heading 5" w:semiHidden="1" w:uiPriority="9" w:unhideWhenUsed="1" w:qFormat="1"/>
+    <w:lsdException w:name="heading 6" w:semiHidden="1" w:uiPriority="9" w:unhideWhenUsed="1" w:qFormat="1"/>
+    <w:lsdException w:name="heading 7" w:semiHidden="1" w:uiPriority="9" w:unhideWhenUsed="1" w:qFormat="1"/>
+    <w:lsdException w:name="heading 8" w:semiHidden="1" w:uiPriority="9" w:unhideWhenUsed="1" w:qFormat="1"/>
+    <w:lsdException w:name="heading 9" w:semiHidden="1" w:uiPriority="9" w:unhideWhenUsed="1" w:qFormat="1"/>
     <w:lsdException w:name="index 1" w:semiHidden="1" w:unhideWhenUsed="1"/>
     <w:lsdException w:name="index 2" w:semiHidden="1" w:unhideWhenUsed="1"/>
     <w:lsdException w:name="index 3" w:semiHidden="1" w:unhideWhenUsed="1"/>
@@ -756,22 +2144,22 @@
     <w:lsdException w:name="index 7" w:semiHidden="1" w:unhideWhenUsed="1"/>
     <w:lsdException w:name="index 8" w:semiHidden="1" w:unhideWhenUsed="1"/>
     <w:lsdException w:name="index 9" w:semiHidden="1" w:unhideWhenUsed="1"/>
-    <w:lsdException w:name="toc 1" w:uiPriority="39" w:semiHidden="1" w:unhideWhenUsed="1"/>
-    <w:lsdException w:name="toc 2" w:uiPriority="39" w:semiHidden="1" w:unhideWhenUsed="1"/>
-    <w:lsdException w:name="toc 3" w:uiPriority="39" w:semiHidden="1" w:unhideWhenUsed="1"/>
-    <w:lsdException w:name="toc 4" w:uiPriority="39" w:semiHidden="1" w:unhideWhenUsed="1"/>
-    <w:lsdException w:name="toc 5" w:uiPriority="39" w:semiHidden="1" w:unhideWhenUsed="1"/>
-    <w:lsdException w:name="toc 6" w:uiPriority="39" w:semiHidden="1" w:unhideWhenUsed="1"/>
-    <w:lsdException w:name="toc 7" w:uiPriority="39" w:semiHidden="1" w:unhideWhenUsed="1"/>
-    <w:lsdException w:name="toc 8" w:uiPriority="39" w:semiHidden="1" w:unhideWhenUsed="1"/>
-    <w:lsdException w:name="toc 9" w:uiPriority="39" w:semiHidden="1" w:unhideWhenUsed="1"/>
+    <w:lsdException w:name="toc 1" w:semiHidden="1" w:uiPriority="39" w:unhideWhenUsed="1"/>
+    <w:lsdException w:name="toc 2" w:semiHidden="1" w:uiPriority="39" w:unhideWhenUsed="1"/>
+    <w:lsdException w:name="toc 3" w:semiHidden="1" w:uiPriority="39" w:unhideWhenUsed="1"/>
+    <w:lsdException w:name="toc 4" w:semiHidden="1" w:uiPriority="39" w:unhideWhenUsed="1"/>
+    <w:lsdException w:name="toc 5" w:semiHidden="1" w:uiPriority="39" w:unhideWhenUsed="1"/>
+    <w:lsdException w:name="toc 6" w:semiHidden="1" w:uiPriority="39" w:unhideWhenUsed="1"/>
+    <w:lsdException w:name="toc 7" w:semiHidden="1" w:uiPriority="39" w:unhideWhenUsed="1"/>
+    <w:lsdException w:name="toc 8" w:semiHidden="1" w:uiPriority="39" w:unhideWhenUsed="1"/>
+    <w:lsdException w:name="toc 9" w:semiHidden="1" w:uiPriority="39" w:unhideWhenUsed="1"/>
     <w:lsdException w:name="Normal Indent" w:semiHidden="1" w:unhideWhenUsed="1"/>
     <w:lsdException w:name="footnote text" w:semiHidden="1" w:unhideWhenUsed="1"/>
     <w:lsdException w:name="annotation text" w:semiHidden="1" w:unhideWhenUsed="1"/>
     <w:lsdException w:name="header" w:semiHidden="1" w:unhideWhenUsed="1"/>
     <w:lsdException w:name="footer" w:semiHidden="1" w:unhideWhenUsed="1"/>
     <w:lsdException w:name="index heading" w:semiHidden="1" w:unhideWhenUsed="1"/>
-    <w:lsdException w:name="caption" w:uiPriority="35" w:semiHidden="1" w:unhideWhenUsed="1" w:qFormat="1"/>
+    <w:lsdException w:name="caption" w:semiHidden="1" w:uiPriority="35" w:unhideWhenUsed="1" w:qFormat="1"/>
     <w:lsdException w:name="table of figures" w:semiHidden="1" w:unhideWhenUsed="1"/>
     <w:lsdException w:name="envelope address" w:semiHidden="1" w:unhideWhenUsed="1"/>
     <w:lsdException w:name="envelope return" w:semiHidden="1" w:unhideWhenUsed="1"/>
@@ -802,7 +2190,7 @@
     <w:lsdException w:name="Title" w:uiPriority="10" w:qFormat="1"/>
     <w:lsdException w:name="Closing" w:semiHidden="1" w:unhideWhenUsed="1"/>
     <w:lsdException w:name="Signature" w:semiHidden="1" w:unhideWhenUsed="1"/>
-    <w:lsdException w:name="Default Paragraph Font" w:uiPriority="1" w:semiHidden="1" w:unhideWhenUsed="1"/>
+    <w:lsdException w:name="Default Paragraph Font" w:semiHidden="1" w:uiPriority="1" w:unhideWhenUsed="1"/>
     <w:lsdException w:name="Body Text" w:semiHidden="1" w:unhideWhenUsed="1"/>
     <w:lsdException w:name="Body Text Indent" w:semiHidden="1" w:unhideWhenUsed="1"/>
     <w:lsdException w:name="List Continue" w:semiHidden="1" w:unhideWhenUsed="1"/>
@@ -842,7 +2230,6 @@
     <w:lsdException w:name="HTML Sample" w:semiHidden="1" w:unhideWhenUsed="1"/>
     <w:lsdException w:name="HTML Typewriter" w:semiHidden="1" w:unhideWhenUsed="1"/>
     <w:lsdException w:name="HTML Variable" w:semiHidden="1" w:unhideWhenUsed="1"/>
-    <w:lsdException w:name="Normal Table" w:semiHidden="1" w:unhideWhenUsed="1"/>
     <w:lsdException w:name="annotation subject" w:semiHidden="1" w:unhideWhenUsed="1"/>
     <w:lsdException w:name="No List" w:semiHidden="1" w:unhideWhenUsed="1"/>
     <w:lsdException w:name="Outline List 1" w:semiHidden="1" w:unhideWhenUsed="1"/>
@@ -885,11 +2272,8 @@
     <w:lsdException w:name="Table Contemporary" w:semiHidden="1" w:unhideWhenUsed="1"/>
     <w:lsdException w:name="Table Elegant" w:semiHidden="1" w:unhideWhenUsed="1"/>
     <w:lsdException w:name="Table Professional" w:semiHidden="1" w:unhideWhenUsed="1"/>
-    <w:lsdException w:name="Table Subtle 1" w:semiHidden="1" w:unhideWhenUsed="1"/>
     <w:lsdException w:name="Table Subtle 2" w:semiHidden="1" w:unhideWhenUsed="1"/>
     <w:lsdException w:name="Table Web 1" w:semiHidden="1" w:unhideWhenUsed="1"/>
-    <w:lsdException w:name="Table Web 2" w:semiHidden="1" w:unhideWhenUsed="1"/>
-    <w:lsdException w:name="Table Web 3" w:semiHidden="1" w:unhideWhenUsed="1"/>
     <w:lsdException w:name="Balloon Text" w:semiHidden="1" w:unhideWhenUsed="1"/>
     <w:lsdException w:name="Table Grid" w:uiPriority="39"/>
     <w:lsdException w:name="Table Theme" w:semiHidden="1" w:unhideWhenUsed="1"/>
@@ -1002,8 +2386,8 @@
     <w:lsdException w:name="Subtle Reference" w:uiPriority="31" w:qFormat="1"/>
     <w:lsdException w:name="Intense Reference" w:uiPriority="32" w:qFormat="1"/>
     <w:lsdException w:name="Book Title" w:uiPriority="33" w:qFormat="1"/>
-    <w:lsdException w:name="Bibliography" w:uiPriority="37" w:semiHidden="1" w:unhideWhenUsed="1"/>
-    <w:lsdException w:name="TOC Heading" w:uiPriority="39" w:semiHidden="1" w:unhideWhenUsed="1" w:qFormat="1"/>
+    <w:lsdException w:name="Bibliography" w:semiHidden="1" w:uiPriority="37" w:unhideWhenUsed="1"/>
+    <w:lsdException w:name="TOC Heading" w:semiHidden="1" w:uiPriority="39" w:unhideWhenUsed="1" w:qFormat="1"/>
     <w:lsdException w:name="Plain Table 1" w:uiPriority="41"/>
     <w:lsdException w:name="Plain Table 2" w:uiPriority="42"/>
     <w:lsdException w:name="Plain Table 3" w:uiPriority="43"/>
@@ -1108,18 +2492,23 @@
     <w:lsdException w:name="List Table 5 Dark Accent 6" w:uiPriority="50"/>
     <w:lsdException w:name="List Table 6 Colorful Accent 6" w:uiPriority="51"/>
     <w:lsdException w:name="List Table 7 Colorful Accent 6" w:uiPriority="52"/>
+    <w:lsdException w:name="Mention" w:semiHidden="1" w:unhideWhenUsed="1"/>
+    <w:lsdException w:name="Smart Hyperlink" w:semiHidden="1" w:unhideWhenUsed="1"/>
+    <w:lsdException w:name="Hashtag" w:semiHidden="1" w:unhideWhenUsed="1"/>
+    <w:lsdException w:name="Unresolved Mention" w:semiHidden="1" w:unhideWhenUsed="1"/>
+    <w:lsdException w:name="Smart Link" w:semiHidden="1" w:unhideWhenUsed="1"/>
   </w:latentStyles>
-  <w:style w:type="paragraph" w:styleId="Normal" w:default="1">
+  <w:style w:type="paragraph" w:default="1" w:styleId="Normal">
     <w:name w:val="Normal"/>
     <w:qFormat/>
   </w:style>
-  <w:style w:type="character" w:styleId="DefaultParagraphFont" w:default="1">
+  <w:style w:type="character" w:default="1" w:styleId="DefaultParagraphFont">
     <w:name w:val="Default Paragraph Font"/>
     <w:uiPriority w:val="1"/>
     <w:semiHidden/>
     <w:unhideWhenUsed/>
   </w:style>
-  <w:style w:type="table" w:styleId="TableNormal" w:default="1">
+  <w:style w:type="table" w:default="1" w:styleId="TableNormal">
     <w:name w:val="Normal Table"/>
     <w:uiPriority w:val="99"/>
     <w:semiHidden/>
@@ -1134,21 +2523,49 @@
       </w:tblCellMar>
     </w:tblPr>
   </w:style>
-  <w:style w:type="numbering" w:styleId="NoList" w:default="1">
+  <w:style w:type="numbering" w:default="1" w:styleId="NoList">
     <w:name w:val="No List"/>
     <w:uiPriority w:val="99"/>
     <w:semiHidden/>
     <w:unhideWhenUsed/>
   </w:style>
-  <w:style xmlns:w14="http://schemas.microsoft.com/office/word/2010/wordml" xmlns:mc="http://schemas.openxmlformats.org/markup-compatibility/2006" xmlns:w="http://schemas.openxmlformats.org/wordprocessingml/2006/main" w:type="paragraph" w:styleId="ListParagraph" mc:Ignorable="w14">
-    <w:name xmlns:w="http://schemas.openxmlformats.org/wordprocessingml/2006/main" w:val="List Paragraph"/>
-    <w:basedOn xmlns:w="http://schemas.openxmlformats.org/wordprocessingml/2006/main" w:val="Normal"/>
-    <w:uiPriority xmlns:w="http://schemas.openxmlformats.org/wordprocessingml/2006/main" w:val="34"/>
-    <w:qFormat xmlns:w="http://schemas.openxmlformats.org/wordprocessingml/2006/main"/>
-    <w:pPr xmlns:w="http://schemas.openxmlformats.org/wordprocessingml/2006/main">
-      <w:ind xmlns:w="http://schemas.openxmlformats.org/wordprocessingml/2006/main" w:left="720"/>
-      <w:contextualSpacing xmlns:w="http://schemas.openxmlformats.org/wordprocessingml/2006/main"/>
+  <w:style w:type="paragraph" w:styleId="ListParagraph">
+    <w:name w:val="List Paragraph"/>
+    <w:basedOn w:val="Normal"/>
+    <w:uiPriority w:val="34"/>
+    <w:qFormat/>
+    <w:pPr>
+      <w:ind w:left="720"/>
+      <w:contextualSpacing/>
     </w:pPr>
+  </w:style>
+  <w:style w:type="paragraph" w:customStyle="1" w:styleId="paragraph">
+    <w:name w:val="paragraph"/>
+    <w:basedOn w:val="Normal"/>
+    <w:rsid w:val="00234151"/>
+    <w:pPr>
+      <w:spacing w:before="100" w:beforeAutospacing="1" w:after="100" w:afterAutospacing="1" w:line="240" w:lineRule="auto"/>
+    </w:pPr>
+    <w:rPr>
+      <w:rFonts w:ascii="Times New Roman" w:eastAsia="Times New Roman" w:hAnsi="Times New Roman" w:cs="Times New Roman"/>
+      <w:sz w:val="24"/>
+      <w:szCs w:val="24"/>
+    </w:rPr>
+  </w:style>
+  <w:style w:type="character" w:customStyle="1" w:styleId="normaltextrun">
+    <w:name w:val="normaltextrun"/>
+    <w:basedOn w:val="DefaultParagraphFont"/>
+    <w:rsid w:val="00234151"/>
+  </w:style>
+  <w:style w:type="character" w:customStyle="1" w:styleId="eop">
+    <w:name w:val="eop"/>
+    <w:basedOn w:val="DefaultParagraphFont"/>
+    <w:rsid w:val="00234151"/>
+  </w:style>
+  <w:style w:type="character" w:customStyle="1" w:styleId="spellingerror">
+    <w:name w:val="spellingerror"/>
+    <w:basedOn w:val="DefaultParagraphFont"/>
+    <w:rsid w:val="00234151"/>
   </w:style>
 </w:styles>
 </file>
@@ -1415,6 +2832,21 @@
 </file>
 
 <file path=customXml/item1.xml><?xml version="1.0" encoding="utf-8"?>
+<p:properties xmlns:p="http://schemas.microsoft.com/office/2006/metadata/properties" xmlns:xsi="http://www.w3.org/2001/XMLSchema-instance" xmlns:pc="http://schemas.microsoft.com/office/infopath/2007/PartnerControls">
+  <documentManagement/>
+</p:properties>
+</file>
+
+<file path=customXml/item2.xml><?xml version="1.0" encoding="utf-8"?>
+<?mso-contentType ?>
+<FormTemplates xmlns="http://schemas.microsoft.com/sharepoint/v3/contenttype/forms">
+  <Display>DocumentLibraryForm</Display>
+  <Edit>DocumentLibraryForm</Edit>
+  <New>DocumentLibraryForm</New>
+</FormTemplates>
+</file>
+
+<file path=customXml/item3.xml><?xml version="1.0" encoding="utf-8"?>
 <ct:contentTypeSchema xmlns:ct="http://schemas.microsoft.com/office/2006/metadata/contentType" xmlns:ma="http://schemas.microsoft.com/office/2006/metadata/properties/metaAttributes" ct:_="" ma:_="" ma:contentTypeName="Document" ma:contentTypeID="0x01010008B8F660E2FD5A4F9C25F557691C2E7B" ma:contentTypeVersion="4" ma:contentTypeDescription="Create a new document." ma:contentTypeScope="" ma:versionID="291a90324d5b7e405cdee1cca19d0e54">
   <xsd:schema xmlns:xsd="http://www.w3.org/2001/XMLSchema" xmlns:xs="http://www.w3.org/2001/XMLSchema" xmlns:p="http://schemas.microsoft.com/office/2006/metadata/properties" xmlns:ns2="0fe6e073-fbcf-4c9f-9467-c4294a786ad2" targetNamespace="http://schemas.microsoft.com/office/2006/metadata/properties" ma:root="true" ma:fieldsID="1a3d94df2e09d7482e07420c2cba8fd2" ns2:_="">
     <xsd:import namespace="0fe6e073-fbcf-4c9f-9467-c4294a786ad2"/>
@@ -1560,29 +2992,37 @@
 </ct:contentTypeSchema>
 </file>
 
-<file path=customXml/item2.xml><?xml version="1.0" encoding="utf-8"?>
-<?mso-contentType ?>
-<FormTemplates xmlns="http://schemas.microsoft.com/sharepoint/v3/contenttype/forms">
-  <Display>DocumentLibraryForm</Display>
-  <Edit>DocumentLibraryForm</Edit>
-  <New>DocumentLibraryForm</New>
-</FormTemplates>
-</file>
-
-<file path=customXml/item3.xml><?xml version="1.0" encoding="utf-8"?>
-<p:properties xmlns:p="http://schemas.microsoft.com/office/2006/metadata/properties" xmlns:xsi="http://www.w3.org/2001/XMLSchema-instance" xmlns:pc="http://schemas.microsoft.com/office/infopath/2007/PartnerControls">
-  <documentManagement/>
-</p:properties>
-</file>
-
 <file path=customXml/itemProps1.xml><?xml version="1.0" encoding="utf-8"?>
-<ds:datastoreItem xmlns:ds="http://schemas.openxmlformats.org/officeDocument/2006/customXml" ds:itemID="{EE7A5338-D769-4FB1-BB94-C11A9AEF6FF7}"/>
+<ds:datastoreItem xmlns:ds="http://schemas.openxmlformats.org/officeDocument/2006/customXml" ds:itemID="{0AE0CE38-9885-4B38-91AC-611134ABB0AC}">
+  <ds:schemaRefs>
+    <ds:schemaRef ds:uri="http://schemas.microsoft.com/office/2006/metadata/properties"/>
+    <ds:schemaRef ds:uri="http://schemas.microsoft.com/office/infopath/2007/PartnerControls"/>
+  </ds:schemaRefs>
+</ds:datastoreItem>
 </file>
 
 <file path=customXml/itemProps2.xml><?xml version="1.0" encoding="utf-8"?>
-<ds:datastoreItem xmlns:ds="http://schemas.openxmlformats.org/officeDocument/2006/customXml" ds:itemID="{A5C4CF3A-0EEC-4FBA-80EE-8D75B30EEE37}"/>
+<ds:datastoreItem xmlns:ds="http://schemas.openxmlformats.org/officeDocument/2006/customXml" ds:itemID="{A5C4CF3A-0EEC-4FBA-80EE-8D75B30EEE37}">
+  <ds:schemaRefs>
+    <ds:schemaRef ds:uri="http://schemas.microsoft.com/sharepoint/v3/contenttype/forms"/>
+  </ds:schemaRefs>
+</ds:datastoreItem>
 </file>
 
 <file path=customXml/itemProps3.xml><?xml version="1.0" encoding="utf-8"?>
-<ds:datastoreItem xmlns:ds="http://schemas.openxmlformats.org/officeDocument/2006/customXml" ds:itemID="{0AE0CE38-9885-4B38-91AC-611134ABB0AC}"/>
+<ds:datastoreItem xmlns:ds="http://schemas.openxmlformats.org/officeDocument/2006/customXml" ds:itemID="{EE7A5338-D769-4FB1-BB94-C11A9AEF6FF7}">
+  <ds:schemaRefs>
+    <ds:schemaRef ds:uri="http://schemas.microsoft.com/office/2006/metadata/contentType"/>
+    <ds:schemaRef ds:uri="http://schemas.microsoft.com/office/2006/metadata/properties/metaAttributes"/>
+    <ds:schemaRef ds:uri="http://www.w3.org/2001/XMLSchema"/>
+    <ds:schemaRef ds:uri="http://schemas.microsoft.com/office/2006/metadata/properties"/>
+    <ds:schemaRef ds:uri="0fe6e073-fbcf-4c9f-9467-c4294a786ad2"/>
+    <ds:schemaRef ds:uri="http://schemas.microsoft.com/office/2006/documentManagement/types"/>
+    <ds:schemaRef ds:uri="http://schemas.microsoft.com/office/infopath/2007/PartnerControls"/>
+    <ds:schemaRef ds:uri="http://schemas.openxmlformats.org/package/2006/metadata/core-properties"/>
+    <ds:schemaRef ds:uri="http://purl.org/dc/elements/1.1/"/>
+    <ds:schemaRef ds:uri="http://purl.org/dc/terms/"/>
+    <ds:schemaRef ds:uri="http://schemas.microsoft.com/internal/obd"/>
+  </ds:schemaRefs>
+</ds:datastoreItem>
 </file>
</xml_diff>

<commit_message>
Updata checklist and timer requirment
</commit_message>
<xml_diff>
--- a/Documentation/Stopwatch_Requirements.docx
+++ b/Documentation/Stopwatch_Requirements.docx
@@ -25,7 +25,15 @@
         </w:rPr>
       </w:pPr>
       <w:r>
-        <w:t>Create a stop-watch module in Verilog that runs on the Nexys A7 development board</w:t>
+        <w:t xml:space="preserve">Create a stop-watch module in Verilog that runs on the </w:t>
+      </w:r>
+      <w:proofErr w:type="spellStart"/>
+      <w:r>
+        <w:t>Nexys</w:t>
+      </w:r>
+      <w:proofErr w:type="spellEnd"/>
+      <w:r>
+        <w:t xml:space="preserve"> A7 development board</w:t>
       </w:r>
       <w:r>
         <w:t>.</w:t>
@@ -79,11 +87,21 @@
       <w:r>
         <w:t xml:space="preserve"> </w:t>
       </w:r>
+      <w:proofErr w:type="spellStart"/>
+      <w:proofErr w:type="gramStart"/>
       <w:r>
         <w:t>M</w:t>
       </w:r>
       <w:r>
-        <w:t xml:space="preserve">M:ss:mm (M: minute, s: second, m: milli-second) </w:t>
+        <w:t>M:ss</w:t>
+      </w:r>
+      <w:proofErr w:type="gramEnd"/>
+      <w:r>
+        <w:t>:mm</w:t>
+      </w:r>
+      <w:proofErr w:type="spellEnd"/>
+      <w:r>
+        <w:t xml:space="preserve"> (M: minute, s: second, m: milli-second) </w:t>
       </w:r>
       <w:r>
         <w:t>, with one button to reset and one button to stop/start count.</w:t>
@@ -291,7 +309,15 @@
           <w:sz w:val="20"/>
           <w:szCs w:val="20"/>
         </w:rPr>
-        <w:t>Timer_INT_002: Module shall output “o_bas</w:t>
+        <w:t>Timer_INT_002: Module shall output “</w:t>
+      </w:r>
+      <w:proofErr w:type="spellStart"/>
+      <w:r>
+        <w:rPr>
+          <w:sz w:val="20"/>
+          <w:szCs w:val="20"/>
+        </w:rPr>
+        <w:t>o_bas</w:t>
       </w:r>
       <w:r>
         <w:rPr>
@@ -305,7 +331,15 @@
           <w:sz w:val="20"/>
           <w:szCs w:val="20"/>
         </w:rPr>
-        <w:t xml:space="preserve">tick” to logic low </w:t>
+        <w:t>tick</w:t>
+      </w:r>
+      <w:proofErr w:type="spellEnd"/>
+      <w:r>
+        <w:rPr>
+          <w:sz w:val="20"/>
+          <w:szCs w:val="20"/>
+        </w:rPr>
+        <w:t xml:space="preserve">” to logic low </w:t>
       </w:r>
       <w:r>
         <w:rPr>
@@ -358,14 +392,49 @@
           <w:sz w:val="20"/>
           <w:szCs w:val="20"/>
         </w:rPr>
-        <w:t xml:space="preserve">Timer_INT_003: Module shall set </w:t>
-      </w:r>
-      <w:r>
-        <w:rPr>
-          <w:sz w:val="20"/>
-          <w:szCs w:val="20"/>
-        </w:rPr>
-        <w:t>maximum counting value of counter to 500000.</w:t>
+        <w:t xml:space="preserve">Timer_INT_003: Module shall </w:t>
+      </w:r>
+      <w:r>
+        <w:rPr>
+          <w:sz w:val="20"/>
+          <w:szCs w:val="20"/>
+        </w:rPr>
+        <w:t>have a constant value</w:t>
+      </w:r>
+      <w:r>
+        <w:rPr>
+          <w:sz w:val="20"/>
+          <w:szCs w:val="20"/>
+        </w:rPr>
+        <w:t xml:space="preserve"> </w:t>
+      </w:r>
+      <w:r>
+        <w:rPr>
+          <w:sz w:val="20"/>
+          <w:szCs w:val="20"/>
+        </w:rPr>
+        <w:t>“MAX_COUNT”</w:t>
+      </w:r>
+      <w:r>
+        <w:rPr>
+          <w:sz w:val="20"/>
+          <w:szCs w:val="20"/>
+        </w:rPr>
+        <w:t xml:space="preserve"> </w:t>
+      </w:r>
+      <w:r>
+        <w:rPr>
+          <w:sz w:val="20"/>
+          <w:szCs w:val="20"/>
+        </w:rPr>
+        <w:t xml:space="preserve">that is set </w:t>
+      </w:r>
+      <w:r>
+        <w:rPr>
+          <w:sz w:val="20"/>
+          <w:szCs w:val="20"/>
+        </w:rPr>
+        <w:t>to 500000.</w:t>
       </w:r>
     </w:p>
     <w:p>
@@ -488,7 +557,23 @@
           <w:sz w:val="20"/>
           <w:szCs w:val="20"/>
         </w:rPr>
-        <w:t xml:space="preserve"> 100MHz “i_sclk” clock input.</w:t>
+        <w:t xml:space="preserve"> 100MHz “</w:t>
+      </w:r>
+      <w:proofErr w:type="spellStart"/>
+      <w:r>
+        <w:rPr>
+          <w:sz w:val="20"/>
+          <w:szCs w:val="20"/>
+        </w:rPr>
+        <w:t>i_sclk</w:t>
+      </w:r>
+      <w:proofErr w:type="spellEnd"/>
+      <w:r>
+        <w:rPr>
+          <w:sz w:val="20"/>
+          <w:szCs w:val="20"/>
+        </w:rPr>
+        <w:t>” clock input.</w:t>
       </w:r>
     </w:p>
     <w:p>
@@ -541,7 +626,39 @@
           <w:sz w:val="20"/>
           <w:szCs w:val="20"/>
         </w:rPr>
-        <w:t>Module shall be enabled when “i_timerenb” and “i_reset_n” are set to logic high</w:t>
+        <w:t>Module shall be enabled when “</w:t>
+      </w:r>
+      <w:proofErr w:type="spellStart"/>
+      <w:r>
+        <w:rPr>
+          <w:sz w:val="20"/>
+          <w:szCs w:val="20"/>
+        </w:rPr>
+        <w:t>i_timerenb</w:t>
+      </w:r>
+      <w:proofErr w:type="spellEnd"/>
+      <w:r>
+        <w:rPr>
+          <w:sz w:val="20"/>
+          <w:szCs w:val="20"/>
+        </w:rPr>
+        <w:t>” and “</w:t>
+      </w:r>
+      <w:proofErr w:type="spellStart"/>
+      <w:r>
+        <w:rPr>
+          <w:sz w:val="20"/>
+          <w:szCs w:val="20"/>
+        </w:rPr>
+        <w:t>i_reset_n</w:t>
+      </w:r>
+      <w:proofErr w:type="spellEnd"/>
+      <w:r>
+        <w:rPr>
+          <w:sz w:val="20"/>
+          <w:szCs w:val="20"/>
+        </w:rPr>
+        <w:t>” are set to logic high</w:t>
       </w:r>
     </w:p>
     <w:p>
@@ -603,15 +720,69 @@
           <w:sz w:val="20"/>
           <w:szCs w:val="20"/>
         </w:rPr>
-        <w:t xml:space="preserve"> Module shall increment internal counter by 1 at rising edge of clock signal until counter reaches maximum counting value 500000. </w:t>
-      </w:r>
-      <w:r>
-        <w:rPr>
+        <w:t xml:space="preserve"> Module shall increment internal counter by 1 at rising edge of clock signal until </w:t>
+      </w:r>
+      <w:r>
+        <w:rPr>
+          <w:sz w:val="20"/>
+          <w:szCs w:val="20"/>
+        </w:rPr>
+        <w:t>counter equals to “MAX_COUNT”.</w:t>
+      </w:r>
+    </w:p>
+    <w:p>
+      <w:pPr>
+        <w:ind w:firstLineChars="50" w:firstLine="100"/>
+        <w:rPr>
+          <w:sz w:val="20"/>
+          <w:szCs w:val="20"/>
+        </w:rPr>
+      </w:pPr>
+      <w:r>
+        <w:rPr>
+          <w:rFonts w:hint="eastAsia"/>
           <w:sz w:val="20"/>
           <w:szCs w:val="20"/>
         </w:rPr>
         <w:t xml:space="preserve"> </w:t>
       </w:r>
+      <w:r>
+        <w:rPr>
+          <w:sz w:val="20"/>
+          <w:szCs w:val="20"/>
+        </w:rPr>
+        <w:t xml:space="preserve">  Timer_ENB_00</w:t>
+      </w:r>
+      <w:r>
+        <w:rPr>
+          <w:rFonts w:hint="eastAsia"/>
+          <w:sz w:val="20"/>
+          <w:szCs w:val="20"/>
+          <w:lang w:eastAsia="zh-CN"/>
+        </w:rPr>
+        <w:t>4</w:t>
+      </w:r>
+      <w:r>
+        <w:rPr>
+          <w:sz w:val="20"/>
+          <w:szCs w:val="20"/>
+        </w:rPr>
+        <w:t>: Module shall reset the value of internal counter to 1 when counter</w:t>
+      </w:r>
+      <w:r>
+        <w:rPr>
+          <w:sz w:val="20"/>
+          <w:szCs w:val="20"/>
+        </w:rPr>
+        <w:t xml:space="preserve"> </w:t>
+      </w:r>
+      <w:r>
+        <w:rPr>
+          <w:sz w:val="20"/>
+          <w:szCs w:val="20"/>
+        </w:rPr>
+        <w:t>equals to “MAX_COUNT”.</w:t>
+      </w:r>
     </w:p>
     <w:p>
       <w:pPr>
@@ -643,20 +814,85 @@
           <w:szCs w:val="20"/>
           <w:lang w:eastAsia="zh-CN"/>
         </w:rPr>
-        <w:t>4</w:t>
-      </w:r>
-      <w:r>
-        <w:rPr>
-          <w:sz w:val="20"/>
-          <w:szCs w:val="20"/>
-        </w:rPr>
-        <w:t>: Module shall reset the value of internal counter to 1 when counter reaches maximum counting value 500000.</w:t>
-      </w:r>
-    </w:p>
-    <w:p>
-      <w:pPr>
-        <w:ind w:firstLineChars="50" w:firstLine="100"/>
-        <w:rPr>
+        <w:t>5</w:t>
+      </w:r>
+      <w:r>
+        <w:rPr>
+          <w:sz w:val="20"/>
+          <w:szCs w:val="20"/>
+        </w:rPr>
+        <w:t>: Module shall toggle the output of “</w:t>
+      </w:r>
+      <w:proofErr w:type="spellStart"/>
+      <w:r>
+        <w:rPr>
+          <w:sz w:val="20"/>
+          <w:szCs w:val="20"/>
+        </w:rPr>
+        <w:t>o_basetick</w:t>
+      </w:r>
+      <w:proofErr w:type="spellEnd"/>
+      <w:r>
+        <w:rPr>
+          <w:sz w:val="20"/>
+          <w:szCs w:val="20"/>
+        </w:rPr>
+        <w:t>”</w:t>
+      </w:r>
+      <w:r>
+        <w:rPr>
+          <w:sz w:val="20"/>
+          <w:szCs w:val="20"/>
+        </w:rPr>
+        <w:t xml:space="preserve"> when counter</w:t>
+      </w:r>
+      <w:r>
+        <w:rPr>
+          <w:sz w:val="20"/>
+          <w:szCs w:val="20"/>
+        </w:rPr>
+        <w:t xml:space="preserve"> </w:t>
+      </w:r>
+      <w:r>
+        <w:rPr>
+          <w:sz w:val="20"/>
+          <w:szCs w:val="20"/>
+        </w:rPr>
+        <w:t>equals to “MAX_COUNT”.</w:t>
+      </w:r>
+    </w:p>
+    <w:p>
+      <w:pPr>
+        <w:ind w:firstLineChars="50" w:firstLine="110"/>
+        <w:rPr>
+          <w:b/>
+          <w:bCs/>
+          <w:sz w:val="20"/>
+          <w:szCs w:val="20"/>
+        </w:rPr>
+      </w:pPr>
+      <w:r>
+        <w:rPr>
+          <w:b/>
+          <w:bCs/>
+        </w:rPr>
+        <w:t xml:space="preserve">   </w:t>
+      </w:r>
+      <w:r>
+        <w:rPr>
+          <w:b/>
+          <w:bCs/>
+          <w:sz w:val="20"/>
+          <w:szCs w:val="20"/>
+        </w:rPr>
+        <w:t>Reset condition</w:t>
+      </w:r>
+    </w:p>
+    <w:p>
+      <w:pPr>
+        <w:rPr>
+          <w:b/>
+          <w:bCs/>
           <w:sz w:val="20"/>
           <w:szCs w:val="20"/>
         </w:rPr>
@@ -664,6 +900,8 @@
       <w:r>
         <w:rPr>
           <w:rFonts w:hint="eastAsia"/>
+          <w:b/>
+          <w:bCs/>
           <w:sz w:val="20"/>
           <w:szCs w:val="20"/>
         </w:rPr>
@@ -671,84 +909,75 @@
       </w:r>
       <w:r>
         <w:rPr>
-          <w:sz w:val="20"/>
-          <w:szCs w:val="20"/>
-        </w:rPr>
-        <w:t xml:space="preserve">  Timer_ENB_00</w:t>
-      </w:r>
+          <w:b/>
+          <w:bCs/>
+          <w:sz w:val="20"/>
+          <w:szCs w:val="20"/>
+        </w:rPr>
+        <w:t xml:space="preserve">     </w:t>
+      </w:r>
+      <w:r>
+        <w:rPr>
+          <w:sz w:val="20"/>
+          <w:szCs w:val="20"/>
+        </w:rPr>
+        <w:t>Timer_RST_00</w:t>
+      </w:r>
+      <w:r>
+        <w:rPr>
+          <w:sz w:val="20"/>
+          <w:szCs w:val="20"/>
+        </w:rPr>
+        <w:t>1</w:t>
+      </w:r>
+      <w:r>
+        <w:rPr>
+          <w:sz w:val="20"/>
+          <w:szCs w:val="20"/>
+        </w:rPr>
+        <w:t>: Module shall reset value of the internal counter to 1</w:t>
+      </w:r>
+      <w:r>
+        <w:rPr>
+          <w:sz w:val="20"/>
+          <w:szCs w:val="20"/>
+        </w:rPr>
+        <w:t xml:space="preserve"> when “</w:t>
+      </w:r>
+      <w:proofErr w:type="spellStart"/>
+      <w:r>
+        <w:rPr>
+          <w:sz w:val="20"/>
+          <w:szCs w:val="20"/>
+        </w:rPr>
+        <w:t>i_reset_n</w:t>
+      </w:r>
+      <w:proofErr w:type="spellEnd"/>
+      <w:r>
+        <w:rPr>
+          <w:sz w:val="20"/>
+          <w:szCs w:val="20"/>
+        </w:rPr>
+        <w:t>” is set to logic low.</w:t>
+      </w:r>
+    </w:p>
+    <w:p>
+      <w:pPr>
+        <w:rPr>
+          <w:sz w:val="20"/>
+          <w:szCs w:val="20"/>
+        </w:rPr>
+      </w:pPr>
       <w:r>
         <w:rPr>
           <w:rFonts w:hint="eastAsia"/>
           <w:sz w:val="20"/>
           <w:szCs w:val="20"/>
-          <w:lang w:eastAsia="zh-CN"/>
-        </w:rPr>
-        <w:t>5</w:t>
-      </w:r>
-      <w:r>
-        <w:rPr>
-          <w:sz w:val="20"/>
-          <w:szCs w:val="20"/>
-        </w:rPr>
-        <w:t>: Module shall toggle the output of “o_basetick”</w:t>
-      </w:r>
-      <w:r>
-        <w:rPr>
-          <w:sz w:val="20"/>
-          <w:szCs w:val="20"/>
-        </w:rPr>
-        <w:t xml:space="preserve"> when counter reaches maximum counting value 500000.</w:t>
-      </w:r>
-    </w:p>
-    <w:p>
-      <w:pPr>
-        <w:rPr>
-          <w:b/>
-          <w:bCs/>
-          <w:sz w:val="20"/>
-          <w:szCs w:val="20"/>
-        </w:rPr>
-      </w:pPr>
-      <w:r>
-        <w:rPr>
-          <w:b/>
-          <w:bCs/>
-        </w:rPr>
-        <w:t xml:space="preserve">   </w:t>
-      </w:r>
-      <w:r>
-        <w:rPr>
-          <w:b/>
-          <w:bCs/>
-          <w:sz w:val="20"/>
-          <w:szCs w:val="20"/>
-        </w:rPr>
-        <w:t>Reset condition:</w:t>
-      </w:r>
-    </w:p>
-    <w:p>
-      <w:pPr>
-        <w:rPr>
-          <w:b/>
-          <w:bCs/>
-          <w:sz w:val="20"/>
-          <w:szCs w:val="20"/>
-        </w:rPr>
-      </w:pPr>
-      <w:r>
-        <w:rPr>
-          <w:rFonts w:hint="eastAsia"/>
-          <w:b/>
-          <w:bCs/>
-          <w:sz w:val="20"/>
-          <w:szCs w:val="20"/>
         </w:rPr>
         <w:t xml:space="preserve"> </w:t>
       </w:r>
       <w:r>
         <w:rPr>
-          <w:b/>
-          <w:bCs/>
           <w:sz w:val="20"/>
           <w:szCs w:val="20"/>
         </w:rPr>
@@ -759,81 +988,6 @@
           <w:sz w:val="20"/>
           <w:szCs w:val="20"/>
         </w:rPr>
-        <w:t>Timer_RST_001: Module shall be reset when “i_reset_n” is set to logic low.</w:t>
-      </w:r>
-      <w:r>
-        <w:rPr>
-          <w:b/>
-          <w:bCs/>
-          <w:sz w:val="20"/>
-          <w:szCs w:val="20"/>
-        </w:rPr>
-        <w:t xml:space="preserve"> </w:t>
-      </w:r>
-    </w:p>
-    <w:p>
-      <w:pPr>
-        <w:rPr>
-          <w:b/>
-          <w:bCs/>
-          <w:sz w:val="20"/>
-          <w:szCs w:val="20"/>
-        </w:rPr>
-      </w:pPr>
-      <w:r>
-        <w:rPr>
-          <w:rFonts w:hint="eastAsia"/>
-          <w:b/>
-          <w:bCs/>
-          <w:sz w:val="20"/>
-          <w:szCs w:val="20"/>
-        </w:rPr>
-        <w:t xml:space="preserve"> </w:t>
-      </w:r>
-      <w:r>
-        <w:rPr>
-          <w:b/>
-          <w:bCs/>
-          <w:sz w:val="20"/>
-          <w:szCs w:val="20"/>
-        </w:rPr>
-        <w:t xml:space="preserve">     </w:t>
-      </w:r>
-      <w:r>
-        <w:rPr>
-          <w:sz w:val="20"/>
-          <w:szCs w:val="20"/>
-        </w:rPr>
-        <w:t>Timer_RST_002: Module shall reset value of the internal counter to 1</w:t>
-      </w:r>
-    </w:p>
-    <w:p>
-      <w:pPr>
-        <w:rPr>
-          <w:sz w:val="20"/>
-          <w:szCs w:val="20"/>
-        </w:rPr>
-      </w:pPr>
-      <w:r>
-        <w:rPr>
-          <w:rFonts w:hint="eastAsia"/>
-          <w:sz w:val="20"/>
-          <w:szCs w:val="20"/>
-        </w:rPr>
-        <w:t xml:space="preserve"> </w:t>
-      </w:r>
-      <w:r>
-        <w:rPr>
-          <w:sz w:val="20"/>
-          <w:szCs w:val="20"/>
-        </w:rPr>
-        <w:t xml:space="preserve">     </w:t>
-      </w:r>
-      <w:r>
-        <w:rPr>
-          <w:sz w:val="20"/>
-          <w:szCs w:val="20"/>
-        </w:rPr>
         <w:t>Timer</w:t>
       </w:r>
       <w:r>
@@ -841,14 +995,60 @@
           <w:sz w:val="20"/>
           <w:szCs w:val="20"/>
         </w:rPr>
-        <w:t>_RST_003: Module shall set output of “o_basetick” to logic low.</w:t>
-      </w:r>
-      <w:r>
-        <w:rPr>
-          <w:sz w:val="20"/>
-          <w:szCs w:val="20"/>
-        </w:rPr>
-        <w:t xml:space="preserve"> </w:t>
+        <w:t>_RST_00</w:t>
+      </w:r>
+      <w:r>
+        <w:rPr>
+          <w:sz w:val="20"/>
+          <w:szCs w:val="20"/>
+        </w:rPr>
+        <w:t>2</w:t>
+      </w:r>
+      <w:r>
+        <w:rPr>
+          <w:sz w:val="20"/>
+          <w:szCs w:val="20"/>
+        </w:rPr>
+        <w:t>: Module shall set output of “</w:t>
+      </w:r>
+      <w:proofErr w:type="spellStart"/>
+      <w:r>
+        <w:rPr>
+          <w:sz w:val="20"/>
+          <w:szCs w:val="20"/>
+        </w:rPr>
+        <w:t>o_basetick</w:t>
+      </w:r>
+      <w:proofErr w:type="spellEnd"/>
+      <w:r>
+        <w:rPr>
+          <w:sz w:val="20"/>
+          <w:szCs w:val="20"/>
+        </w:rPr>
+        <w:t>” to logic low</w:t>
+      </w:r>
+      <w:r>
+        <w:rPr>
+          <w:sz w:val="20"/>
+          <w:szCs w:val="20"/>
+        </w:rPr>
+        <w:t xml:space="preserve"> when “</w:t>
+      </w:r>
+      <w:proofErr w:type="spellStart"/>
+      <w:r>
+        <w:rPr>
+          <w:sz w:val="20"/>
+          <w:szCs w:val="20"/>
+        </w:rPr>
+        <w:t>i_reset_n</w:t>
+      </w:r>
+      <w:proofErr w:type="spellEnd"/>
+      <w:r>
+        <w:rPr>
+          <w:sz w:val="20"/>
+          <w:szCs w:val="20"/>
+        </w:rPr>
+        <w:t>” is set lo logic low.</w:t>
       </w:r>
     </w:p>
     <w:p>
@@ -894,7 +1094,6 @@
           <w:b/>
           <w:bCs/>
         </w:rPr>
-        <w:lastRenderedPageBreak/>
         <w:t>7-Segment Display</w:t>
       </w:r>
     </w:p>
@@ -2063,6 +2262,21 @@
 </file>
 
 <file path=customXml/item1.xml><?xml version="1.0" encoding="utf-8"?>
+<p:properties xmlns:p="http://schemas.microsoft.com/office/2006/metadata/properties" xmlns:xsi="http://www.w3.org/2001/XMLSchema-instance" xmlns:pc="http://schemas.microsoft.com/office/infopath/2007/PartnerControls">
+  <documentManagement/>
+</p:properties>
+</file>
+
+<file path=customXml/item2.xml><?xml version="1.0" encoding="utf-8"?>
+<?mso-contentType ?>
+<FormTemplates xmlns="http://schemas.microsoft.com/sharepoint/v3/contenttype/forms">
+  <Display>DocumentLibraryForm</Display>
+  <Edit>DocumentLibraryForm</Edit>
+  <New>DocumentLibraryForm</New>
+</FormTemplates>
+</file>
+
+<file path=customXml/item3.xml><?xml version="1.0" encoding="utf-8"?>
 <ct:contentTypeSchema xmlns:ct="http://schemas.microsoft.com/office/2006/metadata/contentType" xmlns:ma="http://schemas.microsoft.com/office/2006/metadata/properties/metaAttributes" ct:_="" ma:_="" ma:contentTypeName="Document" ma:contentTypeID="0x01010008B8F660E2FD5A4F9C25F557691C2E7B" ma:contentTypeVersion="4" ma:contentTypeDescription="Create a new document." ma:contentTypeScope="" ma:versionID="291a90324d5b7e405cdee1cca19d0e54">
   <xsd:schema xmlns:xsd="http://www.w3.org/2001/XMLSchema" xmlns:xs="http://www.w3.org/2001/XMLSchema" xmlns:p="http://schemas.microsoft.com/office/2006/metadata/properties" xmlns:ns2="0fe6e073-fbcf-4c9f-9467-c4294a786ad2" targetNamespace="http://schemas.microsoft.com/office/2006/metadata/properties" ma:root="true" ma:fieldsID="1a3d94df2e09d7482e07420c2cba8fd2" ns2:_="">
     <xsd:import namespace="0fe6e073-fbcf-4c9f-9467-c4294a786ad2"/>
@@ -2208,22 +2422,24 @@
 </ct:contentTypeSchema>
 </file>
 
-<file path=customXml/item2.xml><?xml version="1.0" encoding="utf-8"?>
-<?mso-contentType ?>
-<FormTemplates xmlns="http://schemas.microsoft.com/sharepoint/v3/contenttype/forms">
-  <Display>DocumentLibraryForm</Display>
-  <Edit>DocumentLibraryForm</Edit>
-  <New>DocumentLibraryForm</New>
-</FormTemplates>
+<file path=customXml/itemProps1.xml><?xml version="1.0" encoding="utf-8"?>
+<ds:datastoreItem xmlns:ds="http://schemas.openxmlformats.org/officeDocument/2006/customXml" ds:itemID="{0AE0CE38-9885-4B38-91AC-611134ABB0AC}">
+  <ds:schemaRefs>
+    <ds:schemaRef ds:uri="http://schemas.microsoft.com/office/2006/metadata/properties"/>
+    <ds:schemaRef ds:uri="http://schemas.microsoft.com/office/infopath/2007/PartnerControls"/>
+  </ds:schemaRefs>
+</ds:datastoreItem>
 </file>
 
-<file path=customXml/item3.xml><?xml version="1.0" encoding="utf-8"?>
-<p:properties xmlns:p="http://schemas.microsoft.com/office/2006/metadata/properties" xmlns:xsi="http://www.w3.org/2001/XMLSchema-instance" xmlns:pc="http://schemas.microsoft.com/office/infopath/2007/PartnerControls">
-  <documentManagement/>
-</p:properties>
+<file path=customXml/itemProps2.xml><?xml version="1.0" encoding="utf-8"?>
+<ds:datastoreItem xmlns:ds="http://schemas.openxmlformats.org/officeDocument/2006/customXml" ds:itemID="{A5C4CF3A-0EEC-4FBA-80EE-8D75B30EEE37}">
+  <ds:schemaRefs>
+    <ds:schemaRef ds:uri="http://schemas.microsoft.com/sharepoint/v3/contenttype/forms"/>
+  </ds:schemaRefs>
+</ds:datastoreItem>
 </file>
 
-<file path=customXml/itemProps1.xml><?xml version="1.0" encoding="utf-8"?>
+<file path=customXml/itemProps3.xml><?xml version="1.0" encoding="utf-8"?>
 <ds:datastoreItem xmlns:ds="http://schemas.openxmlformats.org/officeDocument/2006/customXml" ds:itemID="{EE7A5338-D769-4FB1-BB94-C11A9AEF6FF7}">
   <ds:schemaRefs>
     <ds:schemaRef ds:uri="http://schemas.microsoft.com/office/2006/metadata/contentType"/>
@@ -2239,21 +2455,4 @@
     <ds:schemaRef ds:uri="http://schemas.microsoft.com/internal/obd"/>
   </ds:schemaRefs>
 </ds:datastoreItem>
-</file>
-
-<file path=customXml/itemProps2.xml><?xml version="1.0" encoding="utf-8"?>
-<ds:datastoreItem xmlns:ds="http://schemas.openxmlformats.org/officeDocument/2006/customXml" ds:itemID="{A5C4CF3A-0EEC-4FBA-80EE-8D75B30EEE37}">
-  <ds:schemaRefs>
-    <ds:schemaRef ds:uri="http://schemas.microsoft.com/sharepoint/v3/contenttype/forms"/>
-  </ds:schemaRefs>
-</ds:datastoreItem>
-</file>
-
-<file path=customXml/itemProps3.xml><?xml version="1.0" encoding="utf-8"?>
-<ds:datastoreItem xmlns:ds="http://schemas.openxmlformats.org/officeDocument/2006/customXml" ds:itemID="{0AE0CE38-9885-4B38-91AC-611134ABB0AC}">
-  <ds:schemaRefs>
-    <ds:schemaRef ds:uri="http://schemas.microsoft.com/office/2006/metadata/properties"/>
-    <ds:schemaRef ds:uri="http://schemas.microsoft.com/office/infopath/2007/PartnerControls"/>
-  </ds:schemaRefs>
-</ds:datastoreItem>
 </file>
</xml_diff>